<commit_message>
Adding initial project slides
</commit_message>
<xml_diff>
--- a/ProjectReport.docx
+++ b/ProjectReport.docx
@@ -242,7 +242,31 @@
           <w:szCs w:val="32"/>
           <w:lang w:eastAsia="zh-CN"/>
         </w:rPr>
-        <w:t>Sharique Hussain, Hamza Karachiwala,Suryansh Singh</w:t>
+        <w:t>Sharique Hussain, Hamza Karachiwala,</w:t>
+      </w:r>
+      <w:r>
+        <w:rPr>
+          <w:rFonts w:ascii="Arial" w:eastAsia="SimSun" w:hAnsi="Arial" w:cs="Arial"/>
+          <w:b/>
+          <w:bCs/>
+          <w:kern w:val="0"/>
+          <w:sz w:val="32"/>
+          <w:szCs w:val="32"/>
+          <w:lang w:eastAsia="zh-CN"/>
+        </w:rPr>
+        <w:t xml:space="preserve"> </w:t>
+      </w:r>
+      <w:r>
+        <w:rPr>
+          <w:rFonts w:ascii="Arial" w:eastAsia="SimSun" w:hAnsi="Arial" w:cs="Arial"/>
+          <w:b/>
+          <w:bCs/>
+          <w:kern w:val="0"/>
+          <w:sz w:val="32"/>
+          <w:szCs w:val="32"/>
+          <w:lang w:eastAsia="zh-CN"/>
+        </w:rPr>
+        <w:t>Suryansh Singh</w:t>
       </w:r>
     </w:p>
     <w:p>
@@ -2220,8 +2244,6 @@
           <w:lang w:eastAsia="zh-CN"/>
         </w:rPr>
       </w:pPr>
-      <w:bookmarkStart w:id="0" w:name="_GoBack"/>
-      <w:bookmarkEnd w:id="0"/>
       <w:r>
         <w:rPr>
           <w:rFonts w:ascii="Arial" w:eastAsia="SimSun" w:hAnsi="Arial" w:cs="Arial"/>
@@ -3161,7 +3183,16 @@
                 <w:sz w:val="20"/>
                 <w:szCs w:val="20"/>
               </w:rPr>
-              <w:t>12 hours</w:t>
+              <w:t>20</w:t>
+            </w:r>
+            <w:r>
+              <w:rPr>
+                <w:rFonts w:ascii="Arial" w:eastAsia="Times New Roman" w:hAnsi="Arial" w:cs="Arial"/>
+                <w:kern w:val="0"/>
+                <w:sz w:val="20"/>
+                <w:szCs w:val="20"/>
+              </w:rPr>
+              <w:t xml:space="preserve"> hours</w:t>
             </w:r>
           </w:p>
         </w:tc>
@@ -3387,7 +3418,16 @@
                 <w:sz w:val="20"/>
                 <w:szCs w:val="20"/>
               </w:rPr>
-              <w:t>10 hours</w:t>
+              <w:t>12</w:t>
+            </w:r>
+            <w:r>
+              <w:rPr>
+                <w:rFonts w:ascii="Arial" w:eastAsia="Times New Roman" w:hAnsi="Arial" w:cs="Arial"/>
+                <w:kern w:val="0"/>
+                <w:sz w:val="20"/>
+                <w:szCs w:val="20"/>
+              </w:rPr>
+              <w:t xml:space="preserve"> hours</w:t>
             </w:r>
           </w:p>
         </w:tc>
@@ -5018,7 +5058,16 @@
                 <w:sz w:val="20"/>
                 <w:szCs w:val="20"/>
               </w:rPr>
-              <w:t>18 hours</w:t>
+              <w:t>24</w:t>
+            </w:r>
+            <w:r>
+              <w:rPr>
+                <w:rFonts w:ascii="Arial" w:eastAsia="Times New Roman" w:hAnsi="Arial" w:cs="Arial"/>
+                <w:kern w:val="0"/>
+                <w:sz w:val="20"/>
+                <w:szCs w:val="20"/>
+              </w:rPr>
+              <w:t xml:space="preserve"> hours</w:t>
             </w:r>
           </w:p>
         </w:tc>
@@ -5642,19 +5691,8 @@
           <w:lang w:eastAsia="zh-CN"/>
         </w:rPr>
       </w:pPr>
-    </w:p>
-    <w:p>
-      <w:pPr>
-        <w:widowControl/>
-        <w:shd w:val="clear" w:color="auto" w:fill="FFFFFF"/>
-        <w:spacing w:line="276" w:lineRule="auto"/>
-        <w:rPr>
-          <w:rFonts w:ascii="Arial" w:eastAsia="SimSun" w:hAnsi="Arial" w:cs="Arial"/>
-          <w:color w:val="000000"/>
-          <w:sz w:val="22"/>
-          <w:lang w:eastAsia="zh-CN"/>
-        </w:rPr>
-      </w:pPr>
+      <w:bookmarkStart w:id="0" w:name="_GoBack"/>
+      <w:bookmarkEnd w:id="0"/>
     </w:p>
     <w:p>
       <w:pPr>
@@ -7727,7 +7765,7 @@
         <w:rStyle w:val="PageNumber"/>
         <w:noProof/>
       </w:rPr>
-      <w:t>1</w:t>
+      <w:t>7</w:t>
     </w:r>
     <w:r>
       <w:rPr>
@@ -10907,7 +10945,7 @@
 </file>
 
 <file path=customXml/itemProps1.xml><?xml version="1.0" encoding="utf-8"?>
-<ds:datastoreItem xmlns:ds="http://schemas.openxmlformats.org/officeDocument/2006/customXml" ds:itemID="{2238334B-1F5A-4B22-88BA-DB7F0B5CFA74}">
+<ds:datastoreItem xmlns:ds="http://schemas.openxmlformats.org/officeDocument/2006/customXml" ds:itemID="{4A2535C8-7016-4086-96E8-906D3EB2410F}">
   <ds:schemaRefs>
     <ds:schemaRef ds:uri="http://schemas.openxmlformats.org/officeDocument/2006/bibliography"/>
   </ds:schemaRefs>

</xml_diff>

<commit_message>
Adding images to report
</commit_message>
<xml_diff>
--- a/ProjectReport.docx
+++ b/ProjectReport.docx
@@ -194,8 +194,9 @@
           <w:szCs w:val="32"/>
           <w:lang w:eastAsia="zh-CN"/>
         </w:rPr>
-        <w:t>Rahul Bobhate</w:t>
-      </w:r>
+        <w:t xml:space="preserve">Rahul </w:t>
+      </w:r>
+      <w:proofErr w:type="spellStart"/>
       <w:r>
         <w:rPr>
           <w:rFonts w:ascii="Arial" w:eastAsia="SimSun" w:hAnsi="Arial" w:cs="Arial"/>
@@ -206,8 +207,9 @@
           <w:szCs w:val="32"/>
           <w:lang w:eastAsia="zh-CN"/>
         </w:rPr>
-        <w:t xml:space="preserve">, </w:t>
-      </w:r>
+        <w:t>Bobhate</w:t>
+      </w:r>
+      <w:proofErr w:type="spellEnd"/>
       <w:r>
         <w:rPr>
           <w:rFonts w:ascii="Arial" w:eastAsia="SimSun" w:hAnsi="Arial" w:cs="Arial"/>
@@ -218,8 +220,9 @@
           <w:szCs w:val="32"/>
           <w:lang w:eastAsia="zh-CN"/>
         </w:rPr>
-        <w:t>Hiranava Das,</w:t>
-      </w:r>
+        <w:t xml:space="preserve">, </w:t>
+      </w:r>
+      <w:proofErr w:type="spellStart"/>
       <w:r>
         <w:rPr>
           <w:rFonts w:ascii="Arial" w:eastAsia="SimSun" w:hAnsi="Arial" w:cs="Arial"/>
@@ -230,8 +233,9 @@
           <w:szCs w:val="32"/>
           <w:lang w:eastAsia="zh-CN"/>
         </w:rPr>
-        <w:t xml:space="preserve"> </w:t>
-      </w:r>
+        <w:t>Hiranava</w:t>
+      </w:r>
+      <w:proofErr w:type="spellEnd"/>
       <w:r>
         <w:rPr>
           <w:rFonts w:ascii="Arial" w:eastAsia="SimSun" w:hAnsi="Arial" w:cs="Arial"/>
@@ -242,7 +246,7 @@
           <w:szCs w:val="32"/>
           <w:lang w:eastAsia="zh-CN"/>
         </w:rPr>
-        <w:t>Sharique Hussain, Hamza Karachiwala,</w:t>
+        <w:t xml:space="preserve"> Das,</w:t>
       </w:r>
       <w:r>
         <w:rPr>
@@ -256,6 +260,7 @@
         </w:rPr>
         <w:t xml:space="preserve"> </w:t>
       </w:r>
+      <w:proofErr w:type="spellStart"/>
       <w:r>
         <w:rPr>
           <w:rFonts w:ascii="Arial" w:eastAsia="SimSun" w:hAnsi="Arial" w:cs="Arial"/>
@@ -266,7 +271,58 @@
           <w:szCs w:val="32"/>
           <w:lang w:eastAsia="zh-CN"/>
         </w:rPr>
-        <w:t>Suryansh Singh</w:t>
+        <w:t>Sharique</w:t>
+      </w:r>
+      <w:proofErr w:type="spellEnd"/>
+      <w:r>
+        <w:rPr>
+          <w:rFonts w:ascii="Arial" w:eastAsia="SimSun" w:hAnsi="Arial" w:cs="Arial"/>
+          <w:b/>
+          <w:bCs/>
+          <w:kern w:val="0"/>
+          <w:sz w:val="32"/>
+          <w:szCs w:val="32"/>
+          <w:lang w:eastAsia="zh-CN"/>
+        </w:rPr>
+        <w:t xml:space="preserve"> Hussain, Hamza Karachiwala,</w:t>
+      </w:r>
+      <w:r>
+        <w:rPr>
+          <w:rFonts w:ascii="Arial" w:eastAsia="SimSun" w:hAnsi="Arial" w:cs="Arial"/>
+          <w:b/>
+          <w:bCs/>
+          <w:kern w:val="0"/>
+          <w:sz w:val="32"/>
+          <w:szCs w:val="32"/>
+          <w:lang w:eastAsia="zh-CN"/>
+        </w:rPr>
+        <w:t xml:space="preserve"> </w:t>
+      </w:r>
+      <w:proofErr w:type="spellStart"/>
+      <w:r>
+        <w:rPr>
+          <w:rFonts w:ascii="Arial" w:eastAsia="SimSun" w:hAnsi="Arial" w:cs="Arial"/>
+          <w:b/>
+          <w:bCs/>
+          <w:kern w:val="0"/>
+          <w:sz w:val="32"/>
+          <w:szCs w:val="32"/>
+          <w:lang w:eastAsia="zh-CN"/>
+        </w:rPr>
+        <w:t>Suryansh</w:t>
+      </w:r>
+      <w:proofErr w:type="spellEnd"/>
+      <w:r>
+        <w:rPr>
+          <w:rFonts w:ascii="Arial" w:eastAsia="SimSun" w:hAnsi="Arial" w:cs="Arial"/>
+          <w:b/>
+          <w:bCs/>
+          <w:kern w:val="0"/>
+          <w:sz w:val="32"/>
+          <w:szCs w:val="32"/>
+          <w:lang w:eastAsia="zh-CN"/>
+        </w:rPr>
+        <w:t xml:space="preserve"> Singh</w:t>
       </w:r>
     </w:p>
     <w:p>
@@ -805,7 +861,61 @@
           <w:color w:val="000000"/>
           <w:sz w:val="22"/>
         </w:rPr>
-        <w:t xml:space="preserve"> space in them, we would need two components – sensors to track entrance and exit, and an efficient way to get that data into our system. While the physical sensor setup would be somewhat trivial, our focus is on using Google Brillo to host the sensor functionality and Google Weave to communicate with the Brillo board. We will use the Weave cloud to hold the count of people in a particular section of the library, and then export the data from there to our own cloud storage. In this way, we can exploit the Brillo-Weave ecosystem to easily bring in place an otherwise complex setup of hooking up hardware with the network and worrying about its connectivity with the cloud.</w:t>
+        <w:t xml:space="preserve"> space in them, we would need two components – sensors to track entrance and exit, and an efficient way to get that data into our system. While the physical sensor setup would be somewhat trivial, our focus is on using Google </w:t>
+      </w:r>
+      <w:proofErr w:type="spellStart"/>
+      <w:r>
+        <w:rPr>
+          <w:rFonts w:ascii="Arial" w:hAnsi="Arial" w:cs="Arial"/>
+          <w:color w:val="000000"/>
+          <w:sz w:val="22"/>
+        </w:rPr>
+        <w:t>Brillo</w:t>
+      </w:r>
+      <w:proofErr w:type="spellEnd"/>
+      <w:r>
+        <w:rPr>
+          <w:rFonts w:ascii="Arial" w:hAnsi="Arial" w:cs="Arial"/>
+          <w:color w:val="000000"/>
+          <w:sz w:val="22"/>
+        </w:rPr>
+        <w:t xml:space="preserve"> to host the sensor functionality and Google Weave to communicate with the </w:t>
+      </w:r>
+      <w:proofErr w:type="spellStart"/>
+      <w:r>
+        <w:rPr>
+          <w:rFonts w:ascii="Arial" w:hAnsi="Arial" w:cs="Arial"/>
+          <w:color w:val="000000"/>
+          <w:sz w:val="22"/>
+        </w:rPr>
+        <w:t>Brillo</w:t>
+      </w:r>
+      <w:proofErr w:type="spellEnd"/>
+      <w:r>
+        <w:rPr>
+          <w:rFonts w:ascii="Arial" w:hAnsi="Arial" w:cs="Arial"/>
+          <w:color w:val="000000"/>
+          <w:sz w:val="22"/>
+        </w:rPr>
+        <w:t xml:space="preserve"> board. We will use the Weave cloud to hold the count of people in a particular section of the library, and then export the data from there to our own cloud storage. In this way, we can exploit the </w:t>
+      </w:r>
+      <w:proofErr w:type="spellStart"/>
+      <w:r>
+        <w:rPr>
+          <w:rFonts w:ascii="Arial" w:hAnsi="Arial" w:cs="Arial"/>
+          <w:color w:val="000000"/>
+          <w:sz w:val="22"/>
+        </w:rPr>
+        <w:t>Brillo</w:t>
+      </w:r>
+      <w:proofErr w:type="spellEnd"/>
+      <w:r>
+        <w:rPr>
+          <w:rFonts w:ascii="Arial" w:hAnsi="Arial" w:cs="Arial"/>
+          <w:color w:val="000000"/>
+          <w:sz w:val="22"/>
+        </w:rPr>
+        <w:t>-Weave ecosystem to easily bring in place an otherwise complex setup of hooking up hardware with the network and worrying about its connectivity with the cloud.</w:t>
       </w:r>
     </w:p>
     <w:p>
@@ -1296,7 +1406,7 @@
         <mc:AlternateContent>
           <mc:Choice Requires="wps">
             <w:drawing>
-              <wp:anchor distT="0" distB="0" distL="114300" distR="114300" simplePos="0" relativeHeight="251648512" behindDoc="0" locked="0" layoutInCell="1" allowOverlap="1" wp14:anchorId="2F3FD6EC" wp14:editId="02482196">
+              <wp:anchor distT="0" distB="0" distL="114300" distR="114300" simplePos="0" relativeHeight="251647488" behindDoc="0" locked="0" layoutInCell="1" allowOverlap="1" wp14:anchorId="2F3FD6EC" wp14:editId="02482196">
                 <wp:simplePos x="0" y="0"/>
                 <wp:positionH relativeFrom="column">
                   <wp:posOffset>1450340</wp:posOffset>
@@ -1359,7 +1469,7 @@
           </mc:Choice>
           <mc:Fallback>
             <w:pict>
-              <v:shape w14:anchorId="2F3FD6EC" id="Text Box 27" o:spid="_x0000_s1028" type="#_x0000_t202" style="position:absolute;left:0;text-align:left;margin-left:114.2pt;margin-top:-8.5pt;width:76.5pt;height:24.3pt;z-index:251648512;visibility:visible;mso-wrap-style:square;mso-width-percent:0;mso-height-percent:0;mso-wrap-distance-left:9pt;mso-wrap-distance-top:0;mso-wrap-distance-right:9pt;mso-wrap-distance-bottom:0;mso-position-horizontal:absolute;mso-position-horizontal-relative:text;mso-position-vertical:absolute;mso-position-vertical-relative:text;mso-width-percent:0;mso-height-percent:0;mso-width-relative:margin;mso-height-relative:margin;v-text-anchor:top" o:gfxdata="UEsDBBQABgAIAAAAIQC2gziS/gAAAOEBAAATAAAAW0NvbnRlbnRfVHlwZXNdLnhtbJSRQU7DMBBF&#10;90jcwfIWJU67QAgl6YK0S0CoHGBkTxKLZGx5TGhvj5O2G0SRWNoz/78nu9wcxkFMGNg6quQqL6RA&#10;0s5Y6ir5vt9lD1JwBDIwOMJKHpHlpr69KfdHjyxSmriSfYz+USnWPY7AufNIadK6MEJMx9ApD/oD&#10;OlTrorhX2lFEilmcO2RdNtjC5xDF9pCuTyYBB5bi6bQ4syoJ3g9WQ0ymaiLzg5KdCXlKLjvcW893&#10;SUOqXwnz5DrgnHtJTxOsQfEKIT7DmDSUCaxw7Rqn8787ZsmRM9e2VmPeBN4uqYvTtW7jvijg9N/y&#10;JsXecLq0q+WD6m8AAAD//wMAUEsDBBQABgAIAAAAIQA4/SH/1gAAAJQBAAALAAAAX3JlbHMvLnJl&#10;bHOkkMFqwzAMhu+DvYPRfXGawxijTi+j0GvpHsDYimMaW0Yy2fr2M4PBMnrbUb/Q94l/f/hMi1qR&#10;JVI2sOt6UJgd+ZiDgffL8ekFlFSbvV0oo4EbChzGx4f9GRdb25HMsYhqlCwG5lrLq9biZkxWOiqY&#10;22YiTra2kYMu1l1tQD30/bPm3wwYN0x18gb45AdQl1tp5j/sFB2T0FQ7R0nTNEV3j6o9feQzro1i&#10;OWA14Fm+Q8a1a8+Bvu/d/dMb2JY5uiPbhG/ktn4cqGU/er3pcvwCAAD//wMAUEsDBBQABgAIAAAA&#10;IQCgDTr+TQIAAKkEAAAOAAAAZHJzL2Uyb0RvYy54bWysVE1vGjEQvVfqf7B8bxYIkASxRJQoVaUo&#10;iZRUORuvF1b1elzbsEt/fZ+9QEjSU9WLd778PPNmZqfXba3ZVjlfkcl5/6zHmTKSisqscv7j+fbL&#10;JWc+CFMITUblfKc8v559/jRt7EQNaE26UI4BxPhJY3O+DsFOsszLtaqFPyOrDJwluVoEqG6VFU40&#10;QK91Nuj1xllDrrCOpPIe1pvOyWcJvyyVDA9l6VVgOufILaTTpXMZz2w2FZOVE3ZdyX0a4h+yqEVl&#10;8OgR6kYEwTau+gBVV9KRpzKcSaozKstKqlQDqun33lXztBZWpVpAjrdHmvz/g5X320fHqiLngwvO&#10;jKjRo2fVBvaVWgYT+GmsnyDsySIwtLCjzwe7hzGW3Zaujl8UxOAH07sjuxFNwnh10R+N4JFwnfcu&#10;x/3EfvZ62TofvimqWRRy7tC8xKnY3vmARBB6CIlvedJVcVtpnZQ4MGqhHdsKtFqHlCJuvInShjU5&#10;H58jjQ8IEfp4f6mF/BmLfIsATRsYIyVd6VEK7bLtKDzQsqRiB7YcdfPmrbytAH8nfHgUDgMGGrA0&#10;4QFHqQk50V7ibE3u99/sMR59h5ezBgObc/9rI5ziTH83mIir/nAYJzwpw9HFAIo79SxPPWZTLwhE&#10;9bGeViYxxgd9EEtH9Qt2ax5fhUsYibdzHg7iInRrhN2Uaj5PQZhpK8KdebIyQkeOI63P7Ytwdt/W&#10;gHm4p8Noi8m77nax8aah+SZQWaXWR547Vvf0Yx9Sd/a7GxfuVE9Rr3+Y2R8AAAD//wMAUEsDBBQA&#10;BgAIAAAAIQBKlWlM3QAAAAoBAAAPAAAAZHJzL2Rvd25yZXYueG1sTI/BTsMwEETvSPyDtUjcWicB&#10;FTeNUwEqXDi1IM5uvHUsYjuy3TT8PcsJbrs7o9k3zXZ2A5swJhu8hHJZAEPfBW29kfDx/rIQwFJW&#10;XqsheJTwjQm27fVVo2odLn6P0yEbRiE+1UpCn/NYc566Hp1KyzCiJ+0UolOZ1mi4jupC4W7gVVGs&#10;uFPW04dejfjcY/d1ODsJuyezNp1Qsd8Jbe00f57ezKuUtzfz4wZYxjn/meEXn9ChJaZjOHud2CCh&#10;qsQ9WSUsygcqRY47UdLlSEO5At42/H+F9gcAAP//AwBQSwECLQAUAAYACAAAACEAtoM4kv4AAADh&#10;AQAAEwAAAAAAAAAAAAAAAAAAAAAAW0NvbnRlbnRfVHlwZXNdLnhtbFBLAQItABQABgAIAAAAIQA4&#10;/SH/1gAAAJQBAAALAAAAAAAAAAAAAAAAAC8BAABfcmVscy8ucmVsc1BLAQItABQABgAIAAAAIQCg&#10;DTr+TQIAAKkEAAAOAAAAAAAAAAAAAAAAAC4CAABkcnMvZTJvRG9jLnhtbFBLAQItABQABgAIAAAA&#10;IQBKlWlM3QAAAAoBAAAPAAAAAAAAAAAAAAAAAKcEAABkcnMvZG93bnJldi54bWxQSwUGAAAAAAQA&#10;BADzAAAAsQUAAAAA&#10;" fillcolor="white [3201]" strokeweight=".5pt">
+              <v:shape w14:anchorId="2F3FD6EC" id="Text Box 27" o:spid="_x0000_s1028" type="#_x0000_t202" style="position:absolute;left:0;text-align:left;margin-left:114.2pt;margin-top:-8.5pt;width:76.5pt;height:24.3pt;z-index:251647488;visibility:visible;mso-wrap-style:square;mso-width-percent:0;mso-height-percent:0;mso-wrap-distance-left:9pt;mso-wrap-distance-top:0;mso-wrap-distance-right:9pt;mso-wrap-distance-bottom:0;mso-position-horizontal:absolute;mso-position-horizontal-relative:text;mso-position-vertical:absolute;mso-position-vertical-relative:text;mso-width-percent:0;mso-height-percent:0;mso-width-relative:margin;mso-height-relative:margin;v-text-anchor:top" o:gfxdata="UEsDBBQABgAIAAAAIQC2gziS/gAAAOEBAAATAAAAW0NvbnRlbnRfVHlwZXNdLnhtbJSRQU7DMBBF&#10;90jcwfIWJU67QAgl6YK0S0CoHGBkTxKLZGx5TGhvj5O2G0SRWNoz/78nu9wcxkFMGNg6quQqL6RA&#10;0s5Y6ir5vt9lD1JwBDIwOMJKHpHlpr69KfdHjyxSmriSfYz+USnWPY7AufNIadK6MEJMx9ApD/oD&#10;OlTrorhX2lFEilmcO2RdNtjC5xDF9pCuTyYBB5bi6bQ4syoJ3g9WQ0ymaiLzg5KdCXlKLjvcW893&#10;SUOqXwnz5DrgnHtJTxOsQfEKIT7DmDSUCaxw7Rqn8787ZsmRM9e2VmPeBN4uqYvTtW7jvijg9N/y&#10;JsXecLq0q+WD6m8AAAD//wMAUEsDBBQABgAIAAAAIQA4/SH/1gAAAJQBAAALAAAAX3JlbHMvLnJl&#10;bHOkkMFqwzAMhu+DvYPRfXGawxijTi+j0GvpHsDYimMaW0Yy2fr2M4PBMnrbUb/Q94l/f/hMi1qR&#10;JVI2sOt6UJgd+ZiDgffL8ekFlFSbvV0oo4EbChzGx4f9GRdb25HMsYhqlCwG5lrLq9biZkxWOiqY&#10;22YiTra2kYMu1l1tQD30/bPm3wwYN0x18gb45AdQl1tp5j/sFB2T0FQ7R0nTNEV3j6o9feQzro1i&#10;OWA14Fm+Q8a1a8+Bvu/d/dMb2JY5uiPbhG/ktn4cqGU/er3pcvwCAAD//wMAUEsDBBQABgAIAAAA&#10;IQCgDTr+TQIAAKkEAAAOAAAAZHJzL2Uyb0RvYy54bWysVE1vGjEQvVfqf7B8bxYIkASxRJQoVaUo&#10;iZRUORuvF1b1elzbsEt/fZ+9QEjSU9WLd778PPNmZqfXba3ZVjlfkcl5/6zHmTKSisqscv7j+fbL&#10;JWc+CFMITUblfKc8v559/jRt7EQNaE26UI4BxPhJY3O+DsFOsszLtaqFPyOrDJwluVoEqG6VFU40&#10;QK91Nuj1xllDrrCOpPIe1pvOyWcJvyyVDA9l6VVgOufILaTTpXMZz2w2FZOVE3ZdyX0a4h+yqEVl&#10;8OgR6kYEwTau+gBVV9KRpzKcSaozKstKqlQDqun33lXztBZWpVpAjrdHmvz/g5X320fHqiLngwvO&#10;jKjRo2fVBvaVWgYT+GmsnyDsySIwtLCjzwe7hzGW3Zaujl8UxOAH07sjuxFNwnh10R+N4JFwnfcu&#10;x/3EfvZ62TofvimqWRRy7tC8xKnY3vmARBB6CIlvedJVcVtpnZQ4MGqhHdsKtFqHlCJuvInShjU5&#10;H58jjQ8IEfp4f6mF/BmLfIsATRsYIyVd6VEK7bLtKDzQsqRiB7YcdfPmrbytAH8nfHgUDgMGGrA0&#10;4QFHqQk50V7ibE3u99/sMR59h5ezBgObc/9rI5ziTH83mIir/nAYJzwpw9HFAIo79SxPPWZTLwhE&#10;9bGeViYxxgd9EEtH9Qt2ax5fhUsYibdzHg7iInRrhN2Uaj5PQZhpK8KdebIyQkeOI63P7Ytwdt/W&#10;gHm4p8Noi8m77nax8aah+SZQWaXWR547Vvf0Yx9Sd/a7GxfuVE9Rr3+Y2R8AAAD//wMAUEsDBBQA&#10;BgAIAAAAIQBKlWlM3QAAAAoBAAAPAAAAZHJzL2Rvd25yZXYueG1sTI/BTsMwEETvSPyDtUjcWicB&#10;FTeNUwEqXDi1IM5uvHUsYjuy3TT8PcsJbrs7o9k3zXZ2A5swJhu8hHJZAEPfBW29kfDx/rIQwFJW&#10;XqsheJTwjQm27fVVo2odLn6P0yEbRiE+1UpCn/NYc566Hp1KyzCiJ+0UolOZ1mi4jupC4W7gVVGs&#10;uFPW04dejfjcY/d1ODsJuyezNp1Qsd8Jbe00f57ezKuUtzfz4wZYxjn/meEXn9ChJaZjOHud2CCh&#10;qsQ9WSUsygcqRY47UdLlSEO5At42/H+F9gcAAP//AwBQSwECLQAUAAYACAAAACEAtoM4kv4AAADh&#10;AQAAEwAAAAAAAAAAAAAAAAAAAAAAW0NvbnRlbnRfVHlwZXNdLnhtbFBLAQItABQABgAIAAAAIQA4&#10;/SH/1gAAAJQBAAALAAAAAAAAAAAAAAAAAC8BAABfcmVscy8ucmVsc1BLAQItABQABgAIAAAAIQCg&#10;DTr+TQIAAKkEAAAOAAAAAAAAAAAAAAAAAC4CAABkcnMvZTJvRG9jLnhtbFBLAQItABQABgAIAAAA&#10;IQBKlWlM3QAAAAoBAAAPAAAAAAAAAAAAAAAAAKcEAABkcnMvZG93bnJldi54bWxQSwUGAAAAAAQA&#10;BADzAAAAsQUAAAAA&#10;" fillcolor="white [3201]" strokeweight=".5pt">
                 <v:textbox>
                   <w:txbxContent>
                     <w:p>
@@ -1383,7 +1493,7 @@
         <mc:AlternateContent>
           <mc:Choice Requires="wps">
             <w:drawing>
-              <wp:anchor distT="0" distB="0" distL="114300" distR="114300" simplePos="0" relativeHeight="251636224" behindDoc="0" locked="0" layoutInCell="1" allowOverlap="1" wp14:anchorId="2440C5C4" wp14:editId="243D3AC8">
+              <wp:anchor distT="0" distB="0" distL="114300" distR="114300" simplePos="0" relativeHeight="251635200" behindDoc="0" locked="0" layoutInCell="1" allowOverlap="1" wp14:anchorId="2440C5C4" wp14:editId="243D3AC8">
                 <wp:simplePos x="0" y="0"/>
                 <wp:positionH relativeFrom="column">
                   <wp:posOffset>1269365</wp:posOffset>
@@ -1445,7 +1555,7 @@
           </mc:Choice>
           <mc:Fallback>
             <w:pict>
-              <v:shape w14:anchorId="559D5666" id="Cloud 5" o:spid="_x0000_s1026" style="position:absolute;margin-left:99.95pt;margin-top:-18.25pt;width:103.5pt;height:46.5pt;z-index:251636224;visibility:visible;mso-wrap-style:square;mso-width-percent:0;mso-height-percent:0;mso-wrap-distance-left:9pt;mso-wrap-distance-top:0;mso-wrap-distance-right:9pt;mso-wrap-distance-bottom:0;mso-position-horizontal:absolute;mso-position-horizontal-relative:text;mso-position-vertical:absolute;mso-position-vertical-relative:text;mso-width-percent:0;mso-height-percent:0;mso-width-relative:margin;mso-height-relative:margin;v-text-anchor:middle" coordsize="43200,43200" o:gfxdata="UEsDBBQABgAIAAAAIQC2gziS/gAAAOEBAAATAAAAW0NvbnRlbnRfVHlwZXNdLnhtbJSRQU7DMBBF&#10;90jcwfIWJU67QAgl6YK0S0CoHGBkTxKLZGx5TGhvj5O2G0SRWNoz/78nu9wcxkFMGNg6quQqL6RA&#10;0s5Y6ir5vt9lD1JwBDIwOMJKHpHlpr69KfdHjyxSmriSfYz+USnWPY7AufNIadK6MEJMx9ApD/oD&#10;OlTrorhX2lFEilmcO2RdNtjC5xDF9pCuTyYBB5bi6bQ4syoJ3g9WQ0ymaiLzg5KdCXlKLjvcW893&#10;SUOqXwnz5DrgnHtJTxOsQfEKIT7DmDSUCaxw7Rqn8787ZsmRM9e2VmPeBN4uqYvTtW7jvijg9N/y&#10;JsXecLq0q+WD6m8AAAD//wMAUEsDBBQABgAIAAAAIQA4/SH/1gAAAJQBAAALAAAAX3JlbHMvLnJl&#10;bHOkkMFqwzAMhu+DvYPRfXGawxijTi+j0GvpHsDYimMaW0Yy2fr2M4PBMnrbUb/Q94l/f/hMi1qR&#10;JVI2sOt6UJgd+ZiDgffL8ekFlFSbvV0oo4EbChzGx4f9GRdb25HMsYhqlCwG5lrLq9biZkxWOiqY&#10;22YiTra2kYMu1l1tQD30/bPm3wwYN0x18gb45AdQl1tp5j/sFB2T0FQ7R0nTNEV3j6o9feQzro1i&#10;OWA14Fm+Q8a1a8+Bvu/d/dMb2JY5uiPbhG/ktn4cqGU/er3pcvwCAAD//wMAUEsDBBQABgAIAAAA&#10;IQDScK/4bwIAADYFAAAOAAAAZHJzL2Uyb0RvYy54bWysVFFP2zAQfp+0/2D5fSTtyDYqUlQVMU1C&#10;gICJZ+PYJJLt885u0+7X7+ykAQHaw7Q+uOfc3ee7z9/59GxnDdsqDB24ms+OSs6Uk9B07qnmP+8v&#10;Pn3jLEThGmHAqZrvVeBny48fTnu/UHNowTQKGYG4sOh9zdsY/aIogmyVFeEIvHLk1IBWRNriU9Gg&#10;6AndmmJell+KHrDxCFKFQF/PBydfZnytlYzXWgcVmak51Rbzinl9TGuxPBWLJxS+7eRYhviHKqzo&#10;HB06QZ2LKNgGuzdQtpMIAXQ8kmAL0LqTKvdA3czKV93ctcKr3AuRE/xEU/h/sPJqe4Osa2peceaE&#10;pStaG9g0rErU9D4sKOLO3+C4C2SmPncabfqnDtgu07mf6FS7yCR9nH2eHR9XxLokX3VSVmQTTPGc&#10;7THE7wosS0bNZTo50yi2lyEOsYcYSkzlDAVkK+6NSjUYd6s09UBHznN2Vo9aG2RbQfcupFQuzgZX&#10;Kxo1fK5K+o0FTRm5vAyYkHVnzIQ9AiRlvsUeah3jU6rK4puSy78VNiRPGflkcHFKtp0DfA/AUFfj&#10;yUP8gaSBmsTSIzR7umGEQfrBy4uOyL4UId4IJK3T/dD8xmtatIG+5jBanLWAv9/7nuJJguTlrKfZ&#10;qXn4tRGoODM/HInzhO49DVveHFdf57TBl57Hlx63sWuga5rRS+FlNlN8NAdTI9gHGvNVOpVcwkk6&#10;m+QS8bBZx2Gm6aGQarXKYTRgXsRLd+dlAk+sJi3d7x4E+lFxkbR6BYc5E4tXuhtiU6aD1SaC7rIo&#10;n3kd+abhzMIZH5I0/S/3Oer5uVv+AQAA//8DAFBLAwQUAAYACAAAACEAlzL7494AAAAKAQAADwAA&#10;AGRycy9kb3ducmV2LnhtbEyPwU7DMBBE70j8g7VIXFDrUEjUpHEqhOBWIShw6M2JlyRqvI5stwl/&#10;z3KC48w+zc6U29kO4ow+9I4U3C4TEEiNMz21Cj7enxdrECFqMnpwhAq+McC2urwodWHcRG943sdW&#10;cAiFQivoYhwLKUPTodVh6UYkvn05b3Vk6VtpvJ443A5ylSSZtLon/tDpER87bI77k1Vws0pnXDe7&#10;enrCHb1+Bn84vnilrq/mhw2IiHP8g+G3PleHijvV7kQmiIF1nueMKljcZSkIJu6TjJ1aQcqGrEr5&#10;f0L1AwAA//8DAFBLAQItABQABgAIAAAAIQC2gziS/gAAAOEBAAATAAAAAAAAAAAAAAAAAAAAAABb&#10;Q29udGVudF9UeXBlc10ueG1sUEsBAi0AFAAGAAgAAAAhADj9If/WAAAAlAEAAAsAAAAAAAAAAAAA&#10;AAAALwEAAF9yZWxzLy5yZWxzUEsBAi0AFAAGAAgAAAAhANJwr/hvAgAANgUAAA4AAAAAAAAAAAAA&#10;AAAALgIAAGRycy9lMm9Eb2MueG1sUEsBAi0AFAAGAAgAAAAhAJcy++PeAAAACgEAAA8AAAAAAAAA&#10;AAAAAAAAyQQAAGRycy9kb3ducmV2LnhtbFBLBQYAAAAABAAEAPMAAADUBQAAAAA=&#10;" path="m3900,14370c3629,11657,4261,8921,5623,6907,7775,3726,11264,3017,14005,5202,15678,909,19914,22,22456,3432,23097,1683,24328,474,25749,200v1564,-302,3126,570,4084,2281c31215,267,33501,-460,35463,690v1495,876,2567,2710,2855,4886c40046,6218,41422,7998,41982,10318v407,1684,349,3513,-164,5142c43079,17694,43520,20590,43016,23322v-670,3632,-2888,6352,-5612,6882c37391,32471,36658,34621,35395,36101v-1919,2249,-4691,2538,-6840,714c27860,39948,25999,42343,23667,43106v-2748,899,-5616,-633,-7187,-3840c12772,42310,7956,40599,5804,35472,3690,35809,1705,34024,1110,31250,679,29243,1060,27077,2113,25551,619,24354,-213,22057,-5,19704,239,16949,1845,14791,3863,14507v12,-46,25,-91,37,-137xem4693,26177nfc3809,26271,2925,25993,2160,25380t4768,9519nfc6573,35092,6200,35220,5820,35280t10658,3810nfc16211,38544,15987,37961,15810,37350m28827,34751nfc28788,35398,28698,36038,28560,36660m34129,22954nfc36133,24282,37398,27058,37380,30090m41798,15354nfc41473,16386,40978,17302,40350,18030m38324,5426nfc38379,5843,38405,6266,38400,6690m29078,3952nfc29267,3369,29516,2826,29820,2340m22141,4720nfc22218,4238,22339,3771,22500,3330m14000,5192nfc14472,5568,14908,6021,15300,6540m4127,15789nfc4024,15325,3948,14851,3900,14370e" fillcolor="#4f81bd [3204]" strokecolor="#243f60 [1604]" strokeweight="2pt">
+              <v:shape w14:anchorId="6E7A4252" id="Cloud 5" o:spid="_x0000_s1026" style="position:absolute;margin-left:99.95pt;margin-top:-18.25pt;width:103.5pt;height:46.5pt;z-index:251635200;visibility:visible;mso-wrap-style:square;mso-width-percent:0;mso-height-percent:0;mso-wrap-distance-left:9pt;mso-wrap-distance-top:0;mso-wrap-distance-right:9pt;mso-wrap-distance-bottom:0;mso-position-horizontal:absolute;mso-position-horizontal-relative:text;mso-position-vertical:absolute;mso-position-vertical-relative:text;mso-width-percent:0;mso-height-percent:0;mso-width-relative:margin;mso-height-relative:margin;v-text-anchor:middle" coordsize="43200,43200" o:gfxdata="UEsDBBQABgAIAAAAIQC2gziS/gAAAOEBAAATAAAAW0NvbnRlbnRfVHlwZXNdLnhtbJSRQU7DMBBF&#10;90jcwfIWJU67QAgl6YK0S0CoHGBkTxKLZGx5TGhvj5O2G0SRWNoz/78nu9wcxkFMGNg6quQqL6RA&#10;0s5Y6ir5vt9lD1JwBDIwOMJKHpHlpr69KfdHjyxSmriSfYz+USnWPY7AufNIadK6MEJMx9ApD/oD&#10;OlTrorhX2lFEilmcO2RdNtjC5xDF9pCuTyYBB5bi6bQ4syoJ3g9WQ0ymaiLzg5KdCXlKLjvcW893&#10;SUOqXwnz5DrgnHtJTxOsQfEKIT7DmDSUCaxw7Rqn8787ZsmRM9e2VmPeBN4uqYvTtW7jvijg9N/y&#10;JsXecLq0q+WD6m8AAAD//wMAUEsDBBQABgAIAAAAIQA4/SH/1gAAAJQBAAALAAAAX3JlbHMvLnJl&#10;bHOkkMFqwzAMhu+DvYPRfXGawxijTi+j0GvpHsDYimMaW0Yy2fr2M4PBMnrbUb/Q94l/f/hMi1qR&#10;JVI2sOt6UJgd+ZiDgffL8ekFlFSbvV0oo4EbChzGx4f9GRdb25HMsYhqlCwG5lrLq9biZkxWOiqY&#10;22YiTra2kYMu1l1tQD30/bPm3wwYN0x18gb45AdQl1tp5j/sFB2T0FQ7R0nTNEV3j6o9feQzro1i&#10;OWA14Fm+Q8a1a8+Bvu/d/dMb2JY5uiPbhG/ktn4cqGU/er3pcvwCAAD//wMAUEsDBBQABgAIAAAA&#10;IQDScK/4bwIAADYFAAAOAAAAZHJzL2Uyb0RvYy54bWysVFFP2zAQfp+0/2D5fSTtyDYqUlQVMU1C&#10;gICJZ+PYJJLt885u0+7X7+ykAQHaw7Q+uOfc3ee7z9/59GxnDdsqDB24ms+OSs6Uk9B07qnmP+8v&#10;Pn3jLEThGmHAqZrvVeBny48fTnu/UHNowTQKGYG4sOh9zdsY/aIogmyVFeEIvHLk1IBWRNriU9Gg&#10;6AndmmJell+KHrDxCFKFQF/PBydfZnytlYzXWgcVmak51Rbzinl9TGuxPBWLJxS+7eRYhviHKqzo&#10;HB06QZ2LKNgGuzdQtpMIAXQ8kmAL0LqTKvdA3czKV93ctcKr3AuRE/xEU/h/sPJqe4Osa2peceaE&#10;pStaG9g0rErU9D4sKOLO3+C4C2SmPncabfqnDtgu07mf6FS7yCR9nH2eHR9XxLokX3VSVmQTTPGc&#10;7THE7wosS0bNZTo50yi2lyEOsYcYSkzlDAVkK+6NSjUYd6s09UBHznN2Vo9aG2RbQfcupFQuzgZX&#10;Kxo1fK5K+o0FTRm5vAyYkHVnzIQ9AiRlvsUeah3jU6rK4puSy78VNiRPGflkcHFKtp0DfA/AUFfj&#10;yUP8gaSBmsTSIzR7umGEQfrBy4uOyL4UId4IJK3T/dD8xmtatIG+5jBanLWAv9/7nuJJguTlrKfZ&#10;qXn4tRGoODM/HInzhO49DVveHFdf57TBl57Hlx63sWuga5rRS+FlNlN8NAdTI9gHGvNVOpVcwkk6&#10;m+QS8bBZx2Gm6aGQarXKYTRgXsRLd+dlAk+sJi3d7x4E+lFxkbR6BYc5E4tXuhtiU6aD1SaC7rIo&#10;n3kd+abhzMIZH5I0/S/3Oer5uVv+AQAA//8DAFBLAwQUAAYACAAAACEAlzL7494AAAAKAQAADwAA&#10;AGRycy9kb3ducmV2LnhtbEyPwU7DMBBE70j8g7VIXFDrUEjUpHEqhOBWIShw6M2JlyRqvI5stwl/&#10;z3KC48w+zc6U29kO4ow+9I4U3C4TEEiNMz21Cj7enxdrECFqMnpwhAq+McC2urwodWHcRG943sdW&#10;cAiFQivoYhwLKUPTodVh6UYkvn05b3Vk6VtpvJ443A5ylSSZtLon/tDpER87bI77k1Vws0pnXDe7&#10;enrCHb1+Bn84vnilrq/mhw2IiHP8g+G3PleHijvV7kQmiIF1nueMKljcZSkIJu6TjJ1aQcqGrEr5&#10;f0L1AwAA//8DAFBLAQItABQABgAIAAAAIQC2gziS/gAAAOEBAAATAAAAAAAAAAAAAAAAAAAAAABb&#10;Q29udGVudF9UeXBlc10ueG1sUEsBAi0AFAAGAAgAAAAhADj9If/WAAAAlAEAAAsAAAAAAAAAAAAA&#10;AAAALwEAAF9yZWxzLy5yZWxzUEsBAi0AFAAGAAgAAAAhANJwr/hvAgAANgUAAA4AAAAAAAAAAAAA&#10;AAAALgIAAGRycy9lMm9Eb2MueG1sUEsBAi0AFAAGAAgAAAAhAJcy++PeAAAACgEAAA8AAAAAAAAA&#10;AAAAAAAAyQQAAGRycy9kb3ducmV2LnhtbFBLBQYAAAAABAAEAPMAAADUBQAAAAA=&#10;" path="m3900,14370c3629,11657,4261,8921,5623,6907,7775,3726,11264,3017,14005,5202,15678,909,19914,22,22456,3432,23097,1683,24328,474,25749,200v1564,-302,3126,570,4084,2281c31215,267,33501,-460,35463,690v1495,876,2567,2710,2855,4886c40046,6218,41422,7998,41982,10318v407,1684,349,3513,-164,5142c43079,17694,43520,20590,43016,23322v-670,3632,-2888,6352,-5612,6882c37391,32471,36658,34621,35395,36101v-1919,2249,-4691,2538,-6840,714c27860,39948,25999,42343,23667,43106v-2748,899,-5616,-633,-7187,-3840c12772,42310,7956,40599,5804,35472,3690,35809,1705,34024,1110,31250,679,29243,1060,27077,2113,25551,619,24354,-213,22057,-5,19704,239,16949,1845,14791,3863,14507v12,-46,25,-91,37,-137xem4693,26177nfc3809,26271,2925,25993,2160,25380t4768,9519nfc6573,35092,6200,35220,5820,35280t10658,3810nfc16211,38544,15987,37961,15810,37350m28827,34751nfc28788,35398,28698,36038,28560,36660m34129,22954nfc36133,24282,37398,27058,37380,30090m41798,15354nfc41473,16386,40978,17302,40350,18030m38324,5426nfc38379,5843,38405,6266,38400,6690m29078,3952nfc29267,3369,29516,2826,29820,2340m22141,4720nfc22218,4238,22339,3771,22500,3330m14000,5192nfc14472,5568,14908,6021,15300,6540m4127,15789nfc4024,15325,3948,14851,3900,14370e" fillcolor="#4f81bd [3204]" strokecolor="#243f60 [1604]" strokeweight="2pt">
                 <v:path arrowok="t" o:connecttype="custom" o:connectlocs="142794,357843;65723,346948;210799,477074;177086,482283;501377,534366;481052,510580;877122,475051;868998,501147;1038446,313784;1137364,411334;1271791,209891;1227733,246473;1166088,74174;1168400,91453;884759,54024;907336,31988;673686,64523;684609,45522;425979,70975;465534,89403;125573,215838;118666,196440" o:connectangles="0,0,0,0,0,0,0,0,0,0,0,0,0,0,0,0,0,0,0,0,0,0"/>
               </v:shape>
             </w:pict>
@@ -1461,7 +1571,7 @@
         <mc:AlternateContent>
           <mc:Choice Requires="wps">
             <w:drawing>
-              <wp:anchor distT="0" distB="0" distL="114300" distR="114300" simplePos="0" relativeHeight="251638272" behindDoc="0" locked="0" layoutInCell="1" allowOverlap="1" wp14:anchorId="7C641080" wp14:editId="5C04C27B">
+              <wp:anchor distT="0" distB="0" distL="114300" distR="114300" simplePos="0" relativeHeight="251637248" behindDoc="0" locked="0" layoutInCell="1" allowOverlap="1" wp14:anchorId="7C641080" wp14:editId="5C04C27B">
                 <wp:simplePos x="0" y="0"/>
                 <wp:positionH relativeFrom="column">
                   <wp:posOffset>2724150</wp:posOffset>
@@ -1528,7 +1638,7 @@
           </mc:Choice>
           <mc:Fallback>
             <w:pict>
-              <v:shapetype w14:anchorId="2E4A46C5" id="_x0000_t13" coordsize="21600,21600" o:spt="13" adj="16200,5400" path="m@0,l@0@1,0@1,0@2@0@2@0,21600,21600,10800xe">
+              <v:shapetype w14:anchorId="2BBB8E88" id="_x0000_t13" coordsize="21600,21600" o:spt="13" adj="16200,5400" path="m@0,l@0@1,0@1,0@2@0@2@0,21600,21600,10800xe">
                 <v:stroke joinstyle="miter"/>
                 <v:formulas>
                   <v:f eqn="val #0"/>
@@ -1544,7 +1654,7 @@
                   <v:h position="#0,#1" xrange="0,21600" yrange="0,10800"/>
                 </v:handles>
               </v:shapetype>
-              <v:shape id="Right Arrow 6" o:spid="_x0000_s1026" type="#_x0000_t13" style="position:absolute;margin-left:214.5pt;margin-top:7.5pt;width:74.25pt;height:15.75pt;z-index:251638272;visibility:visible;mso-wrap-style:square;mso-wrap-distance-left:9pt;mso-wrap-distance-top:0;mso-wrap-distance-right:9pt;mso-wrap-distance-bottom:0;mso-position-horizontal:absolute;mso-position-horizontal-relative:text;mso-position-vertical:absolute;mso-position-vertical-relative:text;v-text-anchor:middle" o:gfxdata="UEsDBBQABgAIAAAAIQC2gziS/gAAAOEBAAATAAAAW0NvbnRlbnRfVHlwZXNdLnhtbJSRQU7DMBBF&#10;90jcwfIWJU67QAgl6YK0S0CoHGBkTxKLZGx5TGhvj5O2G0SRWNoz/78nu9wcxkFMGNg6quQqL6RA&#10;0s5Y6ir5vt9lD1JwBDIwOMJKHpHlpr69KfdHjyxSmriSfYz+USnWPY7AufNIadK6MEJMx9ApD/oD&#10;OlTrorhX2lFEilmcO2RdNtjC5xDF9pCuTyYBB5bi6bQ4syoJ3g9WQ0ymaiLzg5KdCXlKLjvcW893&#10;SUOqXwnz5DrgnHtJTxOsQfEKIT7DmDSUCaxw7Rqn8787ZsmRM9e2VmPeBN4uqYvTtW7jvijg9N/y&#10;JsXecLq0q+WD6m8AAAD//wMAUEsDBBQABgAIAAAAIQA4/SH/1gAAAJQBAAALAAAAX3JlbHMvLnJl&#10;bHOkkMFqwzAMhu+DvYPRfXGawxijTi+j0GvpHsDYimMaW0Yy2fr2M4PBMnrbUb/Q94l/f/hMi1qR&#10;JVI2sOt6UJgd+ZiDgffL8ekFlFSbvV0oo4EbChzGx4f9GRdb25HMsYhqlCwG5lrLq9biZkxWOiqY&#10;22YiTra2kYMu1l1tQD30/bPm3wwYN0x18gb45AdQl1tp5j/sFB2T0FQ7R0nTNEV3j6o9feQzro1i&#10;OWA14Fm+Q8a1a8+Bvu/d/dMb2JY5uiPbhG/ktn4cqGU/er3pcvwCAAD//wMAUEsDBBQABgAIAAAA&#10;IQBVoasVqQIAAPIFAAAOAAAAZHJzL2Uyb0RvYy54bWysVN9vGyEMfp+0/wHxvl4SJeka9VJFrTpN&#10;6tqo7dRnykEOCTADkkv2189wP5p13SZNe+GwsT/b39k+v9gbTXbCBwW2pOOTESXCcqiU3ZT06+P1&#10;h4+UhMhsxTRYUdKDCPRi+f7deeMWYgI16Ep4giA2LBpX0jpGtyiKwGthWDgBJyw+SvCGRRT9pqg8&#10;axDd6GIyGs2LBnzlPHARAmqv2ke6zPhSCh7vpAwiEl1SzC3m0+fzOZ3F8pwtNp65WvEuDfYPWRim&#10;LAYdoK5YZGTr1S9QRnEPAWQ84WAKkFJxkWvAasajV9U81MyJXAuSE9xAU/h/sPx2t/ZEVSWdU2KZ&#10;wV90rzZ1JCvvoSHzRFDjwgLtHtzad1LAa6p2L71JX6yD7DOph4FUsY+Eo/JsOjk7nVHC8Qn/2Ggy&#10;S5jFi7PzIX4SYEi6lNSn8Dl6JpTtbkJsHXrDFDGAVtW10joLqVvEpfZkx/A/M86FjZPsrrfmC1St&#10;fo7Ruz+OauyLVj3t1ZhT7ruElDP8KYi2f4sb9+OutCNHBE2eRSKxpS3f4kGLhKftvZDIPxLVJjxk&#10;cFzLONcSalaJVj37bc4ZMCFLJGfA7gDe4qnPubNPriIPzuA8aqP/yXnwyJHBxsHZKAv+LQAdh8it&#10;fU9SS01i6RmqA3anh3Zsg+PXCnvkhoW4Zh7nFCcad0+8w0NqaEoK3Y2SGvz3t/TJHscHXylpcO5L&#10;Gr5tmReU6M8WB+tsPJ2mRZGF6ex0goI/fnk+frFbcwnYcmPcco7na7KPur9KD+YJV9QqRcUnZjnG&#10;LimPvhcuY7uPcMlxsVplM1wOjsUb++B4Ak+spu5/3D8x77pBiThht9DvCLZ4NSmtbfK0sNpGkCqP&#10;0QuvHd+4WHKzd0swba5jOVu9rOrlDwAAAP//AwBQSwMEFAAGAAgAAAAhADLtscvdAAAACQEAAA8A&#10;AABkcnMvZG93bnJldi54bWxMj8FOwzAQRO9I/IO1SFwq6hBwCyFOhRBIXAkcOLrx4liJ7ch22pSv&#10;ZznBaTV6o9mZere4kR0wJhu8hOt1AQx9F7T1RsLH+8vVHbCUlddqDB4lnDDBrjk/q1Wlw9G/4aHN&#10;hlGIT5WS0Oc8VZynrken0jpM6Il9hehUJhkN11EdKdyNvCyKDXfKevrQqwmfeuyGdnYSTLka5puV&#10;/fxubTcbcXp+xThIeXmxPD4Ay7jkPzP81qfq0FCnfZi9TmyUcFve05ZMQNAlg9huBbA9kY0A3tT8&#10;/4LmBwAA//8DAFBLAQItABQABgAIAAAAIQC2gziS/gAAAOEBAAATAAAAAAAAAAAAAAAAAAAAAABb&#10;Q29udGVudF9UeXBlc10ueG1sUEsBAi0AFAAGAAgAAAAhADj9If/WAAAAlAEAAAsAAAAAAAAAAAAA&#10;AAAALwEAAF9yZWxzLy5yZWxzUEsBAi0AFAAGAAgAAAAhAFWhqxWpAgAA8gUAAA4AAAAAAAAAAAAA&#10;AAAALgIAAGRycy9lMm9Eb2MueG1sUEsBAi0AFAAGAAgAAAAhADLtscvdAAAACQEAAA8AAAAAAAAA&#10;AAAAAAAAAwUAAGRycy9kb3ducmV2LnhtbFBLBQYAAAAABAAEAPMAAAANBgAAAAA=&#10;" adj="19309" fillcolor="#d99594 [1941]" strokecolor="black [3213]" strokeweight="2pt"/>
+              <v:shape id="Right Arrow 6" o:spid="_x0000_s1026" type="#_x0000_t13" style="position:absolute;margin-left:214.5pt;margin-top:7.5pt;width:74.25pt;height:15.75pt;z-index:251637248;visibility:visible;mso-wrap-style:square;mso-wrap-distance-left:9pt;mso-wrap-distance-top:0;mso-wrap-distance-right:9pt;mso-wrap-distance-bottom:0;mso-position-horizontal:absolute;mso-position-horizontal-relative:text;mso-position-vertical:absolute;mso-position-vertical-relative:text;v-text-anchor:middle" o:gfxdata="UEsDBBQABgAIAAAAIQC2gziS/gAAAOEBAAATAAAAW0NvbnRlbnRfVHlwZXNdLnhtbJSRQU7DMBBF&#10;90jcwfIWJU67QAgl6YK0S0CoHGBkTxKLZGx5TGhvj5O2G0SRWNoz/78nu9wcxkFMGNg6quQqL6RA&#10;0s5Y6ir5vt9lD1JwBDIwOMJKHpHlpr69KfdHjyxSmriSfYz+USnWPY7AufNIadK6MEJMx9ApD/oD&#10;OlTrorhX2lFEilmcO2RdNtjC5xDF9pCuTyYBB5bi6bQ4syoJ3g9WQ0ymaiLzg5KdCXlKLjvcW893&#10;SUOqXwnz5DrgnHtJTxOsQfEKIT7DmDSUCaxw7Rqn8787ZsmRM9e2VmPeBN4uqYvTtW7jvijg9N/y&#10;JsXecLq0q+WD6m8AAAD//wMAUEsDBBQABgAIAAAAIQA4/SH/1gAAAJQBAAALAAAAX3JlbHMvLnJl&#10;bHOkkMFqwzAMhu+DvYPRfXGawxijTi+j0GvpHsDYimMaW0Yy2fr2M4PBMnrbUb/Q94l/f/hMi1qR&#10;JVI2sOt6UJgd+ZiDgffL8ekFlFSbvV0oo4EbChzGx4f9GRdb25HMsYhqlCwG5lrLq9biZkxWOiqY&#10;22YiTra2kYMu1l1tQD30/bPm3wwYN0x18gb45AdQl1tp5j/sFB2T0FQ7R0nTNEV3j6o9feQzro1i&#10;OWA14Fm+Q8a1a8+Bvu/d/dMb2JY5uiPbhG/ktn4cqGU/er3pcvwCAAD//wMAUEsDBBQABgAIAAAA&#10;IQBVoasVqQIAAPIFAAAOAAAAZHJzL2Uyb0RvYy54bWysVN9vGyEMfp+0/wHxvl4SJeka9VJFrTpN&#10;6tqo7dRnykEOCTADkkv2189wP5p13SZNe+GwsT/b39k+v9gbTXbCBwW2pOOTESXCcqiU3ZT06+P1&#10;h4+UhMhsxTRYUdKDCPRi+f7deeMWYgI16Ep4giA2LBpX0jpGtyiKwGthWDgBJyw+SvCGRRT9pqg8&#10;axDd6GIyGs2LBnzlPHARAmqv2ke6zPhSCh7vpAwiEl1SzC3m0+fzOZ3F8pwtNp65WvEuDfYPWRim&#10;LAYdoK5YZGTr1S9QRnEPAWQ84WAKkFJxkWvAasajV9U81MyJXAuSE9xAU/h/sPx2t/ZEVSWdU2KZ&#10;wV90rzZ1JCvvoSHzRFDjwgLtHtzad1LAa6p2L71JX6yD7DOph4FUsY+Eo/JsOjk7nVHC8Qn/2Ggy&#10;S5jFi7PzIX4SYEi6lNSn8Dl6JpTtbkJsHXrDFDGAVtW10joLqVvEpfZkx/A/M86FjZPsrrfmC1St&#10;fo7Ruz+OauyLVj3t1ZhT7ruElDP8KYi2f4sb9+OutCNHBE2eRSKxpS3f4kGLhKftvZDIPxLVJjxk&#10;cFzLONcSalaJVj37bc4ZMCFLJGfA7gDe4qnPubNPriIPzuA8aqP/yXnwyJHBxsHZKAv+LQAdh8it&#10;fU9SS01i6RmqA3anh3Zsg+PXCnvkhoW4Zh7nFCcad0+8w0NqaEoK3Y2SGvz3t/TJHscHXylpcO5L&#10;Gr5tmReU6M8WB+tsPJ2mRZGF6ex0goI/fnk+frFbcwnYcmPcco7na7KPur9KD+YJV9QqRcUnZjnG&#10;LimPvhcuY7uPcMlxsVplM1wOjsUb++B4Ak+spu5/3D8x77pBiThht9DvCLZ4NSmtbfK0sNpGkCqP&#10;0QuvHd+4WHKzd0swba5jOVu9rOrlDwAAAP//AwBQSwMEFAAGAAgAAAAhADLtscvdAAAACQEAAA8A&#10;AABkcnMvZG93bnJldi54bWxMj8FOwzAQRO9I/IO1SFwq6hBwCyFOhRBIXAkcOLrx4liJ7ch22pSv&#10;ZznBaTV6o9mZere4kR0wJhu8hOt1AQx9F7T1RsLH+8vVHbCUlddqDB4lnDDBrjk/q1Wlw9G/4aHN&#10;hlGIT5WS0Oc8VZynrken0jpM6Il9hehUJhkN11EdKdyNvCyKDXfKevrQqwmfeuyGdnYSTLka5puV&#10;/fxubTcbcXp+xThIeXmxPD4Ay7jkPzP81qfq0FCnfZi9TmyUcFve05ZMQNAlg9huBbA9kY0A3tT8&#10;/4LmBwAA//8DAFBLAQItABQABgAIAAAAIQC2gziS/gAAAOEBAAATAAAAAAAAAAAAAAAAAAAAAABb&#10;Q29udGVudF9UeXBlc10ueG1sUEsBAi0AFAAGAAgAAAAhADj9If/WAAAAlAEAAAsAAAAAAAAAAAAA&#10;AAAALwEAAF9yZWxzLy5yZWxzUEsBAi0AFAAGAAgAAAAhAFWhqxWpAgAA8gUAAA4AAAAAAAAAAAAA&#10;AAAALgIAAGRycy9lMm9Eb2MueG1sUEsBAi0AFAAGAAgAAAAhADLtscvdAAAACQEAAA8AAAAAAAAA&#10;AAAAAAAAAwUAAGRycy9kb3ducmV2LnhtbFBLBQYAAAAABAAEAPMAAAANBgAAAAA=&#10;" adj="19309" fillcolor="#d99594 [1941]" strokecolor="black [3213]" strokeweight="2pt"/>
             </w:pict>
           </mc:Fallback>
         </mc:AlternateContent>
@@ -1558,7 +1668,7 @@
         <mc:AlternateContent>
           <mc:Choice Requires="wps">
             <w:drawing>
-              <wp:anchor distT="0" distB="0" distL="114300" distR="114300" simplePos="0" relativeHeight="251632128" behindDoc="0" locked="0" layoutInCell="1" allowOverlap="1" wp14:anchorId="7C97F020" wp14:editId="3DA5BF87">
+              <wp:anchor distT="0" distB="0" distL="114300" distR="114300" simplePos="0" relativeHeight="251631104" behindDoc="0" locked="0" layoutInCell="1" allowOverlap="1" wp14:anchorId="7C97F020" wp14:editId="3DA5BF87">
                 <wp:simplePos x="0" y="0"/>
                 <wp:positionH relativeFrom="column">
                   <wp:posOffset>3850640</wp:posOffset>
@@ -1620,7 +1730,7 @@
           </mc:Choice>
           <mc:Fallback>
             <w:pict>
-              <v:shape w14:anchorId="4BCAF255" id="Cloud 3" o:spid="_x0000_s1026" style="position:absolute;margin-left:303.2pt;margin-top:3.5pt;width:93.75pt;height:44.25pt;z-index:251632128;visibility:visible;mso-wrap-style:square;mso-width-percent:0;mso-height-percent:0;mso-wrap-distance-left:9pt;mso-wrap-distance-top:0;mso-wrap-distance-right:9pt;mso-wrap-distance-bottom:0;mso-position-horizontal:absolute;mso-position-horizontal-relative:text;mso-position-vertical:absolute;mso-position-vertical-relative:text;mso-width-percent:0;mso-height-percent:0;mso-width-relative:margin;mso-height-relative:margin;v-text-anchor:middle" coordsize="43200,43200" o:gfxdata="UEsDBBQABgAIAAAAIQC2gziS/gAAAOEBAAATAAAAW0NvbnRlbnRfVHlwZXNdLnhtbJSRQU7DMBBF&#10;90jcwfIWJU67QAgl6YK0S0CoHGBkTxKLZGx5TGhvj5O2G0SRWNoz/78nu9wcxkFMGNg6quQqL6RA&#10;0s5Y6ir5vt9lD1JwBDIwOMJKHpHlpr69KfdHjyxSmriSfYz+USnWPY7AufNIadK6MEJMx9ApD/oD&#10;OlTrorhX2lFEilmcO2RdNtjC5xDF9pCuTyYBB5bi6bQ4syoJ3g9WQ0ymaiLzg5KdCXlKLjvcW893&#10;SUOqXwnz5DrgnHtJTxOsQfEKIT7DmDSUCaxw7Rqn8787ZsmRM9e2VmPeBN4uqYvTtW7jvijg9N/y&#10;JsXecLq0q+WD6m8AAAD//wMAUEsDBBQABgAIAAAAIQA4/SH/1gAAAJQBAAALAAAAX3JlbHMvLnJl&#10;bHOkkMFqwzAMhu+DvYPRfXGawxijTi+j0GvpHsDYimMaW0Yy2fr2M4PBMnrbUb/Q94l/f/hMi1qR&#10;JVI2sOt6UJgd+ZiDgffL8ekFlFSbvV0oo4EbChzGx4f9GRdb25HMsYhqlCwG5lrLq9biZkxWOiqY&#10;22YiTra2kYMu1l1tQD30/bPm3wwYN0x18gb45AdQl1tp5j/sFB2T0FQ7R0nTNEV3j6o9feQzro1i&#10;OWA14Fm+Q8a1a8+Bvu/d/dMb2JY5uiPbhG/ktn4cqGU/er3pcvwCAAD//wMAUEsDBBQABgAIAAAA&#10;IQAVhdFecgIAADYFAAAOAAAAZHJzL2Uyb0RvYy54bWysVFFv2yAQfp+0/4B4X2ynSbpGcaooVadJ&#10;URutnfpMMNSWgGNA4mS/fgd23Kqt9jAtDwS4u+/uPn/H4vqoFTkI5xswJS1GOSXCcKga81zSn4+3&#10;X75S4gMzFVNgRElPwtPr5edPi9bOxRhqUJVwBEGMn7e2pHUIdp5lntdCMz8CKwwaJTjNAh7dc1Y5&#10;1iK6Vtk4z2dZC66yDrjwHm9vOiNdJnwpBQ/3UnoRiCop1hbS6tK6i2u2XLD5s2O2bnhfBvuHKjRr&#10;DCYdoG5YYGTvmndQuuEOPMgw4qAzkLLhIvWA3RT5m24eamZF6gXJ8Xagyf8/WH532DrSVCW9oMQw&#10;jZ9orWBfkYtITWv9HD0e7Nb1J4/b2OdROh3/sQNyTHSeBjrFMRCOl0Vxlc/GU0o42qaz4upyGkGz&#10;l2jrfPgmQJO4KSmPmRON7LDxofM9+2BgLKcrIO3CSYlYgzI/hMQeMOU4RSf1iLVy5MDwuzPOhQlF&#10;Z6pZJbrraY6/vqAhIpWXACOybJQasHuAqMz32F2tvX8MFUl8Q3D+t8K64CEiZQYThmDdGHAfASjs&#10;qs/c+Z9J6qiJLO2gOuEXdtBJ31t+2yDZG+bDljnUOk4Fzm+4x0UqaEsK/Y6SGtzvj+6jP0oQrZS0&#10;ODsl9b/2zAlK1HeD4rwqJpM4bOkwmV6O8eBeW3avLWav14CfqcCXwvK0jf5BnbfSgX7CMV/FrGhi&#10;hmNulEtw58M6dDONDwUXq1VywwGzLGzMg+URPLIatfR4fGLO9ooLqNU7OM8Zm7/RXecbIw2s9gFk&#10;k0T5wmvPNw5nEk7/kMTpf31OXi/P3fIPAAAA//8DAFBLAwQUAAYACAAAACEAKghv9N4AAAAIAQAA&#10;DwAAAGRycy9kb3ducmV2LnhtbEyPwU7DMBBE70j8g7VIXBB1KCRtQpwKIbhVFRQ4cHPiJYkaryPb&#10;bcLfs5zgOJrRzJtyM9tBnNCH3pGCm0UCAqlxpqdWwfvb8/UaRIiajB4coYJvDLCpzs9KXRg30Sue&#10;9rEVXEKh0Aq6GMdCytB0aHVYuBGJvS/nrY4sfSuN1xOX20EukySTVvfEC50e8bHD5rA/WgVXy3TG&#10;dbOtpyfc0stH8J+HnVfq8mJ+uAcRcY5/YfjFZ3SomKl2RzJBDAqyJLvjqIIVX2J/ld/mIGoFeZqC&#10;rEr5/0D1AwAA//8DAFBLAQItABQABgAIAAAAIQC2gziS/gAAAOEBAAATAAAAAAAAAAAAAAAAAAAA&#10;AABbQ29udGVudF9UeXBlc10ueG1sUEsBAi0AFAAGAAgAAAAhADj9If/WAAAAlAEAAAsAAAAAAAAA&#10;AAAAAAAALwEAAF9yZWxzLy5yZWxzUEsBAi0AFAAGAAgAAAAhABWF0V5yAgAANgUAAA4AAAAAAAAA&#10;AAAAAAAALgIAAGRycy9lMm9Eb2MueG1sUEsBAi0AFAAGAAgAAAAhACoIb/TeAAAACAEAAA8AAAAA&#10;AAAAAAAAAAAAzAQAAGRycy9kb3ducmV2LnhtbFBLBQYAAAAABAAEAPMAAADXBQAAAAA=&#10;" path="m3900,14370c3629,11657,4261,8921,5623,6907,7775,3726,11264,3017,14005,5202,15678,909,19914,22,22456,3432,23097,1683,24328,474,25749,200v1564,-302,3126,570,4084,2281c31215,267,33501,-460,35463,690v1495,876,2567,2710,2855,4886c40046,6218,41422,7998,41982,10318v407,1684,349,3513,-164,5142c43079,17694,43520,20590,43016,23322v-670,3632,-2888,6352,-5612,6882c37391,32471,36658,34621,35395,36101v-1919,2249,-4691,2538,-6840,714c27860,39948,25999,42343,23667,43106v-2748,899,-5616,-633,-7187,-3840c12772,42310,7956,40599,5804,35472,3690,35809,1705,34024,1110,31250,679,29243,1060,27077,2113,25551,619,24354,-213,22057,-5,19704,239,16949,1845,14791,3863,14507v12,-46,25,-91,37,-137xem4693,26177nfc3809,26271,2925,25993,2160,25380t4768,9519nfc6573,35092,6200,35220,5820,35280t10658,3810nfc16211,38544,15987,37961,15810,37350m28827,34751nfc28788,35398,28698,36038,28560,36660m34129,22954nfc36133,24282,37398,27058,37380,30090m41798,15354nfc41473,16386,40978,17302,40350,18030m38324,5426nfc38379,5843,38405,6266,38400,6690m29078,3952nfc29267,3369,29516,2826,29820,2340m22141,4720nfc22218,4238,22339,3771,22500,3330m14000,5192nfc14472,5568,14908,6021,15300,6540m4127,15789nfc4024,15325,3948,14851,3900,14370e" fillcolor="#4f81bd [3204]" strokecolor="#243f60 [1604]" strokeweight="2pt">
+              <v:shape w14:anchorId="518B740C" id="Cloud 3" o:spid="_x0000_s1026" style="position:absolute;margin-left:303.2pt;margin-top:3.5pt;width:93.75pt;height:44.25pt;z-index:251631104;visibility:visible;mso-wrap-style:square;mso-width-percent:0;mso-height-percent:0;mso-wrap-distance-left:9pt;mso-wrap-distance-top:0;mso-wrap-distance-right:9pt;mso-wrap-distance-bottom:0;mso-position-horizontal:absolute;mso-position-horizontal-relative:text;mso-position-vertical:absolute;mso-position-vertical-relative:text;mso-width-percent:0;mso-height-percent:0;mso-width-relative:margin;mso-height-relative:margin;v-text-anchor:middle" coordsize="43200,43200" o:gfxdata="UEsDBBQABgAIAAAAIQC2gziS/gAAAOEBAAATAAAAW0NvbnRlbnRfVHlwZXNdLnhtbJSRQU7DMBBF&#10;90jcwfIWJU67QAgl6YK0S0CoHGBkTxKLZGx5TGhvj5O2G0SRWNoz/78nu9wcxkFMGNg6quQqL6RA&#10;0s5Y6ir5vt9lD1JwBDIwOMJKHpHlpr69KfdHjyxSmriSfYz+USnWPY7AufNIadK6MEJMx9ApD/oD&#10;OlTrorhX2lFEilmcO2RdNtjC5xDF9pCuTyYBB5bi6bQ4syoJ3g9WQ0ymaiLzg5KdCXlKLjvcW893&#10;SUOqXwnz5DrgnHtJTxOsQfEKIT7DmDSUCaxw7Rqn8787ZsmRM9e2VmPeBN4uqYvTtW7jvijg9N/y&#10;JsXecLq0q+WD6m8AAAD//wMAUEsDBBQABgAIAAAAIQA4/SH/1gAAAJQBAAALAAAAX3JlbHMvLnJl&#10;bHOkkMFqwzAMhu+DvYPRfXGawxijTi+j0GvpHsDYimMaW0Yy2fr2M4PBMnrbUb/Q94l/f/hMi1qR&#10;JVI2sOt6UJgd+ZiDgffL8ekFlFSbvV0oo4EbChzGx4f9GRdb25HMsYhqlCwG5lrLq9biZkxWOiqY&#10;22YiTra2kYMu1l1tQD30/bPm3wwYN0x18gb45AdQl1tp5j/sFB2T0FQ7R0nTNEV3j6o9feQzro1i&#10;OWA14Fm+Q8a1a8+Bvu/d/dMb2JY5uiPbhG/ktn4cqGU/er3pcvwCAAD//wMAUEsDBBQABgAIAAAA&#10;IQAVhdFecgIAADYFAAAOAAAAZHJzL2Uyb0RvYy54bWysVFFv2yAQfp+0/4B4X2ynSbpGcaooVadJ&#10;URutnfpMMNSWgGNA4mS/fgd23Kqt9jAtDwS4u+/uPn/H4vqoFTkI5xswJS1GOSXCcKga81zSn4+3&#10;X75S4gMzFVNgRElPwtPr5edPi9bOxRhqUJVwBEGMn7e2pHUIdp5lntdCMz8CKwwaJTjNAh7dc1Y5&#10;1iK6Vtk4z2dZC66yDrjwHm9vOiNdJnwpBQ/3UnoRiCop1hbS6tK6i2u2XLD5s2O2bnhfBvuHKjRr&#10;DCYdoG5YYGTvmndQuuEOPMgw4qAzkLLhIvWA3RT5m24eamZF6gXJ8Xagyf8/WH532DrSVCW9oMQw&#10;jZ9orWBfkYtITWv9HD0e7Nb1J4/b2OdROh3/sQNyTHSeBjrFMRCOl0Vxlc/GU0o42qaz4upyGkGz&#10;l2jrfPgmQJO4KSmPmRON7LDxofM9+2BgLKcrIO3CSYlYgzI/hMQeMOU4RSf1iLVy5MDwuzPOhQlF&#10;Z6pZJbrraY6/vqAhIpWXACOybJQasHuAqMz32F2tvX8MFUl8Q3D+t8K64CEiZQYThmDdGHAfASjs&#10;qs/c+Z9J6qiJLO2gOuEXdtBJ31t+2yDZG+bDljnUOk4Fzm+4x0UqaEsK/Y6SGtzvj+6jP0oQrZS0&#10;ODsl9b/2zAlK1HeD4rwqJpM4bOkwmV6O8eBeW3avLWav14CfqcCXwvK0jf5BnbfSgX7CMV/FrGhi&#10;hmNulEtw58M6dDONDwUXq1VywwGzLGzMg+URPLIatfR4fGLO9ooLqNU7OM8Zm7/RXecbIw2s9gFk&#10;k0T5wmvPNw5nEk7/kMTpf31OXi/P3fIPAAAA//8DAFBLAwQUAAYACAAAACEAKghv9N4AAAAIAQAA&#10;DwAAAGRycy9kb3ducmV2LnhtbEyPwU7DMBBE70j8g7VIXBB1KCRtQpwKIbhVFRQ4cHPiJYkaryPb&#10;bcLfs5zgOJrRzJtyM9tBnNCH3pGCm0UCAqlxpqdWwfvb8/UaRIiajB4coYJvDLCpzs9KXRg30Sue&#10;9rEVXEKh0Aq6GMdCytB0aHVYuBGJvS/nrY4sfSuN1xOX20EukySTVvfEC50e8bHD5rA/WgVXy3TG&#10;dbOtpyfc0stH8J+HnVfq8mJ+uAcRcY5/YfjFZ3SomKl2RzJBDAqyJLvjqIIVX2J/ld/mIGoFeZqC&#10;rEr5/0D1AwAA//8DAFBLAQItABQABgAIAAAAIQC2gziS/gAAAOEBAAATAAAAAAAAAAAAAAAAAAAA&#10;AABbQ29udGVudF9UeXBlc10ueG1sUEsBAi0AFAAGAAgAAAAhADj9If/WAAAAlAEAAAsAAAAAAAAA&#10;AAAAAAAALwEAAF9yZWxzLy5yZWxzUEsBAi0AFAAGAAgAAAAhABWF0V5yAgAANgUAAA4AAAAAAAAA&#10;AAAAAAAALgIAAGRycy9lMm9Eb2MueG1sUEsBAi0AFAAGAAgAAAAhACoIb/TeAAAACAEAAA8AAAAA&#10;AAAAAAAAAAAAzAQAAGRycy9kb3ducmV2LnhtbFBLBQYAAAAABAAEAPMAAADXBQAAAAA=&#10;" path="m3900,14370c3629,11657,4261,8921,5623,6907,7775,3726,11264,3017,14005,5202,15678,909,19914,22,22456,3432,23097,1683,24328,474,25749,200v1564,-302,3126,570,4084,2281c31215,267,33501,-460,35463,690v1495,876,2567,2710,2855,4886c40046,6218,41422,7998,41982,10318v407,1684,349,3513,-164,5142c43079,17694,43520,20590,43016,23322v-670,3632,-2888,6352,-5612,6882c37391,32471,36658,34621,35395,36101v-1919,2249,-4691,2538,-6840,714c27860,39948,25999,42343,23667,43106v-2748,899,-5616,-633,-7187,-3840c12772,42310,7956,40599,5804,35472,3690,35809,1705,34024,1110,31250,679,29243,1060,27077,2113,25551,619,24354,-213,22057,-5,19704,239,16949,1845,14791,3863,14507v12,-46,25,-91,37,-137xem4693,26177nfc3809,26271,2925,25993,2160,25380t4768,9519nfc6573,35092,6200,35220,5820,35280t10658,3810nfc16211,38544,15987,37961,15810,37350m28827,34751nfc28788,35398,28698,36038,28560,36660m34129,22954nfc36133,24282,37398,27058,37380,30090m41798,15354nfc41473,16386,40978,17302,40350,18030m38324,5426nfc38379,5843,38405,6266,38400,6690m29078,3952nfc29267,3369,29516,2826,29820,2340m22141,4720nfc22218,4238,22339,3771,22500,3330m14000,5192nfc14472,5568,14908,6021,15300,6540m4127,15789nfc4024,15325,3948,14851,3900,14370e" fillcolor="#4f81bd [3204]" strokecolor="#243f60 [1604]" strokeweight="2pt">
                 <v:path arrowok="t" o:connecttype="custom" o:connectlocs="129343,340528;59531,330160;190941,453990;160404,458946;454146,508509;435736,485874;794494,452065;787135,476898;940621,298601;1030221,391431;1151985,199735;1112077,234547;1056239,70585;1058333,87028;801412,51410;821862,30440;610223,61401;620117,43319;385851,67541;421680,85077;113743,205394;107487,186935" o:connectangles="0,0,0,0,0,0,0,0,0,0,0,0,0,0,0,0,0,0,0,0,0,0"/>
               </v:shape>
             </w:pict>
@@ -1636,7 +1746,7 @@
         <mc:AlternateContent>
           <mc:Choice Requires="wps">
             <w:drawing>
-              <wp:anchor distT="0" distB="0" distL="114300" distR="114300" simplePos="0" relativeHeight="251625984" behindDoc="0" locked="0" layoutInCell="1" allowOverlap="1" wp14:anchorId="51BA7C4F" wp14:editId="1AB16587">
+              <wp:anchor distT="0" distB="0" distL="114300" distR="114300" simplePos="0" relativeHeight="251624960" behindDoc="0" locked="0" layoutInCell="1" allowOverlap="1" wp14:anchorId="51BA7C4F" wp14:editId="1AB16587">
                 <wp:simplePos x="0" y="0"/>
                 <wp:positionH relativeFrom="column">
                   <wp:posOffset>5181600</wp:posOffset>
@@ -1692,10 +1802,10 @@
           </mc:Choice>
           <mc:Fallback>
             <w:pict>
-              <v:shapetype w14:anchorId="17D63775" id="_x0000_t132" coordsize="21600,21600" o:spt="132" path="m10800,qx,3391l,18209qy10800,21600,21600,18209l21600,3391qy10800,xem,3391nfqy10800,6782,21600,3391e">
+              <v:shapetype w14:anchorId="6F21AE9C" id="_x0000_t132" coordsize="21600,21600" o:spt="132" path="m10800,qx,3391l,18209qy10800,21600,21600,18209l21600,3391qy10800,xem,3391nfqy10800,6782,21600,3391e">
                 <v:path o:extrusionok="f" gradientshapeok="t" o:connecttype="custom" o:connectlocs="10800,6782;10800,0;0,10800;10800,21600;21600,10800" o:connectangles="270,270,180,90,0" textboxrect="0,6782,21600,18209"/>
               </v:shapetype>
-              <v:shape id="Flowchart: Magnetic Disk 2" o:spid="_x0000_s1026" type="#_x0000_t132" style="position:absolute;margin-left:408pt;margin-top:13.5pt;width:24pt;height:33.75pt;z-index:251625984;visibility:visible;mso-wrap-style:square;mso-wrap-distance-left:9pt;mso-wrap-distance-top:0;mso-wrap-distance-right:9pt;mso-wrap-distance-bottom:0;mso-position-horizontal:absolute;mso-position-horizontal-relative:text;mso-position-vertical:absolute;mso-position-vertical-relative:text;v-text-anchor:middle" o:gfxdata="UEsDBBQABgAIAAAAIQC2gziS/gAAAOEBAAATAAAAW0NvbnRlbnRfVHlwZXNdLnhtbJSRQU7DMBBF&#10;90jcwfIWJU67QAgl6YK0S0CoHGBkTxKLZGx5TGhvj5O2G0SRWNoz/78nu9wcxkFMGNg6quQqL6RA&#10;0s5Y6ir5vt9lD1JwBDIwOMJKHpHlpr69KfdHjyxSmriSfYz+USnWPY7AufNIadK6MEJMx9ApD/oD&#10;OlTrorhX2lFEilmcO2RdNtjC5xDF9pCuTyYBB5bi6bQ4syoJ3g9WQ0ymaiLzg5KdCXlKLjvcW893&#10;SUOqXwnz5DrgnHtJTxOsQfEKIT7DmDSUCaxw7Rqn8787ZsmRM9e2VmPeBN4uqYvTtW7jvijg9N/y&#10;JsXecLq0q+WD6m8AAAD//wMAUEsDBBQABgAIAAAAIQA4/SH/1gAAAJQBAAALAAAAX3JlbHMvLnJl&#10;bHOkkMFqwzAMhu+DvYPRfXGawxijTi+j0GvpHsDYimMaW0Yy2fr2M4PBMnrbUb/Q94l/f/hMi1qR&#10;JVI2sOt6UJgd+ZiDgffL8ekFlFSbvV0oo4EbChzGx4f9GRdb25HMsYhqlCwG5lrLq9biZkxWOiqY&#10;22YiTra2kYMu1l1tQD30/bPm3wwYN0x18gb45AdQl1tp5j/sFB2T0FQ7R0nTNEV3j6o9feQzro1i&#10;OWA14Fm+Q8a1a8+Bvu/d/dMb2JY5uiPbhG/ktn4cqGU/er3pcvwCAAD//wMAUEsDBBQABgAIAAAA&#10;IQDGu5iNhAIAAFgFAAAOAAAAZHJzL2Uyb0RvYy54bWysVE1P3DAQvVfqf7B8L8mmC6URWbRaRFWJ&#10;AipUnI1jb6z6q2PvZre/vmMnGxCgHqrm4Niemec3zzM+O98ZTbYCgnK2obOjkhJhuWuVXTf0x/3l&#10;h1NKQmS2ZdpZ0dC9CPR88f7dWe9rUbnO6VYAQRAb6t43tIvR10UReCcMC0fOC4tG6cCwiEtYFy2w&#10;HtGNLqqyPCl6B60Hx0UIuHsxGOki40speLyRMohIdEORW8wj5PExjcXijNVrYL5TfKTB/oGFYcri&#10;oRPUBYuMbEC9gjKKgwtOxiPuTOGkVFzkHDCbWfkim7uOeZFzQXGCn2QK/w+WX29vgai2oRUllhm8&#10;okvtet4xiDX5xtZWRFTmQoWfpEpq9T7UGHTnb2FcBZym1HcSTPpjUmSXFd5PCotdJBw3P5bz0xLv&#10;gaNpXp2eVMcJs3gK9hDiF+EMSZOGSuSySlwOTBKRLDTbXoU4xB5iECixG/jkWdxrkShp+11IzBIZ&#10;VDk615dYaSBbhpXBOBc2zgZTx1oxbB+X+I0Ep4hMNwMmZKm0nrBHgFS7r7EHrqN/ChW5PKfg8m/E&#10;huApIp/sbJyCjbIO3gLQmNV48uB/EGmQJqn06No91gC4oTmC55cKxb9iId4ywG7A+8IOjzc4pPto&#10;qBtnlHQOfr+1n/yxSNFKSY/d1dDwa8NAUKK/Wizfz7P5PLVjXsyPP1W4gOeWx+cWuzErh9c0w7fE&#10;8zxN/lEfphKcecCHYJlORROzHM9uKI9wWKzi0PX4lHCxXGY3bEHP4pW98zyBJ1VTLd3vHhj4sQIj&#10;lu61O3Qiq1/U3eCbIq1bbqKTKhflk66j3ti+uXDGpya9D8/X2evpQVz8AQAA//8DAFBLAwQUAAYA&#10;CAAAACEA/ntlKN8AAAAJAQAADwAAAGRycy9kb3ducmV2LnhtbEyPwU7DQAxE70j8w8pIXBDdtCpp&#10;GrKpEBVwqQQUPsDNmiQi642y2yb9e8wJTrY1o/GbYjO5Tp1oCK1nA/NZAoq48rbl2sDnx9NtBipE&#10;ZIudZzJwpgCb8vKiwNz6kd/ptI+1khAOORpoYuxzrUPVkMMw8z2xaF9+cBjlHGptBxwl3HV6kSSp&#10;dtiyfGiwp8eGqu/90RnIXL/ajukZw83Lc1jbt92r22bGXF9ND/egIk3xzwy/+IIOpTAd/JFtUJ1k&#10;zFPpEg0sVjLFkKVLWQ4G1ss70GWh/zcofwAAAP//AwBQSwECLQAUAAYACAAAACEAtoM4kv4AAADh&#10;AQAAEwAAAAAAAAAAAAAAAAAAAAAAW0NvbnRlbnRfVHlwZXNdLnhtbFBLAQItABQABgAIAAAAIQA4&#10;/SH/1gAAAJQBAAALAAAAAAAAAAAAAAAAAC8BAABfcmVscy8ucmVsc1BLAQItABQABgAIAAAAIQDG&#10;u5iNhAIAAFgFAAAOAAAAAAAAAAAAAAAAAC4CAABkcnMvZTJvRG9jLnhtbFBLAQItABQABgAIAAAA&#10;IQD+e2Uo3wAAAAkBAAAPAAAAAAAAAAAAAAAAAN4EAABkcnMvZG93bnJldi54bWxQSwUGAAAAAAQA&#10;BADzAAAA6gUAAAAA&#10;" fillcolor="#4f81bd [3204]" strokecolor="#243f60 [1604]" strokeweight="2pt"/>
+              <v:shape id="Flowchart: Magnetic Disk 2" o:spid="_x0000_s1026" type="#_x0000_t132" style="position:absolute;margin-left:408pt;margin-top:13.5pt;width:24pt;height:33.75pt;z-index:251624960;visibility:visible;mso-wrap-style:square;mso-wrap-distance-left:9pt;mso-wrap-distance-top:0;mso-wrap-distance-right:9pt;mso-wrap-distance-bottom:0;mso-position-horizontal:absolute;mso-position-horizontal-relative:text;mso-position-vertical:absolute;mso-position-vertical-relative:text;v-text-anchor:middle" o:gfxdata="UEsDBBQABgAIAAAAIQC2gziS/gAAAOEBAAATAAAAW0NvbnRlbnRfVHlwZXNdLnhtbJSRQU7DMBBF&#10;90jcwfIWJU67QAgl6YK0S0CoHGBkTxKLZGx5TGhvj5O2G0SRWNoz/78nu9wcxkFMGNg6quQqL6RA&#10;0s5Y6ir5vt9lD1JwBDIwOMJKHpHlpr69KfdHjyxSmriSfYz+USnWPY7AufNIadK6MEJMx9ApD/oD&#10;OlTrorhX2lFEilmcO2RdNtjC5xDF9pCuTyYBB5bi6bQ4syoJ3g9WQ0ymaiLzg5KdCXlKLjvcW893&#10;SUOqXwnz5DrgnHtJTxOsQfEKIT7DmDSUCaxw7Rqn8787ZsmRM9e2VmPeBN4uqYvTtW7jvijg9N/y&#10;JsXecLq0q+WD6m8AAAD//wMAUEsDBBQABgAIAAAAIQA4/SH/1gAAAJQBAAALAAAAX3JlbHMvLnJl&#10;bHOkkMFqwzAMhu+DvYPRfXGawxijTi+j0GvpHsDYimMaW0Yy2fr2M4PBMnrbUb/Q94l/f/hMi1qR&#10;JVI2sOt6UJgd+ZiDgffL8ekFlFSbvV0oo4EbChzGx4f9GRdb25HMsYhqlCwG5lrLq9biZkxWOiqY&#10;22YiTra2kYMu1l1tQD30/bPm3wwYN0x18gb45AdQl1tp5j/sFB2T0FQ7R0nTNEV3j6o9feQzro1i&#10;OWA14Fm+Q8a1a8+Bvu/d/dMb2JY5uiPbhG/ktn4cqGU/er3pcvwCAAD//wMAUEsDBBQABgAIAAAA&#10;IQDGu5iNhAIAAFgFAAAOAAAAZHJzL2Uyb0RvYy54bWysVE1P3DAQvVfqf7B8L8mmC6URWbRaRFWJ&#10;AipUnI1jb6z6q2PvZre/vmMnGxCgHqrm4Niemec3zzM+O98ZTbYCgnK2obOjkhJhuWuVXTf0x/3l&#10;h1NKQmS2ZdpZ0dC9CPR88f7dWe9rUbnO6VYAQRAb6t43tIvR10UReCcMC0fOC4tG6cCwiEtYFy2w&#10;HtGNLqqyPCl6B60Hx0UIuHsxGOki40speLyRMohIdEORW8wj5PExjcXijNVrYL5TfKTB/oGFYcri&#10;oRPUBYuMbEC9gjKKgwtOxiPuTOGkVFzkHDCbWfkim7uOeZFzQXGCn2QK/w+WX29vgai2oRUllhm8&#10;okvtet4xiDX5xtZWRFTmQoWfpEpq9T7UGHTnb2FcBZym1HcSTPpjUmSXFd5PCotdJBw3P5bz0xLv&#10;gaNpXp2eVMcJs3gK9hDiF+EMSZOGSuSySlwOTBKRLDTbXoU4xB5iECixG/jkWdxrkShp+11IzBIZ&#10;VDk615dYaSBbhpXBOBc2zgZTx1oxbB+X+I0Ep4hMNwMmZKm0nrBHgFS7r7EHrqN/ChW5PKfg8m/E&#10;huApIp/sbJyCjbIO3gLQmNV48uB/EGmQJqn06No91gC4oTmC55cKxb9iId4ywG7A+8IOjzc4pPto&#10;qBtnlHQOfr+1n/yxSNFKSY/d1dDwa8NAUKK/Wizfz7P5PLVjXsyPP1W4gOeWx+cWuzErh9c0w7fE&#10;8zxN/lEfphKcecCHYJlORROzHM9uKI9wWKzi0PX4lHCxXGY3bEHP4pW98zyBJ1VTLd3vHhj4sQIj&#10;lu61O3Qiq1/U3eCbIq1bbqKTKhflk66j3ti+uXDGpya9D8/X2evpQVz8AQAA//8DAFBLAwQUAAYA&#10;CAAAACEA/ntlKN8AAAAJAQAADwAAAGRycy9kb3ducmV2LnhtbEyPwU7DQAxE70j8w8pIXBDdtCpp&#10;GrKpEBVwqQQUPsDNmiQi642y2yb9e8wJTrY1o/GbYjO5Tp1oCK1nA/NZAoq48rbl2sDnx9NtBipE&#10;ZIudZzJwpgCb8vKiwNz6kd/ptI+1khAOORpoYuxzrUPVkMMw8z2xaF9+cBjlHGptBxwl3HV6kSSp&#10;dtiyfGiwp8eGqu/90RnIXL/ajukZw83Lc1jbt92r22bGXF9ND/egIk3xzwy/+IIOpTAd/JFtUJ1k&#10;zFPpEg0sVjLFkKVLWQ4G1ss70GWh/zcofwAAAP//AwBQSwECLQAUAAYACAAAACEAtoM4kv4AAADh&#10;AQAAEwAAAAAAAAAAAAAAAAAAAAAAW0NvbnRlbnRfVHlwZXNdLnhtbFBLAQItABQABgAIAAAAIQA4&#10;/SH/1gAAAJQBAAALAAAAAAAAAAAAAAAAAC8BAABfcmVscy8ucmVsc1BLAQItABQABgAIAAAAIQDG&#10;u5iNhAIAAFgFAAAOAAAAAAAAAAAAAAAAAC4CAABkcnMvZTJvRG9jLnhtbFBLAQItABQABgAIAAAA&#10;IQD+e2Uo3wAAAAkBAAAPAAAAAAAAAAAAAAAAAN4EAABkcnMvZG93bnJldi54bWxQSwUGAAAAAAQA&#10;BADzAAAA6gUAAAAA&#10;" fillcolor="#4f81bd [3204]" strokecolor="#243f60 [1604]" strokeweight="2pt"/>
             </w:pict>
           </mc:Fallback>
         </mc:AlternateContent>
@@ -1789,7 +1899,7 @@
           </mc:Choice>
           <mc:Fallback>
             <w:pict>
-              <v:shapetype w14:anchorId="40491316" id="_x0000_t68" coordsize="21600,21600" o:spt="68" adj="5400,5400" path="m0@0l@1@0@1,21600@2,21600@2@0,21600@0,10800,xe">
+              <v:shapetype w14:anchorId="5F412CB1" id="_x0000_t68" coordsize="21600,21600" o:spt="68" adj="5400,5400" path="m0@0l@1@0@1,21600@2,21600@2@0,21600@0,10800,xe">
                 <v:stroke joinstyle="miter"/>
                 <v:formulas>
                   <v:f eqn="val #0"/>
@@ -2836,9 +2946,11 @@
                             <w:pPr>
                               <w:jc w:val="center"/>
                             </w:pPr>
+                            <w:proofErr w:type="spellStart"/>
                             <w:r>
                               <w:t>Brillo</w:t>
                             </w:r>
+                            <w:proofErr w:type="spellEnd"/>
                           </w:p>
                         </w:txbxContent>
                       </wps:txbx>
@@ -2866,9 +2978,11 @@
                       <w:pPr>
                         <w:jc w:val="center"/>
                       </w:pPr>
+                      <w:proofErr w:type="spellStart"/>
                       <w:r>
                         <w:t>Brillo</w:t>
                       </w:r>
+                      <w:proofErr w:type="spellEnd"/>
                     </w:p>
                   </w:txbxContent>
                 </v:textbox>
@@ -2886,7 +3000,7 @@
         <mc:AlternateContent>
           <mc:Choice Requires="wps">
             <w:drawing>
-              <wp:anchor distT="0" distB="0" distL="114300" distR="114300" simplePos="0" relativeHeight="251640320" behindDoc="0" locked="0" layoutInCell="1" allowOverlap="1" wp14:anchorId="3460EFEB" wp14:editId="7B6FE126">
+              <wp:anchor distT="0" distB="0" distL="114300" distR="114300" simplePos="0" relativeHeight="251639296" behindDoc="0" locked="0" layoutInCell="1" allowOverlap="1" wp14:anchorId="3460EFEB" wp14:editId="7B6FE126">
                 <wp:simplePos x="0" y="0"/>
                 <wp:positionH relativeFrom="column">
                   <wp:posOffset>1600200</wp:posOffset>
@@ -2945,7 +3059,7 @@
           </mc:Choice>
           <mc:Fallback>
             <w:pict>
-              <v:shape w14:anchorId="55E0C490" id="Round Diagonal Corner Rectangle 8" o:spid="_x0000_s1026" style="position:absolute;margin-left:126pt;margin-top:.95pt;width:75.75pt;height:34.5pt;z-index:251640320;visibility:visible;mso-wrap-style:square;mso-wrap-distance-left:9pt;mso-wrap-distance-top:0;mso-wrap-distance-right:9pt;mso-wrap-distance-bottom:0;mso-position-horizontal:absolute;mso-position-horizontal-relative:text;mso-position-vertical:absolute;mso-position-vertical-relative:text;v-text-anchor:middle" coordsize="962025,438150" o:gfxdata="UEsDBBQABgAIAAAAIQC2gziS/gAAAOEBAAATAAAAW0NvbnRlbnRfVHlwZXNdLnhtbJSRQU7DMBBF&#10;90jcwfIWJU67QAgl6YK0S0CoHGBkTxKLZGx5TGhvj5O2G0SRWNoz/78nu9wcxkFMGNg6quQqL6RA&#10;0s5Y6ir5vt9lD1JwBDIwOMJKHpHlpr69KfdHjyxSmriSfYz+USnWPY7AufNIadK6MEJMx9ApD/oD&#10;OlTrorhX2lFEilmcO2RdNtjC5xDF9pCuTyYBB5bi6bQ4syoJ3g9WQ0ymaiLzg5KdCXlKLjvcW893&#10;SUOqXwnz5DrgnHtJTxOsQfEKIT7DmDSUCaxw7Rqn8787ZsmRM9e2VmPeBN4uqYvTtW7jvijg9N/y&#10;JsXecLq0q+WD6m8AAAD//wMAUEsDBBQABgAIAAAAIQA4/SH/1gAAAJQBAAALAAAAX3JlbHMvLnJl&#10;bHOkkMFqwzAMhu+DvYPRfXGawxijTi+j0GvpHsDYimMaW0Yy2fr2M4PBMnrbUb/Q94l/f/hMi1qR&#10;JVI2sOt6UJgd+ZiDgffL8ekFlFSbvV0oo4EbChzGx4f9GRdb25HMsYhqlCwG5lrLq9biZkxWOiqY&#10;22YiTra2kYMu1l1tQD30/bPm3wwYN0x18gb45AdQl1tp5j/sFB2T0FQ7R0nTNEV3j6o9feQzro1i&#10;OWA14Fm+Q8a1a8+Bvu/d/dMb2JY5uiPbhG/ktn4cqGU/er3pcvwCAAD//wMAUEsDBBQABgAIAAAA&#10;IQB0YInsmgIAAIwFAAAOAAAAZHJzL2Uyb0RvYy54bWysVEtv2zAMvg/YfxB0X+14SdcGdYosRYcB&#10;RVv0gZ4VWYoNyKJGKa/9+lGy4wZtscOwHBTSJD++eXG5aw3bKPQN2JKPTnLOlJVQNXZV8uen6y9n&#10;nPkgbCUMWFXyvfL8cvb508XWTVUBNZhKISMQ66dbV/I6BDfNMi9r1Qp/Ak5ZEmrAVgRicZVVKLaE&#10;3pqsyPPTbAtYOQSpvKevV52QzxK+1kqGO629CsyUnGIL6cX0LuObzS7EdIXC1Y3swxD/EEUrGktO&#10;B6grEQRbY/MOqm0kggcdTiS0GWjdSJVyoGxG+ZtsHmvhVMqFiuPdUCb//2Dl7eYeWVOVnBplRUst&#10;eoC1rdhVI1ZghWELQEsteqBSCrsyip3Fom2dn5Lto7vHnvNExgrsNLbxn3Jju1To/VBotQtM0sfz&#10;0yIvJpxJEo2/no0mqRHZq7FDH34oaFkkSo4xpCKGFMNIhRabGx/INRkdlKNXD6aprhtjEoOr5cIg&#10;24jY/fx7Pvg5UstiKl3wiQp7o6KxsQ9KU2Uo3CJ5TDOpBjwhpbJh1IlqUanOzSSnX6wQBTZYJC4B&#10;RmRN4Q3YPUCc9/fYHUyvH01VGunBOP9bYJ3xYJE8gw2DcdtYwI8ADGXVe+70Kfyj0kRyCdWe5gah&#10;Wyjv5HVDnboRPtwLpA2iXaOrEO7o0Qa2JYee4qwG/P3R96hPg01Szra0kSX3v9YCFWfmp6WRPx+N&#10;x3GFEzOefCuIwWPJ8lhi1+0CqO0juj9OJjLqB3MgNUL7QsdjHr2SSFhJvksuAx6YReguBZ0fqebz&#10;pEZr60S4sY9ORvBY1Th/T7sXga4f10BzfguH7RXTN7Pa6UZLC/N1AN2kQX6ta19vWvk0OP15ijfl&#10;mE9ar0d09gcAAP//AwBQSwMEFAAGAAgAAAAhADzQcvncAAAACAEAAA8AAABkcnMvZG93bnJldi54&#10;bWxMj8FOwzAQRO9I/IO1SNyojWmBhjgVQsoZWjjAzY23TkS8jmK3Tfv1LCc4rt5q5k25mkIvDjim&#10;LpKB25kCgdRE15E38PFe3zyCSNmSs30kNHDCBKvq8qK0hYtHWuNhk73gEEqFNdDmPBRSpqbFYNMs&#10;DkjMdnEMNvM5eulGe+Tw0Eut1L0MtiNuaO2ALy0235t9MPDl9c7r11jXp25Ib2f/GdZ1NOb6anp+&#10;ApFxyn/P8KvP6lCx0zbuySXRG9ALzVsygyUI5nN1twCxNfCgliCrUv4fUP0AAAD//wMAUEsBAi0A&#10;FAAGAAgAAAAhALaDOJL+AAAA4QEAABMAAAAAAAAAAAAAAAAAAAAAAFtDb250ZW50X1R5cGVzXS54&#10;bWxQSwECLQAUAAYACAAAACEAOP0h/9YAAACUAQAACwAAAAAAAAAAAAAAAAAvAQAAX3JlbHMvLnJl&#10;bHNQSwECLQAUAAYACAAAACEAdGCJ7JoCAACMBQAADgAAAAAAAAAAAAAAAAAuAgAAZHJzL2Uyb0Rv&#10;Yy54bWxQSwECLQAUAAYACAAAACEAPNBy+dwAAAAIAQAADwAAAAAAAAAAAAAAAAD0BAAAZHJzL2Rv&#10;d25yZXYueG1sUEsFBgAAAAAEAAQA8wAAAP0FAAAAAA==&#10;" path="m73026,l962025,r,l962025,365124v,40331,-32695,73026,-73026,73026l,438150r,l,73026c,32695,32695,,73026,xe" fillcolor="#00b050" strokecolor="#243f60 [1604]" strokeweight="2pt">
+              <v:shape w14:anchorId="6040D396" id="Round Diagonal Corner Rectangle 8" o:spid="_x0000_s1026" style="position:absolute;margin-left:126pt;margin-top:.95pt;width:75.75pt;height:34.5pt;z-index:251639296;visibility:visible;mso-wrap-style:square;mso-wrap-distance-left:9pt;mso-wrap-distance-top:0;mso-wrap-distance-right:9pt;mso-wrap-distance-bottom:0;mso-position-horizontal:absolute;mso-position-horizontal-relative:text;mso-position-vertical:absolute;mso-position-vertical-relative:text;v-text-anchor:middle" coordsize="962025,438150" o:gfxdata="UEsDBBQABgAIAAAAIQC2gziS/gAAAOEBAAATAAAAW0NvbnRlbnRfVHlwZXNdLnhtbJSRQU7DMBBF&#10;90jcwfIWJU67QAgl6YK0S0CoHGBkTxKLZGx5TGhvj5O2G0SRWNoz/78nu9wcxkFMGNg6quQqL6RA&#10;0s5Y6ir5vt9lD1JwBDIwOMJKHpHlpr69KfdHjyxSmriSfYz+USnWPY7AufNIadK6MEJMx9ApD/oD&#10;OlTrorhX2lFEilmcO2RdNtjC5xDF9pCuTyYBB5bi6bQ4syoJ3g9WQ0ymaiLzg5KdCXlKLjvcW893&#10;SUOqXwnz5DrgnHtJTxOsQfEKIT7DmDSUCaxw7Rqn8787ZsmRM9e2VmPeBN4uqYvTtW7jvijg9N/y&#10;JsXecLq0q+WD6m8AAAD//wMAUEsDBBQABgAIAAAAIQA4/SH/1gAAAJQBAAALAAAAX3JlbHMvLnJl&#10;bHOkkMFqwzAMhu+DvYPRfXGawxijTi+j0GvpHsDYimMaW0Yy2fr2M4PBMnrbUb/Q94l/f/hMi1qR&#10;JVI2sOt6UJgd+ZiDgffL8ekFlFSbvV0oo4EbChzGx4f9GRdb25HMsYhqlCwG5lrLq9biZkxWOiqY&#10;22YiTra2kYMu1l1tQD30/bPm3wwYN0x18gb45AdQl1tp5j/sFB2T0FQ7R0nTNEV3j6o9feQzro1i&#10;OWA14Fm+Q8a1a8+Bvu/d/dMb2JY5uiPbhG/ktn4cqGU/er3pcvwCAAD//wMAUEsDBBQABgAIAAAA&#10;IQB0YInsmgIAAIwFAAAOAAAAZHJzL2Uyb0RvYy54bWysVEtv2zAMvg/YfxB0X+14SdcGdYosRYcB&#10;RVv0gZ4VWYoNyKJGKa/9+lGy4wZtscOwHBTSJD++eXG5aw3bKPQN2JKPTnLOlJVQNXZV8uen6y9n&#10;nPkgbCUMWFXyvfL8cvb508XWTVUBNZhKISMQ66dbV/I6BDfNMi9r1Qp/Ak5ZEmrAVgRicZVVKLaE&#10;3pqsyPPTbAtYOQSpvKevV52QzxK+1kqGO629CsyUnGIL6cX0LuObzS7EdIXC1Y3swxD/EEUrGktO&#10;B6grEQRbY/MOqm0kggcdTiS0GWjdSJVyoGxG+ZtsHmvhVMqFiuPdUCb//2Dl7eYeWVOVnBplRUst&#10;eoC1rdhVI1ZghWELQEsteqBSCrsyip3Fom2dn5Lto7vHnvNExgrsNLbxn3Jju1To/VBotQtM0sfz&#10;0yIvJpxJEo2/no0mqRHZq7FDH34oaFkkSo4xpCKGFMNIhRabGx/INRkdlKNXD6aprhtjEoOr5cIg&#10;24jY/fx7Pvg5UstiKl3wiQp7o6KxsQ9KU2Uo3CJ5TDOpBjwhpbJh1IlqUanOzSSnX6wQBTZYJC4B&#10;RmRN4Q3YPUCc9/fYHUyvH01VGunBOP9bYJ3xYJE8gw2DcdtYwI8ADGXVe+70Kfyj0kRyCdWe5gah&#10;Wyjv5HVDnboRPtwLpA2iXaOrEO7o0Qa2JYee4qwG/P3R96hPg01Szra0kSX3v9YCFWfmp6WRPx+N&#10;x3GFEzOefCuIwWPJ8lhi1+0CqO0juj9OJjLqB3MgNUL7QsdjHr2SSFhJvksuAx6YReguBZ0fqebz&#10;pEZr60S4sY9ORvBY1Th/T7sXga4f10BzfguH7RXTN7Pa6UZLC/N1AN2kQX6ta19vWvk0OP15ijfl&#10;mE9ar0d09gcAAP//AwBQSwMEFAAGAAgAAAAhADzQcvncAAAACAEAAA8AAABkcnMvZG93bnJldi54&#10;bWxMj8FOwzAQRO9I/IO1SNyojWmBhjgVQsoZWjjAzY23TkS8jmK3Tfv1LCc4rt5q5k25mkIvDjim&#10;LpKB25kCgdRE15E38PFe3zyCSNmSs30kNHDCBKvq8qK0hYtHWuNhk73gEEqFNdDmPBRSpqbFYNMs&#10;DkjMdnEMNvM5eulGe+Tw0Eut1L0MtiNuaO2ALy0235t9MPDl9c7r11jXp25Ib2f/GdZ1NOb6anp+&#10;ApFxyn/P8KvP6lCx0zbuySXRG9ALzVsygyUI5nN1twCxNfCgliCrUv4fUP0AAAD//wMAUEsBAi0A&#10;FAAGAAgAAAAhALaDOJL+AAAA4QEAABMAAAAAAAAAAAAAAAAAAAAAAFtDb250ZW50X1R5cGVzXS54&#10;bWxQSwECLQAUAAYACAAAACEAOP0h/9YAAACUAQAACwAAAAAAAAAAAAAAAAAvAQAAX3JlbHMvLnJl&#10;bHNQSwECLQAUAAYACAAAACEAdGCJ7JoCAACMBQAADgAAAAAAAAAAAAAAAAAuAgAAZHJzL2Uyb0Rv&#10;Yy54bWxQSwECLQAUAAYACAAAACEAPNBy+dwAAAAIAQAADwAAAAAAAAAAAAAAAAD0BAAAZHJzL2Rv&#10;d25yZXYueG1sUEsFBgAAAAAEAAQA8wAAAP0FAAAAAA==&#10;" path="m73026,l962025,r,l962025,365124v,40331,-32695,73026,-73026,73026l,438150r,l,73026c,32695,32695,,73026,xe" fillcolor="#00b050" strokecolor="#243f60 [1604]" strokeweight="2pt">
                 <v:path arrowok="t" o:connecttype="custom" o:connectlocs="73026,0;962025,0;962025,0;962025,365124;888999,438150;0,438150;0,438150;0,73026;73026,0" o:connectangles="0,0,0,0,0,0,0,0,0"/>
               </v:shape>
             </w:pict>
@@ -3680,7 +3794,25 @@
           <w:color w:val="000000"/>
           <w:sz w:val="22"/>
         </w:rPr>
-        <w:t xml:space="preserve"> simulated these sensors in Brillo itself by mocking a series of random entrances and exits. This simulated data is then sent to the Weave cloud. We periodically export this data from the Weave cloud to the Azure cloud service.</w:t>
+        <w:t xml:space="preserve"> simulated these sensors in </w:t>
+      </w:r>
+      <w:proofErr w:type="spellStart"/>
+      <w:r>
+        <w:rPr>
+          <w:rFonts w:ascii="Arial" w:hAnsi="Arial" w:cs="Arial"/>
+          <w:color w:val="000000"/>
+          <w:sz w:val="22"/>
+        </w:rPr>
+        <w:t>Brillo</w:t>
+      </w:r>
+      <w:proofErr w:type="spellEnd"/>
+      <w:r>
+        <w:rPr>
+          <w:rFonts w:ascii="Arial" w:hAnsi="Arial" w:cs="Arial"/>
+          <w:color w:val="000000"/>
+          <w:sz w:val="22"/>
+        </w:rPr>
+        <w:t xml:space="preserve"> itself by mocking a series of random entrances and exits. This simulated data is then sent to the Weave cloud. We periodically export this data from the Weave cloud to the Azure cloud service.</w:t>
       </w:r>
       <w:r>
         <w:rPr>
@@ -3718,11 +3850,586 @@
       <w:r>
         <w:rPr>
           <w:rFonts w:ascii="Arial" w:hAnsi="Arial" w:cs="Arial"/>
-          <w:color w:val="000000"/>
-          <w:sz w:val="22"/>
-        </w:rPr>
-        <w:t>//screenshots in this section</w:t>
-      </w:r>
+          <w:noProof/>
+          <w:color w:val="000000"/>
+          <w:sz w:val="22"/>
+        </w:rPr>
+        <w:drawing>
+          <wp:inline distT="0" distB="0" distL="0" distR="0" wp14:anchorId="120422C3" wp14:editId="0B0E9164">
+            <wp:extent cx="1276709" cy="2268726"/>
+            <wp:effectExtent l="0" t="0" r="0" b="0"/>
+            <wp:docPr id="219" name="Picture 219" descr="C:\Users\Hamza Karachiwala\Desktop\Screens\signin.png"/>
+            <wp:cNvGraphicFramePr>
+              <a:graphicFrameLocks xmlns:a="http://schemas.openxmlformats.org/drawingml/2006/main" noChangeAspect="1"/>
+            </wp:cNvGraphicFramePr>
+            <a:graphic xmlns:a="http://schemas.openxmlformats.org/drawingml/2006/main">
+              <a:graphicData uri="http://schemas.openxmlformats.org/drawingml/2006/picture">
+                <pic:pic xmlns:pic="http://schemas.openxmlformats.org/drawingml/2006/picture">
+                  <pic:nvPicPr>
+                    <pic:cNvPr id="0" name="Picture 1" descr="C:\Users\Hamza Karachiwala\Desktop\Screens\signin.png"/>
+                    <pic:cNvPicPr>
+                      <a:picLocks noChangeAspect="1" noChangeArrowheads="1"/>
+                    </pic:cNvPicPr>
+                  </pic:nvPicPr>
+                  <pic:blipFill>
+                    <a:blip r:embed="rId8">
+                      <a:extLst>
+                        <a:ext uri="{28A0092B-C50C-407E-A947-70E740481C1C}">
+                          <a14:useLocalDpi xmlns:a14="http://schemas.microsoft.com/office/drawing/2010/main" val="0"/>
+                        </a:ext>
+                      </a:extLst>
+                    </a:blip>
+                    <a:srcRect/>
+                    <a:stretch>
+                      <a:fillRect/>
+                    </a:stretch>
+                  </pic:blipFill>
+                  <pic:spPr bwMode="auto">
+                    <a:xfrm>
+                      <a:off x="0" y="0"/>
+                      <a:ext cx="1293632" cy="2298798"/>
+                    </a:xfrm>
+                    <a:prstGeom prst="rect">
+                      <a:avLst/>
+                    </a:prstGeom>
+                    <a:noFill/>
+                    <a:ln>
+                      <a:noFill/>
+                    </a:ln>
+                  </pic:spPr>
+                </pic:pic>
+              </a:graphicData>
+            </a:graphic>
+          </wp:inline>
+        </w:drawing>
+      </w:r>
+      <w:r>
+        <w:rPr>
+          <w:rFonts w:ascii="Arial" w:hAnsi="Arial" w:cs="Arial"/>
+          <w:color w:val="000000"/>
+          <w:sz w:val="22"/>
+        </w:rPr>
+        <w:t xml:space="preserve"> </w:t>
+      </w:r>
+      <w:r>
+        <w:rPr>
+          <w:rFonts w:ascii="Arial" w:hAnsi="Arial" w:cs="Arial"/>
+          <w:noProof/>
+          <w:color w:val="000000"/>
+          <w:sz w:val="22"/>
+        </w:rPr>
+        <w:drawing>
+          <wp:inline distT="0" distB="0" distL="0" distR="0" wp14:anchorId="30D4C50B" wp14:editId="126C40FF">
+            <wp:extent cx="1302589" cy="2314714"/>
+            <wp:effectExtent l="0" t="0" r="0" b="0"/>
+            <wp:docPr id="220" name="Picture 220" descr="C:\Users\Hamza Karachiwala\Desktop\Screens\register.png"/>
+            <wp:cNvGraphicFramePr>
+              <a:graphicFrameLocks xmlns:a="http://schemas.openxmlformats.org/drawingml/2006/main" noChangeAspect="1"/>
+            </wp:cNvGraphicFramePr>
+            <a:graphic xmlns:a="http://schemas.openxmlformats.org/drawingml/2006/main">
+              <a:graphicData uri="http://schemas.openxmlformats.org/drawingml/2006/picture">
+                <pic:pic xmlns:pic="http://schemas.openxmlformats.org/drawingml/2006/picture">
+                  <pic:nvPicPr>
+                    <pic:cNvPr id="0" name="Picture 2" descr="C:\Users\Hamza Karachiwala\Desktop\Screens\register.png"/>
+                    <pic:cNvPicPr>
+                      <a:picLocks noChangeAspect="1" noChangeArrowheads="1"/>
+                    </pic:cNvPicPr>
+                  </pic:nvPicPr>
+                  <pic:blipFill>
+                    <a:blip r:embed="rId9">
+                      <a:extLst>
+                        <a:ext uri="{28A0092B-C50C-407E-A947-70E740481C1C}">
+                          <a14:useLocalDpi xmlns:a14="http://schemas.microsoft.com/office/drawing/2010/main" val="0"/>
+                        </a:ext>
+                      </a:extLst>
+                    </a:blip>
+                    <a:srcRect/>
+                    <a:stretch>
+                      <a:fillRect/>
+                    </a:stretch>
+                  </pic:blipFill>
+                  <pic:spPr bwMode="auto">
+                    <a:xfrm>
+                      <a:off x="0" y="0"/>
+                      <a:ext cx="1321670" cy="2348621"/>
+                    </a:xfrm>
+                    <a:prstGeom prst="rect">
+                      <a:avLst/>
+                    </a:prstGeom>
+                    <a:noFill/>
+                    <a:ln>
+                      <a:noFill/>
+                    </a:ln>
+                  </pic:spPr>
+                </pic:pic>
+              </a:graphicData>
+            </a:graphic>
+          </wp:inline>
+        </w:drawing>
+      </w:r>
+      <w:r>
+        <w:rPr>
+          <w:rFonts w:ascii="Arial" w:hAnsi="Arial" w:cs="Arial"/>
+          <w:color w:val="000000"/>
+          <w:sz w:val="22"/>
+        </w:rPr>
+        <w:t xml:space="preserve"> </w:t>
+      </w:r>
+      <w:r>
+        <w:rPr>
+          <w:rFonts w:ascii="Arial" w:hAnsi="Arial" w:cs="Arial"/>
+          <w:noProof/>
+          <w:color w:val="000000"/>
+          <w:sz w:val="22"/>
+        </w:rPr>
+        <w:drawing>
+          <wp:inline distT="0" distB="0" distL="0" distR="0" wp14:anchorId="354721CF" wp14:editId="0CC55014">
+            <wp:extent cx="1291291" cy="2294638"/>
+            <wp:effectExtent l="0" t="0" r="4445" b="0"/>
+            <wp:docPr id="221" name="Picture 221" descr="C:\Users\Hamza Karachiwala\Desktop\Screens\welcome.png"/>
+            <wp:cNvGraphicFramePr>
+              <a:graphicFrameLocks xmlns:a="http://schemas.openxmlformats.org/drawingml/2006/main" noChangeAspect="1"/>
+            </wp:cNvGraphicFramePr>
+            <a:graphic xmlns:a="http://schemas.openxmlformats.org/drawingml/2006/main">
+              <a:graphicData uri="http://schemas.openxmlformats.org/drawingml/2006/picture">
+                <pic:pic xmlns:pic="http://schemas.openxmlformats.org/drawingml/2006/picture">
+                  <pic:nvPicPr>
+                    <pic:cNvPr id="0" name="Picture 3" descr="C:\Users\Hamza Karachiwala\Desktop\Screens\welcome.png"/>
+                    <pic:cNvPicPr>
+                      <a:picLocks noChangeAspect="1" noChangeArrowheads="1"/>
+                    </pic:cNvPicPr>
+                  </pic:nvPicPr>
+                  <pic:blipFill>
+                    <a:blip r:embed="rId10">
+                      <a:extLst>
+                        <a:ext uri="{28A0092B-C50C-407E-A947-70E740481C1C}">
+                          <a14:useLocalDpi xmlns:a14="http://schemas.microsoft.com/office/drawing/2010/main" val="0"/>
+                        </a:ext>
+                      </a:extLst>
+                    </a:blip>
+                    <a:srcRect/>
+                    <a:stretch>
+                      <a:fillRect/>
+                    </a:stretch>
+                  </pic:blipFill>
+                  <pic:spPr bwMode="auto">
+                    <a:xfrm>
+                      <a:off x="0" y="0"/>
+                      <a:ext cx="1310973" cy="2329613"/>
+                    </a:xfrm>
+                    <a:prstGeom prst="rect">
+                      <a:avLst/>
+                    </a:prstGeom>
+                    <a:noFill/>
+                    <a:ln>
+                      <a:noFill/>
+                    </a:ln>
+                  </pic:spPr>
+                </pic:pic>
+              </a:graphicData>
+            </a:graphic>
+          </wp:inline>
+        </w:drawing>
+      </w:r>
+      <w:r>
+        <w:rPr>
+          <w:rFonts w:ascii="Arial" w:hAnsi="Arial" w:cs="Arial"/>
+          <w:color w:val="000000"/>
+          <w:sz w:val="22"/>
+        </w:rPr>
+        <w:t xml:space="preserve"> </w:t>
+      </w:r>
+      <w:r>
+        <w:rPr>
+          <w:rFonts w:ascii="Arial" w:hAnsi="Arial" w:cs="Arial"/>
+          <w:noProof/>
+          <w:color w:val="000000"/>
+          <w:sz w:val="22"/>
+        </w:rPr>
+        <w:drawing>
+          <wp:inline distT="0" distB="0" distL="0" distR="0" wp14:anchorId="4D921546" wp14:editId="2BA21DE5">
+            <wp:extent cx="1285336" cy="2284055"/>
+            <wp:effectExtent l="0" t="0" r="0" b="2540"/>
+            <wp:docPr id="222" name="Picture 222" descr="C:\Users\Hamza Karachiwala\Desktop\Screens\list.png"/>
+            <wp:cNvGraphicFramePr>
+              <a:graphicFrameLocks xmlns:a="http://schemas.openxmlformats.org/drawingml/2006/main" noChangeAspect="1"/>
+            </wp:cNvGraphicFramePr>
+            <a:graphic xmlns:a="http://schemas.openxmlformats.org/drawingml/2006/main">
+              <a:graphicData uri="http://schemas.openxmlformats.org/drawingml/2006/picture">
+                <pic:pic xmlns:pic="http://schemas.openxmlformats.org/drawingml/2006/picture">
+                  <pic:nvPicPr>
+                    <pic:cNvPr id="0" name="Picture 4" descr="C:\Users\Hamza Karachiwala\Desktop\Screens\list.png"/>
+                    <pic:cNvPicPr>
+                      <a:picLocks noChangeAspect="1" noChangeArrowheads="1"/>
+                    </pic:cNvPicPr>
+                  </pic:nvPicPr>
+                  <pic:blipFill>
+                    <a:blip r:embed="rId11">
+                      <a:extLst>
+                        <a:ext uri="{28A0092B-C50C-407E-A947-70E740481C1C}">
+                          <a14:useLocalDpi xmlns:a14="http://schemas.microsoft.com/office/drawing/2010/main" val="0"/>
+                        </a:ext>
+                      </a:extLst>
+                    </a:blip>
+                    <a:srcRect/>
+                    <a:stretch>
+                      <a:fillRect/>
+                    </a:stretch>
+                  </pic:blipFill>
+                  <pic:spPr bwMode="auto">
+                    <a:xfrm>
+                      <a:off x="0" y="0"/>
+                      <a:ext cx="1307519" cy="2323475"/>
+                    </a:xfrm>
+                    <a:prstGeom prst="rect">
+                      <a:avLst/>
+                    </a:prstGeom>
+                    <a:noFill/>
+                    <a:ln>
+                      <a:noFill/>
+                    </a:ln>
+                  </pic:spPr>
+                </pic:pic>
+              </a:graphicData>
+            </a:graphic>
+          </wp:inline>
+        </w:drawing>
+      </w:r>
+    </w:p>
+    <w:p>
+      <w:pPr>
+        <w:widowControl/>
+        <w:shd w:val="clear" w:color="auto" w:fill="FFFFFF"/>
+        <w:spacing w:line="276" w:lineRule="auto"/>
+        <w:rPr>
+          <w:rFonts w:ascii="Arial" w:hAnsi="Arial" w:cs="Arial"/>
+          <w:color w:val="000000"/>
+          <w:sz w:val="22"/>
+        </w:rPr>
+      </w:pPr>
+      <w:r>
+        <w:rPr>
+          <w:rFonts w:ascii="Arial" w:hAnsi="Arial" w:cs="Arial"/>
+          <w:color w:val="000000"/>
+          <w:sz w:val="22"/>
+        </w:rPr>
+        <w:lastRenderedPageBreak/>
+        <w:t xml:space="preserve"> </w:t>
+      </w:r>
+      <w:r>
+        <w:rPr>
+          <w:rFonts w:ascii="Arial" w:hAnsi="Arial" w:cs="Arial"/>
+          <w:noProof/>
+          <w:color w:val="000000"/>
+          <w:sz w:val="22"/>
+        </w:rPr>
+        <w:drawing>
+          <wp:inline distT="0" distB="0" distL="0" distR="0" wp14:anchorId="782273DB" wp14:editId="658907C9">
+            <wp:extent cx="1224951" cy="2176750"/>
+            <wp:effectExtent l="0" t="0" r="0" b="0"/>
+            <wp:docPr id="223" name="Picture 223" descr="C:\Users\Hamza Karachiwala\Desktop\Screens\friend.png"/>
+            <wp:cNvGraphicFramePr>
+              <a:graphicFrameLocks xmlns:a="http://schemas.openxmlformats.org/drawingml/2006/main" noChangeAspect="1"/>
+            </wp:cNvGraphicFramePr>
+            <a:graphic xmlns:a="http://schemas.openxmlformats.org/drawingml/2006/main">
+              <a:graphicData uri="http://schemas.openxmlformats.org/drawingml/2006/picture">
+                <pic:pic xmlns:pic="http://schemas.openxmlformats.org/drawingml/2006/picture">
+                  <pic:nvPicPr>
+                    <pic:cNvPr id="0" name="Picture 5" descr="C:\Users\Hamza Karachiwala\Desktop\Screens\friend.png"/>
+                    <pic:cNvPicPr>
+                      <a:picLocks noChangeAspect="1" noChangeArrowheads="1"/>
+                    </pic:cNvPicPr>
+                  </pic:nvPicPr>
+                  <pic:blipFill>
+                    <a:blip r:embed="rId12">
+                      <a:extLst>
+                        <a:ext uri="{28A0092B-C50C-407E-A947-70E740481C1C}">
+                          <a14:useLocalDpi xmlns:a14="http://schemas.microsoft.com/office/drawing/2010/main" val="0"/>
+                        </a:ext>
+                      </a:extLst>
+                    </a:blip>
+                    <a:srcRect/>
+                    <a:stretch>
+                      <a:fillRect/>
+                    </a:stretch>
+                  </pic:blipFill>
+                  <pic:spPr bwMode="auto">
+                    <a:xfrm>
+                      <a:off x="0" y="0"/>
+                      <a:ext cx="1236933" cy="2198042"/>
+                    </a:xfrm>
+                    <a:prstGeom prst="rect">
+                      <a:avLst/>
+                    </a:prstGeom>
+                    <a:noFill/>
+                    <a:ln>
+                      <a:noFill/>
+                    </a:ln>
+                  </pic:spPr>
+                </pic:pic>
+              </a:graphicData>
+            </a:graphic>
+          </wp:inline>
+        </w:drawing>
+      </w:r>
+      <w:r>
+        <w:rPr>
+          <w:rFonts w:ascii="Arial" w:hAnsi="Arial" w:cs="Arial"/>
+          <w:color w:val="000000"/>
+          <w:sz w:val="22"/>
+        </w:rPr>
+        <w:t xml:space="preserve"> </w:t>
+      </w:r>
+      <w:r>
+        <w:rPr>
+          <w:rFonts w:ascii="Arial" w:hAnsi="Arial" w:cs="Arial"/>
+          <w:noProof/>
+          <w:color w:val="000000"/>
+          <w:sz w:val="22"/>
+        </w:rPr>
+        <w:drawing>
+          <wp:inline distT="0" distB="0" distL="0" distR="0" wp14:anchorId="207BA026" wp14:editId="3B36A410">
+            <wp:extent cx="1216325" cy="2161422"/>
+            <wp:effectExtent l="0" t="0" r="3175" b="0"/>
+            <wp:docPr id="224" name="Picture 224" descr="C:\Users\Hamza Karachiwala\Desktop\Screens\locatefriend.png"/>
+            <wp:cNvGraphicFramePr>
+              <a:graphicFrameLocks xmlns:a="http://schemas.openxmlformats.org/drawingml/2006/main" noChangeAspect="1"/>
+            </wp:cNvGraphicFramePr>
+            <a:graphic xmlns:a="http://schemas.openxmlformats.org/drawingml/2006/main">
+              <a:graphicData uri="http://schemas.openxmlformats.org/drawingml/2006/picture">
+                <pic:pic xmlns:pic="http://schemas.openxmlformats.org/drawingml/2006/picture">
+                  <pic:nvPicPr>
+                    <pic:cNvPr id="0" name="Picture 6" descr="C:\Users\Hamza Karachiwala\Desktop\Screens\locatefriend.png"/>
+                    <pic:cNvPicPr>
+                      <a:picLocks noChangeAspect="1" noChangeArrowheads="1"/>
+                    </pic:cNvPicPr>
+                  </pic:nvPicPr>
+                  <pic:blipFill>
+                    <a:blip r:embed="rId13">
+                      <a:extLst>
+                        <a:ext uri="{28A0092B-C50C-407E-A947-70E740481C1C}">
+                          <a14:useLocalDpi xmlns:a14="http://schemas.microsoft.com/office/drawing/2010/main" val="0"/>
+                        </a:ext>
+                      </a:extLst>
+                    </a:blip>
+                    <a:srcRect/>
+                    <a:stretch>
+                      <a:fillRect/>
+                    </a:stretch>
+                  </pic:blipFill>
+                  <pic:spPr bwMode="auto">
+                    <a:xfrm>
+                      <a:off x="0" y="0"/>
+                      <a:ext cx="1239190" cy="2202053"/>
+                    </a:xfrm>
+                    <a:prstGeom prst="rect">
+                      <a:avLst/>
+                    </a:prstGeom>
+                    <a:noFill/>
+                    <a:ln>
+                      <a:noFill/>
+                    </a:ln>
+                  </pic:spPr>
+                </pic:pic>
+              </a:graphicData>
+            </a:graphic>
+          </wp:inline>
+        </w:drawing>
+      </w:r>
+      <w:r>
+        <w:rPr>
+          <w:rFonts w:ascii="Arial" w:hAnsi="Arial" w:cs="Arial"/>
+          <w:color w:val="000000"/>
+          <w:sz w:val="22"/>
+        </w:rPr>
+        <w:t xml:space="preserve"> </w:t>
+      </w:r>
+      <w:r>
+        <w:rPr>
+          <w:rFonts w:ascii="Arial" w:hAnsi="Arial" w:cs="Arial"/>
+          <w:noProof/>
+          <w:color w:val="000000"/>
+          <w:sz w:val="22"/>
+        </w:rPr>
+        <w:drawing>
+          <wp:inline distT="0" distB="0" distL="0" distR="0" wp14:anchorId="230CD29A" wp14:editId="6CC67964">
+            <wp:extent cx="1224951" cy="2176749"/>
+            <wp:effectExtent l="0" t="0" r="0" b="0"/>
+            <wp:docPr id="225" name="Picture 225" descr="C:\Users\Hamza Karachiwala\Desktop\Screens\floorplan.png"/>
+            <wp:cNvGraphicFramePr>
+              <a:graphicFrameLocks xmlns:a="http://schemas.openxmlformats.org/drawingml/2006/main" noChangeAspect="1"/>
+            </wp:cNvGraphicFramePr>
+            <a:graphic xmlns:a="http://schemas.openxmlformats.org/drawingml/2006/main">
+              <a:graphicData uri="http://schemas.openxmlformats.org/drawingml/2006/picture">
+                <pic:pic xmlns:pic="http://schemas.openxmlformats.org/drawingml/2006/picture">
+                  <pic:nvPicPr>
+                    <pic:cNvPr id="0" name="Picture 7" descr="C:\Users\Hamza Karachiwala\Desktop\Screens\floorplan.png"/>
+                    <pic:cNvPicPr>
+                      <a:picLocks noChangeAspect="1" noChangeArrowheads="1"/>
+                    </pic:cNvPicPr>
+                  </pic:nvPicPr>
+                  <pic:blipFill>
+                    <a:blip r:embed="rId14">
+                      <a:extLst>
+                        <a:ext uri="{28A0092B-C50C-407E-A947-70E740481C1C}">
+                          <a14:useLocalDpi xmlns:a14="http://schemas.microsoft.com/office/drawing/2010/main" val="0"/>
+                        </a:ext>
+                      </a:extLst>
+                    </a:blip>
+                    <a:srcRect/>
+                    <a:stretch>
+                      <a:fillRect/>
+                    </a:stretch>
+                  </pic:blipFill>
+                  <pic:spPr bwMode="auto">
+                    <a:xfrm>
+                      <a:off x="0" y="0"/>
+                      <a:ext cx="1247864" cy="2217465"/>
+                    </a:xfrm>
+                    <a:prstGeom prst="rect">
+                      <a:avLst/>
+                    </a:prstGeom>
+                    <a:noFill/>
+                    <a:ln>
+                      <a:noFill/>
+                    </a:ln>
+                  </pic:spPr>
+                </pic:pic>
+              </a:graphicData>
+            </a:graphic>
+          </wp:inline>
+        </w:drawing>
+      </w:r>
+      <w:r>
+        <w:rPr>
+          <w:rFonts w:ascii="Arial" w:hAnsi="Arial" w:cs="Arial"/>
+          <w:color w:val="000000"/>
+          <w:sz w:val="22"/>
+        </w:rPr>
+        <w:t xml:space="preserve"> </w:t>
+      </w:r>
+      <w:r>
+        <w:rPr>
+          <w:rFonts w:ascii="Arial" w:hAnsi="Arial" w:cs="Arial"/>
+          <w:noProof/>
+          <w:color w:val="000000"/>
+          <w:sz w:val="22"/>
+        </w:rPr>
+        <w:drawing>
+          <wp:inline distT="0" distB="0" distL="0" distR="0" wp14:anchorId="2E9DE3FD" wp14:editId="684A0223">
+            <wp:extent cx="1242539" cy="2208006"/>
+            <wp:effectExtent l="0" t="0" r="0" b="1905"/>
+            <wp:docPr id="226" name="Picture 226" descr="C:\Users\Hamza Karachiwala\Desktop\Screens\groups.png"/>
+            <wp:cNvGraphicFramePr>
+              <a:graphicFrameLocks xmlns:a="http://schemas.openxmlformats.org/drawingml/2006/main" noChangeAspect="1"/>
+            </wp:cNvGraphicFramePr>
+            <a:graphic xmlns:a="http://schemas.openxmlformats.org/drawingml/2006/main">
+              <a:graphicData uri="http://schemas.openxmlformats.org/drawingml/2006/picture">
+                <pic:pic xmlns:pic="http://schemas.openxmlformats.org/drawingml/2006/picture">
+                  <pic:nvPicPr>
+                    <pic:cNvPr id="0" name="Picture 8" descr="C:\Users\Hamza Karachiwala\Desktop\Screens\groups.png"/>
+                    <pic:cNvPicPr>
+                      <a:picLocks noChangeAspect="1" noChangeArrowheads="1"/>
+                    </pic:cNvPicPr>
+                  </pic:nvPicPr>
+                  <pic:blipFill>
+                    <a:blip r:embed="rId15">
+                      <a:extLst>
+                        <a:ext uri="{28A0092B-C50C-407E-A947-70E740481C1C}">
+                          <a14:useLocalDpi xmlns:a14="http://schemas.microsoft.com/office/drawing/2010/main" val="0"/>
+                        </a:ext>
+                      </a:extLst>
+                    </a:blip>
+                    <a:srcRect/>
+                    <a:stretch>
+                      <a:fillRect/>
+                    </a:stretch>
+                  </pic:blipFill>
+                  <pic:spPr bwMode="auto">
+                    <a:xfrm>
+                      <a:off x="0" y="0"/>
+                      <a:ext cx="1261990" cy="2242572"/>
+                    </a:xfrm>
+                    <a:prstGeom prst="rect">
+                      <a:avLst/>
+                    </a:prstGeom>
+                    <a:noFill/>
+                    <a:ln>
+                      <a:noFill/>
+                    </a:ln>
+                  </pic:spPr>
+                </pic:pic>
+              </a:graphicData>
+            </a:graphic>
+          </wp:inline>
+        </w:drawing>
+      </w:r>
+      <w:r>
+        <w:rPr>
+          <w:rFonts w:ascii="Arial" w:hAnsi="Arial" w:cs="Arial"/>
+          <w:color w:val="000000"/>
+          <w:sz w:val="22"/>
+        </w:rPr>
+        <w:t xml:space="preserve"> </w:t>
+      </w:r>
+      <w:r>
+        <w:rPr>
+          <w:rFonts w:ascii="Arial" w:hAnsi="Arial" w:cs="Arial"/>
+          <w:noProof/>
+          <w:color w:val="000000"/>
+          <w:sz w:val="22"/>
+        </w:rPr>
+        <w:drawing>
+          <wp:inline distT="0" distB="0" distL="0" distR="0" wp14:anchorId="58E26B62" wp14:editId="77C948ED">
+            <wp:extent cx="1336627" cy="2375199"/>
+            <wp:effectExtent l="0" t="0" r="0" b="6350"/>
+            <wp:docPr id="227" name="Picture 227" descr="C:\Users\Hamza Karachiwala\Desktop\Screens\courses.png"/>
+            <wp:cNvGraphicFramePr>
+              <a:graphicFrameLocks xmlns:a="http://schemas.openxmlformats.org/drawingml/2006/main" noChangeAspect="1"/>
+            </wp:cNvGraphicFramePr>
+            <a:graphic xmlns:a="http://schemas.openxmlformats.org/drawingml/2006/main">
+              <a:graphicData uri="http://schemas.openxmlformats.org/drawingml/2006/picture">
+                <pic:pic xmlns:pic="http://schemas.openxmlformats.org/drawingml/2006/picture">
+                  <pic:nvPicPr>
+                    <pic:cNvPr id="0" name="Picture 9" descr="C:\Users\Hamza Karachiwala\Desktop\Screens\courses.png"/>
+                    <pic:cNvPicPr>
+                      <a:picLocks noChangeAspect="1" noChangeArrowheads="1"/>
+                    </pic:cNvPicPr>
+                  </pic:nvPicPr>
+                  <pic:blipFill>
+                    <a:blip r:embed="rId16">
+                      <a:extLst>
+                        <a:ext uri="{28A0092B-C50C-407E-A947-70E740481C1C}">
+                          <a14:useLocalDpi xmlns:a14="http://schemas.microsoft.com/office/drawing/2010/main" val="0"/>
+                        </a:ext>
+                      </a:extLst>
+                    </a:blip>
+                    <a:srcRect/>
+                    <a:stretch>
+                      <a:fillRect/>
+                    </a:stretch>
+                  </pic:blipFill>
+                  <pic:spPr bwMode="auto">
+                    <a:xfrm>
+                      <a:off x="0" y="0"/>
+                      <a:ext cx="1365078" cy="2425758"/>
+                    </a:xfrm>
+                    <a:prstGeom prst="rect">
+                      <a:avLst/>
+                    </a:prstGeom>
+                    <a:noFill/>
+                    <a:ln>
+                      <a:noFill/>
+                    </a:ln>
+                  </pic:spPr>
+                </pic:pic>
+              </a:graphicData>
+            </a:graphic>
+          </wp:inline>
+        </w:drawing>
+      </w:r>
+      <w:bookmarkStart w:id="0" w:name="_GoBack"/>
+      <w:bookmarkEnd w:id="0"/>
     </w:p>
     <w:p>
       <w:pPr>
@@ -3836,7 +4543,25 @@
           <w:color w:val="000000"/>
           <w:sz w:val="22"/>
         </w:rPr>
-        <w:t>Google Beacon – Beeks beacons</w:t>
+        <w:t xml:space="preserve">Google Beacon – </w:t>
+      </w:r>
+      <w:proofErr w:type="spellStart"/>
+      <w:r>
+        <w:rPr>
+          <w:rFonts w:ascii="Arial" w:hAnsi="Arial" w:cs="Arial"/>
+          <w:color w:val="000000"/>
+          <w:sz w:val="22"/>
+        </w:rPr>
+        <w:t>Beeks</w:t>
+      </w:r>
+      <w:proofErr w:type="spellEnd"/>
+      <w:r>
+        <w:rPr>
+          <w:rFonts w:ascii="Arial" w:hAnsi="Arial" w:cs="Arial"/>
+          <w:color w:val="000000"/>
+          <w:sz w:val="22"/>
+        </w:rPr>
+        <w:t xml:space="preserve"> beacons</w:t>
       </w:r>
     </w:p>
     <w:p>
@@ -3861,7 +4586,25 @@
           <w:color w:val="000000"/>
           <w:sz w:val="22"/>
         </w:rPr>
-        <w:t>Google Brillo on Intel Edison</w:t>
+        <w:t xml:space="preserve">Google </w:t>
+      </w:r>
+      <w:proofErr w:type="spellStart"/>
+      <w:r>
+        <w:rPr>
+          <w:rFonts w:ascii="Arial" w:hAnsi="Arial" w:cs="Arial"/>
+          <w:color w:val="000000"/>
+          <w:sz w:val="22"/>
+        </w:rPr>
+        <w:t>Brillo</w:t>
+      </w:r>
+      <w:proofErr w:type="spellEnd"/>
+      <w:r>
+        <w:rPr>
+          <w:rFonts w:ascii="Arial" w:hAnsi="Arial" w:cs="Arial"/>
+          <w:color w:val="000000"/>
+          <w:sz w:val="22"/>
+        </w:rPr>
+        <w:t xml:space="preserve"> on Intel Edison</w:t>
       </w:r>
     </w:p>
     <w:p>
@@ -4129,6 +4872,7 @@
           <w:sz w:val="22"/>
           <w:lang w:eastAsia="zh-CN"/>
         </w:rPr>
+        <w:lastRenderedPageBreak/>
         <w:t xml:space="preserve">We start with listing out the activities </w:t>
       </w:r>
       <w:r>
@@ -4183,35 +4927,45 @@
           <w:sz w:val="22"/>
           <w:lang w:eastAsia="zh-CN"/>
         </w:rPr>
-        <w:t xml:space="preserve">eacon using an app of the </w:t>
-      </w:r>
-      <w:r>
-        <w:rPr>
-          <w:rFonts w:ascii="Arial" w:eastAsia="SimSun" w:hAnsi="Arial" w:cs="Arial"/>
-          <w:color w:val="000000"/>
-          <w:sz w:val="22"/>
-          <w:lang w:eastAsia="zh-CN"/>
-        </w:rPr>
-        <w:lastRenderedPageBreak/>
-        <w:t>manufactu</w:t>
-      </w:r>
-      <w:r>
-        <w:rPr>
-          <w:rFonts w:ascii="Arial" w:eastAsia="SimSun" w:hAnsi="Arial" w:cs="Arial"/>
-          <w:color w:val="000000"/>
-          <w:sz w:val="22"/>
-          <w:lang w:eastAsia="zh-CN"/>
-        </w:rPr>
-        <w:t>rer. We have set the type to Edd</w:t>
-      </w:r>
-      <w:r>
-        <w:rPr>
-          <w:rFonts w:ascii="Arial" w:eastAsia="SimSun" w:hAnsi="Arial" w:cs="Arial"/>
-          <w:color w:val="000000"/>
-          <w:sz w:val="22"/>
-          <w:lang w:eastAsia="zh-CN"/>
-        </w:rPr>
-        <w:t xml:space="preserve">yStone UID type, and it broadcasts this information every 1 second. </w:t>
+        <w:t>eacon using an app of the manufactu</w:t>
+      </w:r>
+      <w:r>
+        <w:rPr>
+          <w:rFonts w:ascii="Arial" w:eastAsia="SimSun" w:hAnsi="Arial" w:cs="Arial"/>
+          <w:color w:val="000000"/>
+          <w:sz w:val="22"/>
+          <w:lang w:eastAsia="zh-CN"/>
+        </w:rPr>
+        <w:t xml:space="preserve">rer. We have set the type to </w:t>
+      </w:r>
+      <w:proofErr w:type="spellStart"/>
+      <w:r>
+        <w:rPr>
+          <w:rFonts w:ascii="Arial" w:eastAsia="SimSun" w:hAnsi="Arial" w:cs="Arial"/>
+          <w:color w:val="000000"/>
+          <w:sz w:val="22"/>
+          <w:lang w:eastAsia="zh-CN"/>
+        </w:rPr>
+        <w:t>Edd</w:t>
+      </w:r>
+      <w:r>
+        <w:rPr>
+          <w:rFonts w:ascii="Arial" w:eastAsia="SimSun" w:hAnsi="Arial" w:cs="Arial"/>
+          <w:color w:val="000000"/>
+          <w:sz w:val="22"/>
+          <w:lang w:eastAsia="zh-CN"/>
+        </w:rPr>
+        <w:t>yStone</w:t>
+      </w:r>
+      <w:proofErr w:type="spellEnd"/>
+      <w:r>
+        <w:rPr>
+          <w:rFonts w:ascii="Arial" w:eastAsia="SimSun" w:hAnsi="Arial" w:cs="Arial"/>
+          <w:color w:val="000000"/>
+          <w:sz w:val="22"/>
+          <w:lang w:eastAsia="zh-CN"/>
+        </w:rPr>
+        <w:t xml:space="preserve"> UID type, and it broadcasts this information every 1 second. </w:t>
       </w:r>
       <w:r>
         <w:rPr>
@@ -4318,7 +5072,87 @@
           <w:sz w:val="22"/>
           <w:lang w:eastAsia="zh-CN"/>
         </w:rPr>
-        <w:t>For the Brillo board, we began with trying the codelabs on the Google website. After understanding the flow of Brillo, we moved on to the codelab using Weave. We thoroughly studied this flow, and identified the process with which we could simulate a sensor in the code. By mocking entry and exit data to a section, we have simulated the footfall in sections of a library. We then modified the code to add a new device</w:t>
+        <w:t xml:space="preserve">For the </w:t>
+      </w:r>
+      <w:proofErr w:type="spellStart"/>
+      <w:r>
+        <w:rPr>
+          <w:rFonts w:ascii="Arial" w:eastAsia="SimSun" w:hAnsi="Arial" w:cs="Arial"/>
+          <w:color w:val="000000"/>
+          <w:sz w:val="22"/>
+          <w:lang w:eastAsia="zh-CN"/>
+        </w:rPr>
+        <w:t>Brillo</w:t>
+      </w:r>
+      <w:proofErr w:type="spellEnd"/>
+      <w:r>
+        <w:rPr>
+          <w:rFonts w:ascii="Arial" w:eastAsia="SimSun" w:hAnsi="Arial" w:cs="Arial"/>
+          <w:color w:val="000000"/>
+          <w:sz w:val="22"/>
+          <w:lang w:eastAsia="zh-CN"/>
+        </w:rPr>
+        <w:t xml:space="preserve"> board, we began with trying the </w:t>
+      </w:r>
+      <w:proofErr w:type="spellStart"/>
+      <w:r>
+        <w:rPr>
+          <w:rFonts w:ascii="Arial" w:eastAsia="SimSun" w:hAnsi="Arial" w:cs="Arial"/>
+          <w:color w:val="000000"/>
+          <w:sz w:val="22"/>
+          <w:lang w:eastAsia="zh-CN"/>
+        </w:rPr>
+        <w:t>codelabs</w:t>
+      </w:r>
+      <w:proofErr w:type="spellEnd"/>
+      <w:r>
+        <w:rPr>
+          <w:rFonts w:ascii="Arial" w:eastAsia="SimSun" w:hAnsi="Arial" w:cs="Arial"/>
+          <w:color w:val="000000"/>
+          <w:sz w:val="22"/>
+          <w:lang w:eastAsia="zh-CN"/>
+        </w:rPr>
+        <w:t xml:space="preserve"> on the Google website. After understanding the flow of </w:t>
+      </w:r>
+      <w:proofErr w:type="spellStart"/>
+      <w:r>
+        <w:rPr>
+          <w:rFonts w:ascii="Arial" w:eastAsia="SimSun" w:hAnsi="Arial" w:cs="Arial"/>
+          <w:color w:val="000000"/>
+          <w:sz w:val="22"/>
+          <w:lang w:eastAsia="zh-CN"/>
+        </w:rPr>
+        <w:t>Brillo</w:t>
+      </w:r>
+      <w:proofErr w:type="spellEnd"/>
+      <w:r>
+        <w:rPr>
+          <w:rFonts w:ascii="Arial" w:eastAsia="SimSun" w:hAnsi="Arial" w:cs="Arial"/>
+          <w:color w:val="000000"/>
+          <w:sz w:val="22"/>
+          <w:lang w:eastAsia="zh-CN"/>
+        </w:rPr>
+        <w:t xml:space="preserve">, we moved on to the </w:t>
+      </w:r>
+      <w:proofErr w:type="spellStart"/>
+      <w:r>
+        <w:rPr>
+          <w:rFonts w:ascii="Arial" w:eastAsia="SimSun" w:hAnsi="Arial" w:cs="Arial"/>
+          <w:color w:val="000000"/>
+          <w:sz w:val="22"/>
+          <w:lang w:eastAsia="zh-CN"/>
+        </w:rPr>
+        <w:t>codelab</w:t>
+      </w:r>
+      <w:proofErr w:type="spellEnd"/>
+      <w:r>
+        <w:rPr>
+          <w:rFonts w:ascii="Arial" w:eastAsia="SimSun" w:hAnsi="Arial" w:cs="Arial"/>
+          <w:color w:val="000000"/>
+          <w:sz w:val="22"/>
+          <w:lang w:eastAsia="zh-CN"/>
+        </w:rPr>
+        <w:t xml:space="preserve"> using Weave. We thoroughly studied this flow, and identified the process with which we could simulate a sensor in the code. By mocking entry and exit data to a section, we have simulated the footfall in sections of a library. We then modified the code to add a new device</w:t>
       </w:r>
       <w:r>
         <w:rPr>
@@ -5434,7 +6268,7 @@
                     <pic:cNvPicPr/>
                   </pic:nvPicPr>
                   <pic:blipFill>
-                    <a:blip r:embed="rId8"/>
+                    <a:blip r:embed="rId17"/>
                     <a:stretch>
                       <a:fillRect/>
                     </a:stretch>
@@ -6153,8 +6987,19 @@
                 <w:sz w:val="20"/>
                 <w:szCs w:val="20"/>
               </w:rPr>
-              <w:t>Configuring to EddyStone</w:t>
+              <w:t xml:space="preserve">Configuring to </w:t>
             </w:r>
+            <w:proofErr w:type="spellStart"/>
+            <w:r>
+              <w:rPr>
+                <w:rFonts w:ascii="Arial" w:eastAsia="Times New Roman" w:hAnsi="Arial" w:cs="Arial"/>
+                <w:kern w:val="0"/>
+                <w:sz w:val="20"/>
+                <w:szCs w:val="20"/>
+              </w:rPr>
+              <w:t>EddyStone</w:t>
+            </w:r>
+            <w:proofErr w:type="spellEnd"/>
           </w:p>
         </w:tc>
         <w:tc>
@@ -8456,6 +9301,7 @@
                 <w:szCs w:val="20"/>
               </w:rPr>
             </w:pPr>
+            <w:proofErr w:type="spellStart"/>
             <w:r>
               <w:rPr>
                 <w:rFonts w:ascii="Arial" w:eastAsia="Times New Roman" w:hAnsi="Arial" w:cs="Arial"/>
@@ -8464,7 +9310,17 @@
                 <w:szCs w:val="20"/>
               </w:rPr>
               <w:lastRenderedPageBreak/>
-              <w:t>Brillo/Weave</w:t>
+              <w:t>Brillo</w:t>
+            </w:r>
+            <w:proofErr w:type="spellEnd"/>
+            <w:r>
+              <w:rPr>
+                <w:rFonts w:ascii="Arial" w:eastAsia="Times New Roman" w:hAnsi="Arial" w:cs="Arial"/>
+                <w:kern w:val="0"/>
+                <w:sz w:val="20"/>
+                <w:szCs w:val="20"/>
+              </w:rPr>
+              <w:t>/Weave</w:t>
             </w:r>
           </w:p>
         </w:tc>
@@ -8985,8 +9841,19 @@
                 <w:sz w:val="20"/>
                 <w:szCs w:val="20"/>
               </w:rPr>
-              <w:t>Understand code flow in Brillo</w:t>
+              <w:t xml:space="preserve">Understand code flow in </w:t>
             </w:r>
+            <w:proofErr w:type="spellStart"/>
+            <w:r>
+              <w:rPr>
+                <w:rFonts w:ascii="Arial" w:eastAsia="Times New Roman" w:hAnsi="Arial" w:cs="Arial"/>
+                <w:kern w:val="0"/>
+                <w:sz w:val="20"/>
+                <w:szCs w:val="20"/>
+              </w:rPr>
+              <w:t>Brillo</w:t>
+            </w:r>
+            <w:proofErr w:type="spellEnd"/>
           </w:p>
         </w:tc>
         <w:tc>
@@ -9540,6 +10407,7 @@
         </w:rPr>
         <w:t xml:space="preserve"> </w:t>
       </w:r>
+      <w:proofErr w:type="spellStart"/>
       <w:r>
         <w:rPr>
           <w:rFonts w:ascii="Arial" w:eastAsia="SimSun" w:hAnsi="Arial" w:cs="Arial"/>
@@ -9550,6 +10418,7 @@
         </w:rPr>
         <w:t>Brillo</w:t>
       </w:r>
+      <w:proofErr w:type="spellEnd"/>
       <w:r>
         <w:rPr>
           <w:rFonts w:ascii="Arial" w:eastAsia="SimSun" w:hAnsi="Arial" w:cs="Arial"/>
@@ -9863,8 +10732,6 @@
         </w:rPr>
         <w:t xml:space="preserve"> design some user interactions. It is hard to test range of beacons and broadcast rates and they do not go by what has been provisioned. This is an obstacle in trying to introduce more automatic behavior in the app.</w:t>
       </w:r>
-      <w:bookmarkStart w:id="0" w:name="_GoBack"/>
-      <w:bookmarkEnd w:id="0"/>
     </w:p>
     <w:p>
       <w:pPr>
@@ -10181,7 +11048,27 @@
           <w:sz w:val="22"/>
           <w:lang w:eastAsia="zh-CN"/>
         </w:rPr>
-        <w:t xml:space="preserve"> Having this futuristic technology as part of the solution makes us one of the first few on the scene, having a huge market to exploit. The IoT industry is worth billions of dollars, and this solution is a component of the same booming industry. If made flexible to target all public spaces, the system can be looking at a market north of $500 million.</w:t>
+        <w:t xml:space="preserve"> Having this futuristic technology as part of the solution makes us one of the first few on the scene, having a huge market to exploit. The </w:t>
+      </w:r>
+      <w:proofErr w:type="spellStart"/>
+      <w:r>
+        <w:rPr>
+          <w:rFonts w:ascii="Arial" w:eastAsia="SimSun" w:hAnsi="Arial" w:cs="Arial"/>
+          <w:color w:val="000000"/>
+          <w:sz w:val="22"/>
+          <w:lang w:eastAsia="zh-CN"/>
+        </w:rPr>
+        <w:t>IoT</w:t>
+      </w:r>
+      <w:proofErr w:type="spellEnd"/>
+      <w:r>
+        <w:rPr>
+          <w:rFonts w:ascii="Arial" w:eastAsia="SimSun" w:hAnsi="Arial" w:cs="Arial"/>
+          <w:color w:val="000000"/>
+          <w:sz w:val="22"/>
+          <w:lang w:eastAsia="zh-CN"/>
+        </w:rPr>
+        <w:t xml:space="preserve"> industry is worth billions of dollars, and this solution is a component of the same booming industry. If made flexible to target all public spaces, the system can be looking at a market north of $500 million.</w:t>
       </w:r>
     </w:p>
     <w:p>
@@ -10513,8 +11400,19 @@
                 <w:sz w:val="22"/>
                 <w:lang w:eastAsia="zh-CN"/>
               </w:rPr>
-              <w:t>Rahul Bobhate</w:t>
+              <w:t xml:space="preserve">Rahul </w:t>
             </w:r>
+            <w:proofErr w:type="spellStart"/>
+            <w:r>
+              <w:rPr>
+                <w:rFonts w:ascii="Arial" w:eastAsia="SimSun" w:hAnsi="Arial" w:cs="Arial"/>
+                <w:color w:val="000000"/>
+                <w:sz w:val="22"/>
+                <w:lang w:eastAsia="zh-CN"/>
+              </w:rPr>
+              <w:t>Bobhate</w:t>
+            </w:r>
+            <w:proofErr w:type="spellEnd"/>
           </w:p>
         </w:tc>
         <w:tc>
@@ -10643,6 +11541,7 @@
                 <w:lang w:eastAsia="zh-CN"/>
               </w:rPr>
             </w:pPr>
+            <w:proofErr w:type="spellStart"/>
             <w:r>
               <w:rPr>
                 <w:rFonts w:ascii="Arial" w:eastAsia="SimSun" w:hAnsi="Arial" w:cs="Arial"/>
@@ -10650,7 +11549,17 @@
                 <w:sz w:val="22"/>
                 <w:lang w:eastAsia="zh-CN"/>
               </w:rPr>
-              <w:t>Hiranava Das</w:t>
+              <w:t>Hiranava</w:t>
+            </w:r>
+            <w:proofErr w:type="spellEnd"/>
+            <w:r>
+              <w:rPr>
+                <w:rFonts w:ascii="Arial" w:eastAsia="SimSun" w:hAnsi="Arial" w:cs="Arial"/>
+                <w:color w:val="000000"/>
+                <w:sz w:val="22"/>
+                <w:lang w:eastAsia="zh-CN"/>
+              </w:rPr>
+              <w:t xml:space="preserve"> Das</w:t>
             </w:r>
           </w:p>
         </w:tc>
@@ -10780,6 +11689,7 @@
                 <w:lang w:eastAsia="zh-CN"/>
               </w:rPr>
             </w:pPr>
+            <w:proofErr w:type="spellStart"/>
             <w:r>
               <w:rPr>
                 <w:rFonts w:ascii="Arial" w:eastAsia="SimSun" w:hAnsi="Arial" w:cs="Arial"/>
@@ -10787,7 +11697,17 @@
                 <w:sz w:val="22"/>
                 <w:lang w:eastAsia="zh-CN"/>
               </w:rPr>
-              <w:t>Sharique Hussain</w:t>
+              <w:t>Sharique</w:t>
+            </w:r>
+            <w:proofErr w:type="spellEnd"/>
+            <w:r>
+              <w:rPr>
+                <w:rFonts w:ascii="Arial" w:eastAsia="SimSun" w:hAnsi="Arial" w:cs="Arial"/>
+                <w:color w:val="000000"/>
+                <w:sz w:val="22"/>
+                <w:lang w:eastAsia="zh-CN"/>
+              </w:rPr>
+              <w:t xml:space="preserve"> Hussain</w:t>
             </w:r>
           </w:p>
         </w:tc>
@@ -11063,6 +11983,7 @@
                 <w:lang w:eastAsia="zh-CN"/>
               </w:rPr>
             </w:pPr>
+            <w:proofErr w:type="spellStart"/>
             <w:r>
               <w:rPr>
                 <w:rFonts w:ascii="Arial" w:eastAsia="SimSun" w:hAnsi="Arial" w:cs="Arial"/>
@@ -11070,7 +11991,17 @@
                 <w:sz w:val="22"/>
                 <w:lang w:eastAsia="zh-CN"/>
               </w:rPr>
-              <w:t>Suryansh Singh</w:t>
+              <w:t>Suryansh</w:t>
+            </w:r>
+            <w:proofErr w:type="spellEnd"/>
+            <w:r>
+              <w:rPr>
+                <w:rFonts w:ascii="Arial" w:eastAsia="SimSun" w:hAnsi="Arial" w:cs="Arial"/>
+                <w:color w:val="000000"/>
+                <w:sz w:val="22"/>
+                <w:lang w:eastAsia="zh-CN"/>
+              </w:rPr>
+              <w:t xml:space="preserve"> Singh</w:t>
             </w:r>
           </w:p>
         </w:tc>
@@ -11280,7 +12211,7 @@
         </w:rPr>
         <w:t xml:space="preserve">  </w:t>
       </w:r>
-      <w:hyperlink r:id="rId9" w:history="1">
+      <w:hyperlink r:id="rId18" w:history="1">
         <w:r>
           <w:rPr>
             <w:rStyle w:val="Hyperlink"/>
@@ -11350,14 +12281,25 @@
         </w:rPr>
         <w:t xml:space="preserve">[1] </w:t>
       </w:r>
-      <w:r>
-        <w:rPr>
-          <w:rFonts w:ascii="Arial" w:eastAsia="SimSun" w:hAnsi="Arial" w:cs="Arial"/>
-          <w:color w:val="000000"/>
-          <w:sz w:val="22"/>
-          <w:lang w:eastAsia="zh-CN"/>
-        </w:rPr>
-        <w:t>Brillo documentation</w:t>
+      <w:proofErr w:type="spellStart"/>
+      <w:r>
+        <w:rPr>
+          <w:rFonts w:ascii="Arial" w:eastAsia="SimSun" w:hAnsi="Arial" w:cs="Arial"/>
+          <w:color w:val="000000"/>
+          <w:sz w:val="22"/>
+          <w:lang w:eastAsia="zh-CN"/>
+        </w:rPr>
+        <w:t>Brillo</w:t>
+      </w:r>
+      <w:proofErr w:type="spellEnd"/>
+      <w:r>
+        <w:rPr>
+          <w:rFonts w:ascii="Arial" w:eastAsia="SimSun" w:hAnsi="Arial" w:cs="Arial"/>
+          <w:color w:val="000000"/>
+          <w:sz w:val="22"/>
+          <w:lang w:eastAsia="zh-CN"/>
+        </w:rPr>
+        <w:t xml:space="preserve"> documentation</w:t>
       </w:r>
     </w:p>
     <w:p>
@@ -11458,9 +12400,9 @@
       </w:r>
     </w:p>
     <w:sectPr>
-      <w:headerReference w:type="default" r:id="rId10"/>
-      <w:footerReference w:type="even" r:id="rId11"/>
-      <w:footerReference w:type="default" r:id="rId12"/>
+      <w:headerReference w:type="default" r:id="rId19"/>
+      <w:footerReference w:type="even" r:id="rId20"/>
+      <w:footerReference w:type="default" r:id="rId21"/>
       <w:pgSz w:w="11906" w:h="16838"/>
       <w:pgMar w:top="1440" w:right="1469" w:bottom="1440" w:left="1166" w:header="720" w:footer="720" w:gutter="0"/>
       <w:cols w:space="425"/>
@@ -11544,7 +12486,29 @@
         <w:iCs/>
         <w:u w:val="single"/>
       </w:rPr>
-      <w:t>Google's 2016 Internet of Things (IoT) Technology Research Award Pilot</w:t>
+      <w:t>Google's 2016 Internet of Things (</w:t>
+    </w:r>
+    <w:proofErr w:type="spellStart"/>
+    <w:r>
+      <w:rPr>
+        <w:rFonts w:cstheme="minorHAnsi"/>
+        <w:b/>
+        <w:bCs/>
+        <w:iCs/>
+        <w:u w:val="single"/>
+      </w:rPr>
+      <w:t>IoT</w:t>
+    </w:r>
+    <w:proofErr w:type="spellEnd"/>
+    <w:r>
+      <w:rPr>
+        <w:rFonts w:cstheme="minorHAnsi"/>
+        <w:b/>
+        <w:bCs/>
+        <w:iCs/>
+        <w:u w:val="single"/>
+      </w:rPr>
+      <w:t>) Technology Research Award Pilot</w:t>
     </w:r>
   </w:p>
 </w:ftr>
@@ -14712,7 +15676,7 @@
 </file>
 
 <file path=customXml/itemProps1.xml><?xml version="1.0" encoding="utf-8"?>
-<ds:datastoreItem xmlns:ds="http://schemas.openxmlformats.org/officeDocument/2006/customXml" ds:itemID="{68990434-DEB8-4380-BB14-5CA229E294EF}">
+<ds:datastoreItem xmlns:ds="http://schemas.openxmlformats.org/officeDocument/2006/customXml" ds:itemID="{A8BAC7E1-B997-4A4D-9B17-AAA87FA83FA9}">
   <ds:schemaRefs>
     <ds:schemaRef ds:uri="http://schemas.openxmlformats.org/officeDocument/2006/bibliography"/>
   </ds:schemaRefs>

</xml_diff>

<commit_message>
Final draft for ppt and report
</commit_message>
<xml_diff>
--- a/ProjectReport.docx
+++ b/ProjectReport.docx
@@ -194,9 +194,8 @@
           <w:szCs w:val="32"/>
           <w:lang w:eastAsia="zh-CN"/>
         </w:rPr>
-        <w:t xml:space="preserve">Rahul </w:t>
-      </w:r>
-      <w:proofErr w:type="spellStart"/>
+        <w:t>Rahul Bobhate</w:t>
+      </w:r>
       <w:r>
         <w:rPr>
           <w:rFonts w:ascii="Arial" w:eastAsia="SimSun" w:hAnsi="Arial" w:cs="Arial"/>
@@ -207,9 +206,8 @@
           <w:szCs w:val="32"/>
           <w:lang w:eastAsia="zh-CN"/>
         </w:rPr>
-        <w:t>Bobhate</w:t>
-      </w:r>
-      <w:proofErr w:type="spellEnd"/>
+        <w:t xml:space="preserve">, </w:t>
+      </w:r>
       <w:r>
         <w:rPr>
           <w:rFonts w:ascii="Arial" w:eastAsia="SimSun" w:hAnsi="Arial" w:cs="Arial"/>
@@ -220,9 +218,8 @@
           <w:szCs w:val="32"/>
           <w:lang w:eastAsia="zh-CN"/>
         </w:rPr>
-        <w:t xml:space="preserve">, </w:t>
-      </w:r>
-      <w:proofErr w:type="spellStart"/>
+        <w:t>Hiranava Das,</w:t>
+      </w:r>
       <w:r>
         <w:rPr>
           <w:rFonts w:ascii="Arial" w:eastAsia="SimSun" w:hAnsi="Arial" w:cs="Arial"/>
@@ -233,9 +230,8 @@
           <w:szCs w:val="32"/>
           <w:lang w:eastAsia="zh-CN"/>
         </w:rPr>
-        <w:t>Hiranava</w:t>
-      </w:r>
-      <w:proofErr w:type="spellEnd"/>
+        <w:t xml:space="preserve"> </w:t>
+      </w:r>
       <w:r>
         <w:rPr>
           <w:rFonts w:ascii="Arial" w:eastAsia="SimSun" w:hAnsi="Arial" w:cs="Arial"/>
@@ -246,7 +242,7 @@
           <w:szCs w:val="32"/>
           <w:lang w:eastAsia="zh-CN"/>
         </w:rPr>
-        <w:t xml:space="preserve"> Das,</w:t>
+        <w:t>Sharique Hussain, Hamza Karachiwala,</w:t>
       </w:r>
       <w:r>
         <w:rPr>
@@ -260,7 +256,6 @@
         </w:rPr>
         <w:t xml:space="preserve"> </w:t>
       </w:r>
-      <w:proofErr w:type="spellStart"/>
       <w:r>
         <w:rPr>
           <w:rFonts w:ascii="Arial" w:eastAsia="SimSun" w:hAnsi="Arial" w:cs="Arial"/>
@@ -271,58 +266,7 @@
           <w:szCs w:val="32"/>
           <w:lang w:eastAsia="zh-CN"/>
         </w:rPr>
-        <w:t>Sharique</w:t>
-      </w:r>
-      <w:proofErr w:type="spellEnd"/>
-      <w:r>
-        <w:rPr>
-          <w:rFonts w:ascii="Arial" w:eastAsia="SimSun" w:hAnsi="Arial" w:cs="Arial"/>
-          <w:b/>
-          <w:bCs/>
-          <w:kern w:val="0"/>
-          <w:sz w:val="32"/>
-          <w:szCs w:val="32"/>
-          <w:lang w:eastAsia="zh-CN"/>
-        </w:rPr>
-        <w:t xml:space="preserve"> Hussain, Hamza Karachiwala,</w:t>
-      </w:r>
-      <w:r>
-        <w:rPr>
-          <w:rFonts w:ascii="Arial" w:eastAsia="SimSun" w:hAnsi="Arial" w:cs="Arial"/>
-          <w:b/>
-          <w:bCs/>
-          <w:kern w:val="0"/>
-          <w:sz w:val="32"/>
-          <w:szCs w:val="32"/>
-          <w:lang w:eastAsia="zh-CN"/>
-        </w:rPr>
-        <w:t xml:space="preserve"> </w:t>
-      </w:r>
-      <w:proofErr w:type="spellStart"/>
-      <w:r>
-        <w:rPr>
-          <w:rFonts w:ascii="Arial" w:eastAsia="SimSun" w:hAnsi="Arial" w:cs="Arial"/>
-          <w:b/>
-          <w:bCs/>
-          <w:kern w:val="0"/>
-          <w:sz w:val="32"/>
-          <w:szCs w:val="32"/>
-          <w:lang w:eastAsia="zh-CN"/>
-        </w:rPr>
-        <w:t>Suryansh</w:t>
-      </w:r>
-      <w:proofErr w:type="spellEnd"/>
-      <w:r>
-        <w:rPr>
-          <w:rFonts w:ascii="Arial" w:eastAsia="SimSun" w:hAnsi="Arial" w:cs="Arial"/>
-          <w:b/>
-          <w:bCs/>
-          <w:kern w:val="0"/>
-          <w:sz w:val="32"/>
-          <w:szCs w:val="32"/>
-          <w:lang w:eastAsia="zh-CN"/>
-        </w:rPr>
-        <w:t xml:space="preserve"> Singh</w:t>
+        <w:t>Suryansh Singh</w:t>
       </w:r>
     </w:p>
     <w:p>
@@ -861,61 +805,41 @@
           <w:color w:val="000000"/>
           <w:sz w:val="22"/>
         </w:rPr>
-        <w:t xml:space="preserve"> space in them, we would need two components – sensors to track entrance and exit, and an efficient way to get that data into our system. While the physical sensor setup would be somewhat trivial, our focus is on using Google </w:t>
-      </w:r>
-      <w:proofErr w:type="spellStart"/>
-      <w:r>
-        <w:rPr>
-          <w:rFonts w:ascii="Arial" w:hAnsi="Arial" w:cs="Arial"/>
-          <w:color w:val="000000"/>
-          <w:sz w:val="22"/>
-        </w:rPr>
-        <w:t>Brillo</w:t>
-      </w:r>
-      <w:proofErr w:type="spellEnd"/>
-      <w:r>
-        <w:rPr>
-          <w:rFonts w:ascii="Arial" w:hAnsi="Arial" w:cs="Arial"/>
-          <w:color w:val="000000"/>
-          <w:sz w:val="22"/>
-        </w:rPr>
-        <w:t xml:space="preserve"> to host the sensor functionality and Google Weave to communicate with the </w:t>
-      </w:r>
-      <w:proofErr w:type="spellStart"/>
-      <w:r>
-        <w:rPr>
-          <w:rFonts w:ascii="Arial" w:hAnsi="Arial" w:cs="Arial"/>
-          <w:color w:val="000000"/>
-          <w:sz w:val="22"/>
-        </w:rPr>
-        <w:t>Brillo</w:t>
-      </w:r>
-      <w:proofErr w:type="spellEnd"/>
-      <w:r>
-        <w:rPr>
-          <w:rFonts w:ascii="Arial" w:hAnsi="Arial" w:cs="Arial"/>
-          <w:color w:val="000000"/>
-          <w:sz w:val="22"/>
-        </w:rPr>
-        <w:t xml:space="preserve"> board. We will use the Weave cloud to hold the count of people in a particular section of the library, and then export the data from there to our own cloud storage. In this way, we can exploit the </w:t>
-      </w:r>
-      <w:proofErr w:type="spellStart"/>
-      <w:r>
-        <w:rPr>
-          <w:rFonts w:ascii="Arial" w:hAnsi="Arial" w:cs="Arial"/>
-          <w:color w:val="000000"/>
-          <w:sz w:val="22"/>
-        </w:rPr>
-        <w:t>Brillo</w:t>
-      </w:r>
-      <w:proofErr w:type="spellEnd"/>
-      <w:r>
-        <w:rPr>
-          <w:rFonts w:ascii="Arial" w:hAnsi="Arial" w:cs="Arial"/>
-          <w:color w:val="000000"/>
-          <w:sz w:val="22"/>
-        </w:rPr>
-        <w:t>-Weave ecosystem to easily bring in place an otherwise complex setup of hooking up hardware with the network and worrying about its connectivity with the cloud.</w:t>
+        <w:t xml:space="preserve"> space in them, we would need two components – sensors to track entrance and exit, and an efficient way to get that data into our system. While the physical sensor setup would be somewhat trivial, our focus is on using </w:t>
+      </w:r>
+      <w:r>
+        <w:rPr>
+          <w:rFonts w:ascii="Arial" w:hAnsi="Arial" w:cs="Arial"/>
+          <w:b/>
+          <w:color w:val="000000"/>
+          <w:sz w:val="22"/>
+        </w:rPr>
+        <w:t>Google Brillo</w:t>
+      </w:r>
+      <w:r>
+        <w:rPr>
+          <w:rFonts w:ascii="Arial" w:hAnsi="Arial" w:cs="Arial"/>
+          <w:color w:val="000000"/>
+          <w:sz w:val="22"/>
+        </w:rPr>
+        <w:t xml:space="preserve"> to host the sensor functionality and </w:t>
+      </w:r>
+      <w:r>
+        <w:rPr>
+          <w:rFonts w:ascii="Arial" w:hAnsi="Arial" w:cs="Arial"/>
+          <w:b/>
+          <w:color w:val="000000"/>
+          <w:sz w:val="22"/>
+        </w:rPr>
+        <w:t>Google Weave</w:t>
+      </w:r>
+      <w:r>
+        <w:rPr>
+          <w:rFonts w:ascii="Arial" w:hAnsi="Arial" w:cs="Arial"/>
+          <w:color w:val="000000"/>
+          <w:sz w:val="22"/>
+        </w:rPr>
+        <w:t xml:space="preserve"> to communicate with the Brillo board. We will use the Weave cloud to hold the count of people in a particular section of the library, and then export the data from there to our own cloud storage. In this way, we can exploit the Brillo-Weave ecosystem to easily bring in place an otherwise complex setup of hooking up hardware with the network and worrying about its connectivity with the cloud.</w:t>
       </w:r>
     </w:p>
     <w:p>
@@ -1555,7 +1479,7 @@
           </mc:Choice>
           <mc:Fallback>
             <w:pict>
-              <v:shape w14:anchorId="6E7A4252" id="Cloud 5" o:spid="_x0000_s1026" style="position:absolute;margin-left:99.95pt;margin-top:-18.25pt;width:103.5pt;height:46.5pt;z-index:251635200;visibility:visible;mso-wrap-style:square;mso-width-percent:0;mso-height-percent:0;mso-wrap-distance-left:9pt;mso-wrap-distance-top:0;mso-wrap-distance-right:9pt;mso-wrap-distance-bottom:0;mso-position-horizontal:absolute;mso-position-horizontal-relative:text;mso-position-vertical:absolute;mso-position-vertical-relative:text;mso-width-percent:0;mso-height-percent:0;mso-width-relative:margin;mso-height-relative:margin;v-text-anchor:middle" coordsize="43200,43200" o:gfxdata="UEsDBBQABgAIAAAAIQC2gziS/gAAAOEBAAATAAAAW0NvbnRlbnRfVHlwZXNdLnhtbJSRQU7DMBBF&#10;90jcwfIWJU67QAgl6YK0S0CoHGBkTxKLZGx5TGhvj5O2G0SRWNoz/78nu9wcxkFMGNg6quQqL6RA&#10;0s5Y6ir5vt9lD1JwBDIwOMJKHpHlpr69KfdHjyxSmriSfYz+USnWPY7AufNIadK6MEJMx9ApD/oD&#10;OlTrorhX2lFEilmcO2RdNtjC5xDF9pCuTyYBB5bi6bQ4syoJ3g9WQ0ymaiLzg5KdCXlKLjvcW893&#10;SUOqXwnz5DrgnHtJTxOsQfEKIT7DmDSUCaxw7Rqn8787ZsmRM9e2VmPeBN4uqYvTtW7jvijg9N/y&#10;JsXecLq0q+WD6m8AAAD//wMAUEsDBBQABgAIAAAAIQA4/SH/1gAAAJQBAAALAAAAX3JlbHMvLnJl&#10;bHOkkMFqwzAMhu+DvYPRfXGawxijTi+j0GvpHsDYimMaW0Yy2fr2M4PBMnrbUb/Q94l/f/hMi1qR&#10;JVI2sOt6UJgd+ZiDgffL8ekFlFSbvV0oo4EbChzGx4f9GRdb25HMsYhqlCwG5lrLq9biZkxWOiqY&#10;22YiTra2kYMu1l1tQD30/bPm3wwYN0x18gb45AdQl1tp5j/sFB2T0FQ7R0nTNEV3j6o9feQzro1i&#10;OWA14Fm+Q8a1a8+Bvu/d/dMb2JY5uiPbhG/ktn4cqGU/er3pcvwCAAD//wMAUEsDBBQABgAIAAAA&#10;IQDScK/4bwIAADYFAAAOAAAAZHJzL2Uyb0RvYy54bWysVFFP2zAQfp+0/2D5fSTtyDYqUlQVMU1C&#10;gICJZ+PYJJLt885u0+7X7+ykAQHaw7Q+uOfc3ee7z9/59GxnDdsqDB24ms+OSs6Uk9B07qnmP+8v&#10;Pn3jLEThGmHAqZrvVeBny48fTnu/UHNowTQKGYG4sOh9zdsY/aIogmyVFeEIvHLk1IBWRNriU9Gg&#10;6AndmmJell+KHrDxCFKFQF/PBydfZnytlYzXWgcVmak51Rbzinl9TGuxPBWLJxS+7eRYhviHKqzo&#10;HB06QZ2LKNgGuzdQtpMIAXQ8kmAL0LqTKvdA3czKV93ctcKr3AuRE/xEU/h/sPJqe4Osa2peceaE&#10;pStaG9g0rErU9D4sKOLO3+C4C2SmPncabfqnDtgu07mf6FS7yCR9nH2eHR9XxLokX3VSVmQTTPGc&#10;7THE7wosS0bNZTo50yi2lyEOsYcYSkzlDAVkK+6NSjUYd6s09UBHznN2Vo9aG2RbQfcupFQuzgZX&#10;Kxo1fK5K+o0FTRm5vAyYkHVnzIQ9AiRlvsUeah3jU6rK4puSy78VNiRPGflkcHFKtp0DfA/AUFfj&#10;yUP8gaSBmsTSIzR7umGEQfrBy4uOyL4UId4IJK3T/dD8xmtatIG+5jBanLWAv9/7nuJJguTlrKfZ&#10;qXn4tRGoODM/HInzhO49DVveHFdf57TBl57Hlx63sWuga5rRS+FlNlN8NAdTI9gHGvNVOpVcwkk6&#10;m+QS8bBZx2Gm6aGQarXKYTRgXsRLd+dlAk+sJi3d7x4E+lFxkbR6BYc5E4tXuhtiU6aD1SaC7rIo&#10;n3kd+abhzMIZH5I0/S/3Oer5uVv+AQAA//8DAFBLAwQUAAYACAAAACEAlzL7494AAAAKAQAADwAA&#10;AGRycy9kb3ducmV2LnhtbEyPwU7DMBBE70j8g7VIXFDrUEjUpHEqhOBWIShw6M2JlyRqvI5stwl/&#10;z3KC48w+zc6U29kO4ow+9I4U3C4TEEiNMz21Cj7enxdrECFqMnpwhAq+McC2urwodWHcRG943sdW&#10;cAiFQivoYhwLKUPTodVh6UYkvn05b3Vk6VtpvJ443A5ylSSZtLon/tDpER87bI77k1Vws0pnXDe7&#10;enrCHb1+Bn84vnilrq/mhw2IiHP8g+G3PleHijvV7kQmiIF1nueMKljcZSkIJu6TjJ1aQcqGrEr5&#10;f0L1AwAA//8DAFBLAQItABQABgAIAAAAIQC2gziS/gAAAOEBAAATAAAAAAAAAAAAAAAAAAAAAABb&#10;Q29udGVudF9UeXBlc10ueG1sUEsBAi0AFAAGAAgAAAAhADj9If/WAAAAlAEAAAsAAAAAAAAAAAAA&#10;AAAALwEAAF9yZWxzLy5yZWxzUEsBAi0AFAAGAAgAAAAhANJwr/hvAgAANgUAAA4AAAAAAAAAAAAA&#10;AAAALgIAAGRycy9lMm9Eb2MueG1sUEsBAi0AFAAGAAgAAAAhAJcy++PeAAAACgEAAA8AAAAAAAAA&#10;AAAAAAAAyQQAAGRycy9kb3ducmV2LnhtbFBLBQYAAAAABAAEAPMAAADUBQAAAAA=&#10;" path="m3900,14370c3629,11657,4261,8921,5623,6907,7775,3726,11264,3017,14005,5202,15678,909,19914,22,22456,3432,23097,1683,24328,474,25749,200v1564,-302,3126,570,4084,2281c31215,267,33501,-460,35463,690v1495,876,2567,2710,2855,4886c40046,6218,41422,7998,41982,10318v407,1684,349,3513,-164,5142c43079,17694,43520,20590,43016,23322v-670,3632,-2888,6352,-5612,6882c37391,32471,36658,34621,35395,36101v-1919,2249,-4691,2538,-6840,714c27860,39948,25999,42343,23667,43106v-2748,899,-5616,-633,-7187,-3840c12772,42310,7956,40599,5804,35472,3690,35809,1705,34024,1110,31250,679,29243,1060,27077,2113,25551,619,24354,-213,22057,-5,19704,239,16949,1845,14791,3863,14507v12,-46,25,-91,37,-137xem4693,26177nfc3809,26271,2925,25993,2160,25380t4768,9519nfc6573,35092,6200,35220,5820,35280t10658,3810nfc16211,38544,15987,37961,15810,37350m28827,34751nfc28788,35398,28698,36038,28560,36660m34129,22954nfc36133,24282,37398,27058,37380,30090m41798,15354nfc41473,16386,40978,17302,40350,18030m38324,5426nfc38379,5843,38405,6266,38400,6690m29078,3952nfc29267,3369,29516,2826,29820,2340m22141,4720nfc22218,4238,22339,3771,22500,3330m14000,5192nfc14472,5568,14908,6021,15300,6540m4127,15789nfc4024,15325,3948,14851,3900,14370e" fillcolor="#4f81bd [3204]" strokecolor="#243f60 [1604]" strokeweight="2pt">
+              <v:shape w14:anchorId="6D93D98E" id="Cloud 5" o:spid="_x0000_s1026" style="position:absolute;margin-left:99.95pt;margin-top:-18.25pt;width:103.5pt;height:46.5pt;z-index:251635200;visibility:visible;mso-wrap-style:square;mso-width-percent:0;mso-height-percent:0;mso-wrap-distance-left:9pt;mso-wrap-distance-top:0;mso-wrap-distance-right:9pt;mso-wrap-distance-bottom:0;mso-position-horizontal:absolute;mso-position-horizontal-relative:text;mso-position-vertical:absolute;mso-position-vertical-relative:text;mso-width-percent:0;mso-height-percent:0;mso-width-relative:margin;mso-height-relative:margin;v-text-anchor:middle" coordsize="43200,43200" o:gfxdata="UEsDBBQABgAIAAAAIQC2gziS/gAAAOEBAAATAAAAW0NvbnRlbnRfVHlwZXNdLnhtbJSRQU7DMBBF&#10;90jcwfIWJU67QAgl6YK0S0CoHGBkTxKLZGx5TGhvj5O2G0SRWNoz/78nu9wcxkFMGNg6quQqL6RA&#10;0s5Y6ir5vt9lD1JwBDIwOMJKHpHlpr69KfdHjyxSmriSfYz+USnWPY7AufNIadK6MEJMx9ApD/oD&#10;OlTrorhX2lFEilmcO2RdNtjC5xDF9pCuTyYBB5bi6bQ4syoJ3g9WQ0ymaiLzg5KdCXlKLjvcW893&#10;SUOqXwnz5DrgnHtJTxOsQfEKIT7DmDSUCaxw7Rqn8787ZsmRM9e2VmPeBN4uqYvTtW7jvijg9N/y&#10;JsXecLq0q+WD6m8AAAD//wMAUEsDBBQABgAIAAAAIQA4/SH/1gAAAJQBAAALAAAAX3JlbHMvLnJl&#10;bHOkkMFqwzAMhu+DvYPRfXGawxijTi+j0GvpHsDYimMaW0Yy2fr2M4PBMnrbUb/Q94l/f/hMi1qR&#10;JVI2sOt6UJgd+ZiDgffL8ekFlFSbvV0oo4EbChzGx4f9GRdb25HMsYhqlCwG5lrLq9biZkxWOiqY&#10;22YiTra2kYMu1l1tQD30/bPm3wwYN0x18gb45AdQl1tp5j/sFB2T0FQ7R0nTNEV3j6o9feQzro1i&#10;OWA14Fm+Q8a1a8+Bvu/d/dMb2JY5uiPbhG/ktn4cqGU/er3pcvwCAAD//wMAUEsDBBQABgAIAAAA&#10;IQDScK/4bwIAADYFAAAOAAAAZHJzL2Uyb0RvYy54bWysVFFP2zAQfp+0/2D5fSTtyDYqUlQVMU1C&#10;gICJZ+PYJJLt885u0+7X7+ykAQHaw7Q+uOfc3ee7z9/59GxnDdsqDB24ms+OSs6Uk9B07qnmP+8v&#10;Pn3jLEThGmHAqZrvVeBny48fTnu/UHNowTQKGYG4sOh9zdsY/aIogmyVFeEIvHLk1IBWRNriU9Gg&#10;6AndmmJell+KHrDxCFKFQF/PBydfZnytlYzXWgcVmak51Rbzinl9TGuxPBWLJxS+7eRYhviHKqzo&#10;HB06QZ2LKNgGuzdQtpMIAXQ8kmAL0LqTKvdA3czKV93ctcKr3AuRE/xEU/h/sPJqe4Osa2peceaE&#10;pStaG9g0rErU9D4sKOLO3+C4C2SmPncabfqnDtgu07mf6FS7yCR9nH2eHR9XxLokX3VSVmQTTPGc&#10;7THE7wosS0bNZTo50yi2lyEOsYcYSkzlDAVkK+6NSjUYd6s09UBHznN2Vo9aG2RbQfcupFQuzgZX&#10;Kxo1fK5K+o0FTRm5vAyYkHVnzIQ9AiRlvsUeah3jU6rK4puSy78VNiRPGflkcHFKtp0DfA/AUFfj&#10;yUP8gaSBmsTSIzR7umGEQfrBy4uOyL4UId4IJK3T/dD8xmtatIG+5jBanLWAv9/7nuJJguTlrKfZ&#10;qXn4tRGoODM/HInzhO49DVveHFdf57TBl57Hlx63sWuga5rRS+FlNlN8NAdTI9gHGvNVOpVcwkk6&#10;m+QS8bBZx2Gm6aGQarXKYTRgXsRLd+dlAk+sJi3d7x4E+lFxkbR6BYc5E4tXuhtiU6aD1SaC7rIo&#10;n3kd+abhzMIZH5I0/S/3Oer5uVv+AQAA//8DAFBLAwQUAAYACAAAACEAlzL7494AAAAKAQAADwAA&#10;AGRycy9kb3ducmV2LnhtbEyPwU7DMBBE70j8g7VIXFDrUEjUpHEqhOBWIShw6M2JlyRqvI5stwl/&#10;z3KC48w+zc6U29kO4ow+9I4U3C4TEEiNMz21Cj7enxdrECFqMnpwhAq+McC2urwodWHcRG943sdW&#10;cAiFQivoYhwLKUPTodVh6UYkvn05b3Vk6VtpvJ443A5ylSSZtLon/tDpER87bI77k1Vws0pnXDe7&#10;enrCHb1+Bn84vnilrq/mhw2IiHP8g+G3PleHijvV7kQmiIF1nueMKljcZSkIJu6TjJ1aQcqGrEr5&#10;f0L1AwAA//8DAFBLAQItABQABgAIAAAAIQC2gziS/gAAAOEBAAATAAAAAAAAAAAAAAAAAAAAAABb&#10;Q29udGVudF9UeXBlc10ueG1sUEsBAi0AFAAGAAgAAAAhADj9If/WAAAAlAEAAAsAAAAAAAAAAAAA&#10;AAAALwEAAF9yZWxzLy5yZWxzUEsBAi0AFAAGAAgAAAAhANJwr/hvAgAANgUAAA4AAAAAAAAAAAAA&#10;AAAALgIAAGRycy9lMm9Eb2MueG1sUEsBAi0AFAAGAAgAAAAhAJcy++PeAAAACgEAAA8AAAAAAAAA&#10;AAAAAAAAyQQAAGRycy9kb3ducmV2LnhtbFBLBQYAAAAABAAEAPMAAADUBQAAAAA=&#10;" path="m3900,14370c3629,11657,4261,8921,5623,6907,7775,3726,11264,3017,14005,5202,15678,909,19914,22,22456,3432,23097,1683,24328,474,25749,200v1564,-302,3126,570,4084,2281c31215,267,33501,-460,35463,690v1495,876,2567,2710,2855,4886c40046,6218,41422,7998,41982,10318v407,1684,349,3513,-164,5142c43079,17694,43520,20590,43016,23322v-670,3632,-2888,6352,-5612,6882c37391,32471,36658,34621,35395,36101v-1919,2249,-4691,2538,-6840,714c27860,39948,25999,42343,23667,43106v-2748,899,-5616,-633,-7187,-3840c12772,42310,7956,40599,5804,35472,3690,35809,1705,34024,1110,31250,679,29243,1060,27077,2113,25551,619,24354,-213,22057,-5,19704,239,16949,1845,14791,3863,14507v12,-46,25,-91,37,-137xem4693,26177nfc3809,26271,2925,25993,2160,25380t4768,9519nfc6573,35092,6200,35220,5820,35280t10658,3810nfc16211,38544,15987,37961,15810,37350m28827,34751nfc28788,35398,28698,36038,28560,36660m34129,22954nfc36133,24282,37398,27058,37380,30090m41798,15354nfc41473,16386,40978,17302,40350,18030m38324,5426nfc38379,5843,38405,6266,38400,6690m29078,3952nfc29267,3369,29516,2826,29820,2340m22141,4720nfc22218,4238,22339,3771,22500,3330m14000,5192nfc14472,5568,14908,6021,15300,6540m4127,15789nfc4024,15325,3948,14851,3900,14370e" fillcolor="#4f81bd [3204]" strokecolor="#243f60 [1604]" strokeweight="2pt">
                 <v:path arrowok="t" o:connecttype="custom" o:connectlocs="142794,357843;65723,346948;210799,477074;177086,482283;501377,534366;481052,510580;877122,475051;868998,501147;1038446,313784;1137364,411334;1271791,209891;1227733,246473;1166088,74174;1168400,91453;884759,54024;907336,31988;673686,64523;684609,45522;425979,70975;465534,89403;125573,215838;118666,196440" o:connectangles="0,0,0,0,0,0,0,0,0,0,0,0,0,0,0,0,0,0,0,0,0,0"/>
               </v:shape>
             </w:pict>
@@ -1638,7 +1562,7 @@
           </mc:Choice>
           <mc:Fallback>
             <w:pict>
-              <v:shapetype w14:anchorId="2BBB8E88" id="_x0000_t13" coordsize="21600,21600" o:spt="13" adj="16200,5400" path="m@0,l@0@1,0@1,0@2@0@2@0,21600,21600,10800xe">
+              <v:shapetype w14:anchorId="2CFD9CC2" id="_x0000_t13" coordsize="21600,21600" o:spt="13" adj="16200,5400" path="m@0,l@0@1,0@1,0@2@0@2@0,21600,21600,10800xe">
                 <v:stroke joinstyle="miter"/>
                 <v:formulas>
                   <v:f eqn="val #0"/>
@@ -1730,7 +1654,7 @@
           </mc:Choice>
           <mc:Fallback>
             <w:pict>
-              <v:shape w14:anchorId="518B740C" id="Cloud 3" o:spid="_x0000_s1026" style="position:absolute;margin-left:303.2pt;margin-top:3.5pt;width:93.75pt;height:44.25pt;z-index:251631104;visibility:visible;mso-wrap-style:square;mso-width-percent:0;mso-height-percent:0;mso-wrap-distance-left:9pt;mso-wrap-distance-top:0;mso-wrap-distance-right:9pt;mso-wrap-distance-bottom:0;mso-position-horizontal:absolute;mso-position-horizontal-relative:text;mso-position-vertical:absolute;mso-position-vertical-relative:text;mso-width-percent:0;mso-height-percent:0;mso-width-relative:margin;mso-height-relative:margin;v-text-anchor:middle" coordsize="43200,43200" o:gfxdata="UEsDBBQABgAIAAAAIQC2gziS/gAAAOEBAAATAAAAW0NvbnRlbnRfVHlwZXNdLnhtbJSRQU7DMBBF&#10;90jcwfIWJU67QAgl6YK0S0CoHGBkTxKLZGx5TGhvj5O2G0SRWNoz/78nu9wcxkFMGNg6quQqL6RA&#10;0s5Y6ir5vt9lD1JwBDIwOMJKHpHlpr69KfdHjyxSmriSfYz+USnWPY7AufNIadK6MEJMx9ApD/oD&#10;OlTrorhX2lFEilmcO2RdNtjC5xDF9pCuTyYBB5bi6bQ4syoJ3g9WQ0ymaiLzg5KdCXlKLjvcW893&#10;SUOqXwnz5DrgnHtJTxOsQfEKIT7DmDSUCaxw7Rqn8787ZsmRM9e2VmPeBN4uqYvTtW7jvijg9N/y&#10;JsXecLq0q+WD6m8AAAD//wMAUEsDBBQABgAIAAAAIQA4/SH/1gAAAJQBAAALAAAAX3JlbHMvLnJl&#10;bHOkkMFqwzAMhu+DvYPRfXGawxijTi+j0GvpHsDYimMaW0Yy2fr2M4PBMnrbUb/Q94l/f/hMi1qR&#10;JVI2sOt6UJgd+ZiDgffL8ekFlFSbvV0oo4EbChzGx4f9GRdb25HMsYhqlCwG5lrLq9biZkxWOiqY&#10;22YiTra2kYMu1l1tQD30/bPm3wwYN0x18gb45AdQl1tp5j/sFB2T0FQ7R0nTNEV3j6o9feQzro1i&#10;OWA14Fm+Q8a1a8+Bvu/d/dMb2JY5uiPbhG/ktn4cqGU/er3pcvwCAAD//wMAUEsDBBQABgAIAAAA&#10;IQAVhdFecgIAADYFAAAOAAAAZHJzL2Uyb0RvYy54bWysVFFv2yAQfp+0/4B4X2ynSbpGcaooVadJ&#10;URutnfpMMNSWgGNA4mS/fgd23Kqt9jAtDwS4u+/uPn/H4vqoFTkI5xswJS1GOSXCcKga81zSn4+3&#10;X75S4gMzFVNgRElPwtPr5edPi9bOxRhqUJVwBEGMn7e2pHUIdp5lntdCMz8CKwwaJTjNAh7dc1Y5&#10;1iK6Vtk4z2dZC66yDrjwHm9vOiNdJnwpBQ/3UnoRiCop1hbS6tK6i2u2XLD5s2O2bnhfBvuHKjRr&#10;DCYdoG5YYGTvmndQuuEOPMgw4qAzkLLhIvWA3RT5m24eamZF6gXJ8Xagyf8/WH532DrSVCW9oMQw&#10;jZ9orWBfkYtITWv9HD0e7Nb1J4/b2OdROh3/sQNyTHSeBjrFMRCOl0Vxlc/GU0o42qaz4upyGkGz&#10;l2jrfPgmQJO4KSmPmRON7LDxofM9+2BgLKcrIO3CSYlYgzI/hMQeMOU4RSf1iLVy5MDwuzPOhQlF&#10;Z6pZJbrraY6/vqAhIpWXACOybJQasHuAqMz32F2tvX8MFUl8Q3D+t8K64CEiZQYThmDdGHAfASjs&#10;qs/c+Z9J6qiJLO2gOuEXdtBJ31t+2yDZG+bDljnUOk4Fzm+4x0UqaEsK/Y6SGtzvj+6jP0oQrZS0&#10;ODsl9b/2zAlK1HeD4rwqJpM4bOkwmV6O8eBeW3avLWav14CfqcCXwvK0jf5BnbfSgX7CMV/FrGhi&#10;hmNulEtw58M6dDONDwUXq1VywwGzLGzMg+URPLIatfR4fGLO9ooLqNU7OM8Zm7/RXecbIw2s9gFk&#10;k0T5wmvPNw5nEk7/kMTpf31OXi/P3fIPAAAA//8DAFBLAwQUAAYACAAAACEAKghv9N4AAAAIAQAA&#10;DwAAAGRycy9kb3ducmV2LnhtbEyPwU7DMBBE70j8g7VIXBB1KCRtQpwKIbhVFRQ4cHPiJYkaryPb&#10;bcLfs5zgOJrRzJtyM9tBnNCH3pGCm0UCAqlxpqdWwfvb8/UaRIiajB4coYJvDLCpzs9KXRg30Sue&#10;9rEVXEKh0Aq6GMdCytB0aHVYuBGJvS/nrY4sfSuN1xOX20EukySTVvfEC50e8bHD5rA/WgVXy3TG&#10;dbOtpyfc0stH8J+HnVfq8mJ+uAcRcY5/YfjFZ3SomKl2RzJBDAqyJLvjqIIVX2J/ld/mIGoFeZqC&#10;rEr5/0D1AwAA//8DAFBLAQItABQABgAIAAAAIQC2gziS/gAAAOEBAAATAAAAAAAAAAAAAAAAAAAA&#10;AABbQ29udGVudF9UeXBlc10ueG1sUEsBAi0AFAAGAAgAAAAhADj9If/WAAAAlAEAAAsAAAAAAAAA&#10;AAAAAAAALwEAAF9yZWxzLy5yZWxzUEsBAi0AFAAGAAgAAAAhABWF0V5yAgAANgUAAA4AAAAAAAAA&#10;AAAAAAAALgIAAGRycy9lMm9Eb2MueG1sUEsBAi0AFAAGAAgAAAAhACoIb/TeAAAACAEAAA8AAAAA&#10;AAAAAAAAAAAAzAQAAGRycy9kb3ducmV2LnhtbFBLBQYAAAAABAAEAPMAAADXBQAAAAA=&#10;" path="m3900,14370c3629,11657,4261,8921,5623,6907,7775,3726,11264,3017,14005,5202,15678,909,19914,22,22456,3432,23097,1683,24328,474,25749,200v1564,-302,3126,570,4084,2281c31215,267,33501,-460,35463,690v1495,876,2567,2710,2855,4886c40046,6218,41422,7998,41982,10318v407,1684,349,3513,-164,5142c43079,17694,43520,20590,43016,23322v-670,3632,-2888,6352,-5612,6882c37391,32471,36658,34621,35395,36101v-1919,2249,-4691,2538,-6840,714c27860,39948,25999,42343,23667,43106v-2748,899,-5616,-633,-7187,-3840c12772,42310,7956,40599,5804,35472,3690,35809,1705,34024,1110,31250,679,29243,1060,27077,2113,25551,619,24354,-213,22057,-5,19704,239,16949,1845,14791,3863,14507v12,-46,25,-91,37,-137xem4693,26177nfc3809,26271,2925,25993,2160,25380t4768,9519nfc6573,35092,6200,35220,5820,35280t10658,3810nfc16211,38544,15987,37961,15810,37350m28827,34751nfc28788,35398,28698,36038,28560,36660m34129,22954nfc36133,24282,37398,27058,37380,30090m41798,15354nfc41473,16386,40978,17302,40350,18030m38324,5426nfc38379,5843,38405,6266,38400,6690m29078,3952nfc29267,3369,29516,2826,29820,2340m22141,4720nfc22218,4238,22339,3771,22500,3330m14000,5192nfc14472,5568,14908,6021,15300,6540m4127,15789nfc4024,15325,3948,14851,3900,14370e" fillcolor="#4f81bd [3204]" strokecolor="#243f60 [1604]" strokeweight="2pt">
+              <v:shape w14:anchorId="3D3E372A" id="Cloud 3" o:spid="_x0000_s1026" style="position:absolute;margin-left:303.2pt;margin-top:3.5pt;width:93.75pt;height:44.25pt;z-index:251631104;visibility:visible;mso-wrap-style:square;mso-width-percent:0;mso-height-percent:0;mso-wrap-distance-left:9pt;mso-wrap-distance-top:0;mso-wrap-distance-right:9pt;mso-wrap-distance-bottom:0;mso-position-horizontal:absolute;mso-position-horizontal-relative:text;mso-position-vertical:absolute;mso-position-vertical-relative:text;mso-width-percent:0;mso-height-percent:0;mso-width-relative:margin;mso-height-relative:margin;v-text-anchor:middle" coordsize="43200,43200" o:gfxdata="UEsDBBQABgAIAAAAIQC2gziS/gAAAOEBAAATAAAAW0NvbnRlbnRfVHlwZXNdLnhtbJSRQU7DMBBF&#10;90jcwfIWJU67QAgl6YK0S0CoHGBkTxKLZGx5TGhvj5O2G0SRWNoz/78nu9wcxkFMGNg6quQqL6RA&#10;0s5Y6ir5vt9lD1JwBDIwOMJKHpHlpr69KfdHjyxSmriSfYz+USnWPY7AufNIadK6MEJMx9ApD/oD&#10;OlTrorhX2lFEilmcO2RdNtjC5xDF9pCuTyYBB5bi6bQ4syoJ3g9WQ0ymaiLzg5KdCXlKLjvcW893&#10;SUOqXwnz5DrgnHtJTxOsQfEKIT7DmDSUCaxw7Rqn8787ZsmRM9e2VmPeBN4uqYvTtW7jvijg9N/y&#10;JsXecLq0q+WD6m8AAAD//wMAUEsDBBQABgAIAAAAIQA4/SH/1gAAAJQBAAALAAAAX3JlbHMvLnJl&#10;bHOkkMFqwzAMhu+DvYPRfXGawxijTi+j0GvpHsDYimMaW0Yy2fr2M4PBMnrbUb/Q94l/f/hMi1qR&#10;JVI2sOt6UJgd+ZiDgffL8ekFlFSbvV0oo4EbChzGx4f9GRdb25HMsYhqlCwG5lrLq9biZkxWOiqY&#10;22YiTra2kYMu1l1tQD30/bPm3wwYN0x18gb45AdQl1tp5j/sFB2T0FQ7R0nTNEV3j6o9feQzro1i&#10;OWA14Fm+Q8a1a8+Bvu/d/dMb2JY5uiPbhG/ktn4cqGU/er3pcvwCAAD//wMAUEsDBBQABgAIAAAA&#10;IQAVhdFecgIAADYFAAAOAAAAZHJzL2Uyb0RvYy54bWysVFFv2yAQfp+0/4B4X2ynSbpGcaooVadJ&#10;URutnfpMMNSWgGNA4mS/fgd23Kqt9jAtDwS4u+/uPn/H4vqoFTkI5xswJS1GOSXCcKga81zSn4+3&#10;X75S4gMzFVNgRElPwtPr5edPi9bOxRhqUJVwBEGMn7e2pHUIdp5lntdCMz8CKwwaJTjNAh7dc1Y5&#10;1iK6Vtk4z2dZC66yDrjwHm9vOiNdJnwpBQ/3UnoRiCop1hbS6tK6i2u2XLD5s2O2bnhfBvuHKjRr&#10;DCYdoG5YYGTvmndQuuEOPMgw4qAzkLLhIvWA3RT5m24eamZF6gXJ8Xagyf8/WH532DrSVCW9oMQw&#10;jZ9orWBfkYtITWv9HD0e7Nb1J4/b2OdROh3/sQNyTHSeBjrFMRCOl0Vxlc/GU0o42qaz4upyGkGz&#10;l2jrfPgmQJO4KSmPmRON7LDxofM9+2BgLKcrIO3CSYlYgzI/hMQeMOU4RSf1iLVy5MDwuzPOhQlF&#10;Z6pZJbrraY6/vqAhIpWXACOybJQasHuAqMz32F2tvX8MFUl8Q3D+t8K64CEiZQYThmDdGHAfASjs&#10;qs/c+Z9J6qiJLO2gOuEXdtBJ31t+2yDZG+bDljnUOk4Fzm+4x0UqaEsK/Y6SGtzvj+6jP0oQrZS0&#10;ODsl9b/2zAlK1HeD4rwqJpM4bOkwmV6O8eBeW3avLWav14CfqcCXwvK0jf5BnbfSgX7CMV/FrGhi&#10;hmNulEtw58M6dDONDwUXq1VywwGzLGzMg+URPLIatfR4fGLO9ooLqNU7OM8Zm7/RXecbIw2s9gFk&#10;k0T5wmvPNw5nEk7/kMTpf31OXi/P3fIPAAAA//8DAFBLAwQUAAYACAAAACEAKghv9N4AAAAIAQAA&#10;DwAAAGRycy9kb3ducmV2LnhtbEyPwU7DMBBE70j8g7VIXBB1KCRtQpwKIbhVFRQ4cHPiJYkaryPb&#10;bcLfs5zgOJrRzJtyM9tBnNCH3pGCm0UCAqlxpqdWwfvb8/UaRIiajB4coYJvDLCpzs9KXRg30Sue&#10;9rEVXEKh0Aq6GMdCytB0aHVYuBGJvS/nrY4sfSuN1xOX20EukySTVvfEC50e8bHD5rA/WgVXy3TG&#10;dbOtpyfc0stH8J+HnVfq8mJ+uAcRcY5/YfjFZ3SomKl2RzJBDAqyJLvjqIIVX2J/ld/mIGoFeZqC&#10;rEr5/0D1AwAA//8DAFBLAQItABQABgAIAAAAIQC2gziS/gAAAOEBAAATAAAAAAAAAAAAAAAAAAAA&#10;AABbQ29udGVudF9UeXBlc10ueG1sUEsBAi0AFAAGAAgAAAAhADj9If/WAAAAlAEAAAsAAAAAAAAA&#10;AAAAAAAALwEAAF9yZWxzLy5yZWxzUEsBAi0AFAAGAAgAAAAhABWF0V5yAgAANgUAAA4AAAAAAAAA&#10;AAAAAAAALgIAAGRycy9lMm9Eb2MueG1sUEsBAi0AFAAGAAgAAAAhACoIb/TeAAAACAEAAA8AAAAA&#10;AAAAAAAAAAAAzAQAAGRycy9kb3ducmV2LnhtbFBLBQYAAAAABAAEAPMAAADXBQAAAAA=&#10;" path="m3900,14370c3629,11657,4261,8921,5623,6907,7775,3726,11264,3017,14005,5202,15678,909,19914,22,22456,3432,23097,1683,24328,474,25749,200v1564,-302,3126,570,4084,2281c31215,267,33501,-460,35463,690v1495,876,2567,2710,2855,4886c40046,6218,41422,7998,41982,10318v407,1684,349,3513,-164,5142c43079,17694,43520,20590,43016,23322v-670,3632,-2888,6352,-5612,6882c37391,32471,36658,34621,35395,36101v-1919,2249,-4691,2538,-6840,714c27860,39948,25999,42343,23667,43106v-2748,899,-5616,-633,-7187,-3840c12772,42310,7956,40599,5804,35472,3690,35809,1705,34024,1110,31250,679,29243,1060,27077,2113,25551,619,24354,-213,22057,-5,19704,239,16949,1845,14791,3863,14507v12,-46,25,-91,37,-137xem4693,26177nfc3809,26271,2925,25993,2160,25380t4768,9519nfc6573,35092,6200,35220,5820,35280t10658,3810nfc16211,38544,15987,37961,15810,37350m28827,34751nfc28788,35398,28698,36038,28560,36660m34129,22954nfc36133,24282,37398,27058,37380,30090m41798,15354nfc41473,16386,40978,17302,40350,18030m38324,5426nfc38379,5843,38405,6266,38400,6690m29078,3952nfc29267,3369,29516,2826,29820,2340m22141,4720nfc22218,4238,22339,3771,22500,3330m14000,5192nfc14472,5568,14908,6021,15300,6540m4127,15789nfc4024,15325,3948,14851,3900,14370e" fillcolor="#4f81bd [3204]" strokecolor="#243f60 [1604]" strokeweight="2pt">
                 <v:path arrowok="t" o:connecttype="custom" o:connectlocs="129343,340528;59531,330160;190941,453990;160404,458946;454146,508509;435736,485874;794494,452065;787135,476898;940621,298601;1030221,391431;1151985,199735;1112077,234547;1056239,70585;1058333,87028;801412,51410;821862,30440;610223,61401;620117,43319;385851,67541;421680,85077;113743,205394;107487,186935" o:connectangles="0,0,0,0,0,0,0,0,0,0,0,0,0,0,0,0,0,0,0,0,0,0"/>
               </v:shape>
             </w:pict>
@@ -1802,7 +1726,7 @@
           </mc:Choice>
           <mc:Fallback>
             <w:pict>
-              <v:shapetype w14:anchorId="6F21AE9C" id="_x0000_t132" coordsize="21600,21600" o:spt="132" path="m10800,qx,3391l,18209qy10800,21600,21600,18209l21600,3391qy10800,xem,3391nfqy10800,6782,21600,3391e">
+              <v:shapetype w14:anchorId="77BC9C0B" id="_x0000_t132" coordsize="21600,21600" o:spt="132" path="m10800,qx,3391l,18209qy10800,21600,21600,18209l21600,3391qy10800,xem,3391nfqy10800,6782,21600,3391e">
                 <v:path o:extrusionok="f" gradientshapeok="t" o:connecttype="custom" o:connectlocs="10800,6782;10800,0;0,10800;10800,21600;21600,10800" o:connectangles="270,270,180,90,0" textboxrect="0,6782,21600,18209"/>
               </v:shapetype>
               <v:shape id="Flowchart: Magnetic Disk 2" o:spid="_x0000_s1026" type="#_x0000_t132" style="position:absolute;margin-left:408pt;margin-top:13.5pt;width:24pt;height:33.75pt;z-index:251624960;visibility:visible;mso-wrap-style:square;mso-wrap-distance-left:9pt;mso-wrap-distance-top:0;mso-wrap-distance-right:9pt;mso-wrap-distance-bottom:0;mso-position-horizontal:absolute;mso-position-horizontal-relative:text;mso-position-vertical:absolute;mso-position-vertical-relative:text;v-text-anchor:middle" o:gfxdata="UEsDBBQABgAIAAAAIQC2gziS/gAAAOEBAAATAAAAW0NvbnRlbnRfVHlwZXNdLnhtbJSRQU7DMBBF&#10;90jcwfIWJU67QAgl6YK0S0CoHGBkTxKLZGx5TGhvj5O2G0SRWNoz/78nu9wcxkFMGNg6quQqL6RA&#10;0s5Y6ir5vt9lD1JwBDIwOMJKHpHlpr69KfdHjyxSmriSfYz+USnWPY7AufNIadK6MEJMx9ApD/oD&#10;OlTrorhX2lFEilmcO2RdNtjC5xDF9pCuTyYBB5bi6bQ4syoJ3g9WQ0ymaiLzg5KdCXlKLjvcW893&#10;SUOqXwnz5DrgnHtJTxOsQfEKIT7DmDSUCaxw7Rqn8787ZsmRM9e2VmPeBN4uqYvTtW7jvijg9N/y&#10;JsXecLq0q+WD6m8AAAD//wMAUEsDBBQABgAIAAAAIQA4/SH/1gAAAJQBAAALAAAAX3JlbHMvLnJl&#10;bHOkkMFqwzAMhu+DvYPRfXGawxijTi+j0GvpHsDYimMaW0Yy2fr2M4PBMnrbUb/Q94l/f/hMi1qR&#10;JVI2sOt6UJgd+ZiDgffL8ekFlFSbvV0oo4EbChzGx4f9GRdb25HMsYhqlCwG5lrLq9biZkxWOiqY&#10;22YiTra2kYMu1l1tQD30/bPm3wwYN0x18gb45AdQl1tp5j/sFB2T0FQ7R0nTNEV3j6o9feQzro1i&#10;OWA14Fm+Q8a1a8+Bvu/d/dMb2JY5uiPbhG/ktn4cqGU/er3pcvwCAAD//wMAUEsDBBQABgAIAAAA&#10;IQDGu5iNhAIAAFgFAAAOAAAAZHJzL2Uyb0RvYy54bWysVE1P3DAQvVfqf7B8L8mmC6URWbRaRFWJ&#10;AipUnI1jb6z6q2PvZre/vmMnGxCgHqrm4Niemec3zzM+O98ZTbYCgnK2obOjkhJhuWuVXTf0x/3l&#10;h1NKQmS2ZdpZ0dC9CPR88f7dWe9rUbnO6VYAQRAb6t43tIvR10UReCcMC0fOC4tG6cCwiEtYFy2w&#10;HtGNLqqyPCl6B60Hx0UIuHsxGOki40speLyRMohIdEORW8wj5PExjcXijNVrYL5TfKTB/oGFYcri&#10;oRPUBYuMbEC9gjKKgwtOxiPuTOGkVFzkHDCbWfkim7uOeZFzQXGCn2QK/w+WX29vgai2oRUllhm8&#10;okvtet4xiDX5xtZWRFTmQoWfpEpq9T7UGHTnb2FcBZym1HcSTPpjUmSXFd5PCotdJBw3P5bz0xLv&#10;gaNpXp2eVMcJs3gK9hDiF+EMSZOGSuSySlwOTBKRLDTbXoU4xB5iECixG/jkWdxrkShp+11IzBIZ&#10;VDk615dYaSBbhpXBOBc2zgZTx1oxbB+X+I0Ep4hMNwMmZKm0nrBHgFS7r7EHrqN/ChW5PKfg8m/E&#10;huApIp/sbJyCjbIO3gLQmNV48uB/EGmQJqn06No91gC4oTmC55cKxb9iId4ywG7A+8IOjzc4pPto&#10;qBtnlHQOfr+1n/yxSNFKSY/d1dDwa8NAUKK/Wizfz7P5PLVjXsyPP1W4gOeWx+cWuzErh9c0w7fE&#10;8zxN/lEfphKcecCHYJlORROzHM9uKI9wWKzi0PX4lHCxXGY3bEHP4pW98zyBJ1VTLd3vHhj4sQIj&#10;lu61O3Qiq1/U3eCbIq1bbqKTKhflk66j3ti+uXDGpya9D8/X2evpQVz8AQAA//8DAFBLAwQUAAYA&#10;CAAAACEA/ntlKN8AAAAJAQAADwAAAGRycy9kb3ducmV2LnhtbEyPwU7DQAxE70j8w8pIXBDdtCpp&#10;GrKpEBVwqQQUPsDNmiQi642y2yb9e8wJTrY1o/GbYjO5Tp1oCK1nA/NZAoq48rbl2sDnx9NtBipE&#10;ZIudZzJwpgCb8vKiwNz6kd/ptI+1khAOORpoYuxzrUPVkMMw8z2xaF9+cBjlHGptBxwl3HV6kSSp&#10;dtiyfGiwp8eGqu/90RnIXL/ajukZw83Lc1jbt92r22bGXF9ND/egIk3xzwy/+IIOpTAd/JFtUJ1k&#10;zFPpEg0sVjLFkKVLWQ4G1ss70GWh/zcofwAAAP//AwBQSwECLQAUAAYACAAAACEAtoM4kv4AAADh&#10;AQAAEwAAAAAAAAAAAAAAAAAAAAAAW0NvbnRlbnRfVHlwZXNdLnhtbFBLAQItABQABgAIAAAAIQA4&#10;/SH/1gAAAJQBAAALAAAAAAAAAAAAAAAAAC8BAABfcmVscy8ucmVsc1BLAQItABQABgAIAAAAIQDG&#10;u5iNhAIAAFgFAAAOAAAAAAAAAAAAAAAAAC4CAABkcnMvZTJvRG9jLnhtbFBLAQItABQABgAIAAAA&#10;IQD+e2Uo3wAAAAkBAAAPAAAAAAAAAAAAAAAAAN4EAABkcnMvZG93bnJldi54bWxQSwUGAAAAAAQA&#10;BADzAAAA6gUAAAAA&#10;" fillcolor="#4f81bd [3204]" strokecolor="#243f60 [1604]" strokeweight="2pt"/>
@@ -1899,7 +1823,7 @@
           </mc:Choice>
           <mc:Fallback>
             <w:pict>
-              <v:shapetype w14:anchorId="5F412CB1" id="_x0000_t68" coordsize="21600,21600" o:spt="68" adj="5400,5400" path="m0@0l@1@0@1,21600@2,21600@2@0,21600@0,10800,xe">
+              <v:shapetype w14:anchorId="20DBBDDD" id="_x0000_t68" coordsize="21600,21600" o:spt="68" adj="5400,5400" path="m0@0l@1@0@1,21600@2,21600@2@0,21600@0,10800,xe">
                 <v:stroke joinstyle="miter"/>
                 <v:formulas>
                   <v:f eqn="val #0"/>
@@ -2946,11 +2870,9 @@
                             <w:pPr>
                               <w:jc w:val="center"/>
                             </w:pPr>
-                            <w:proofErr w:type="spellStart"/>
                             <w:r>
                               <w:t>Brillo</w:t>
                             </w:r>
-                            <w:proofErr w:type="spellEnd"/>
                           </w:p>
                         </w:txbxContent>
                       </wps:txbx>
@@ -2978,11 +2900,9 @@
                       <w:pPr>
                         <w:jc w:val="center"/>
                       </w:pPr>
-                      <w:proofErr w:type="spellStart"/>
                       <w:r>
                         <w:t>Brillo</w:t>
                       </w:r>
-                      <w:proofErr w:type="spellEnd"/>
                     </w:p>
                   </w:txbxContent>
                 </v:textbox>
@@ -3059,7 +2979,7 @@
           </mc:Choice>
           <mc:Fallback>
             <w:pict>
-              <v:shape w14:anchorId="6040D396" id="Round Diagonal Corner Rectangle 8" o:spid="_x0000_s1026" style="position:absolute;margin-left:126pt;margin-top:.95pt;width:75.75pt;height:34.5pt;z-index:251639296;visibility:visible;mso-wrap-style:square;mso-wrap-distance-left:9pt;mso-wrap-distance-top:0;mso-wrap-distance-right:9pt;mso-wrap-distance-bottom:0;mso-position-horizontal:absolute;mso-position-horizontal-relative:text;mso-position-vertical:absolute;mso-position-vertical-relative:text;v-text-anchor:middle" coordsize="962025,438150" o:gfxdata="UEsDBBQABgAIAAAAIQC2gziS/gAAAOEBAAATAAAAW0NvbnRlbnRfVHlwZXNdLnhtbJSRQU7DMBBF&#10;90jcwfIWJU67QAgl6YK0S0CoHGBkTxKLZGx5TGhvj5O2G0SRWNoz/78nu9wcxkFMGNg6quQqL6RA&#10;0s5Y6ir5vt9lD1JwBDIwOMJKHpHlpr69KfdHjyxSmriSfYz+USnWPY7AufNIadK6MEJMx9ApD/oD&#10;OlTrorhX2lFEilmcO2RdNtjC5xDF9pCuTyYBB5bi6bQ4syoJ3g9WQ0ymaiLzg5KdCXlKLjvcW893&#10;SUOqXwnz5DrgnHtJTxOsQfEKIT7DmDSUCaxw7Rqn8787ZsmRM9e2VmPeBN4uqYvTtW7jvijg9N/y&#10;JsXecLq0q+WD6m8AAAD//wMAUEsDBBQABgAIAAAAIQA4/SH/1gAAAJQBAAALAAAAX3JlbHMvLnJl&#10;bHOkkMFqwzAMhu+DvYPRfXGawxijTi+j0GvpHsDYimMaW0Yy2fr2M4PBMnrbUb/Q94l/f/hMi1qR&#10;JVI2sOt6UJgd+ZiDgffL8ekFlFSbvV0oo4EbChzGx4f9GRdb25HMsYhqlCwG5lrLq9biZkxWOiqY&#10;22YiTra2kYMu1l1tQD30/bPm3wwYN0x18gb45AdQl1tp5j/sFB2T0FQ7R0nTNEV3j6o9feQzro1i&#10;OWA14Fm+Q8a1a8+Bvu/d/dMb2JY5uiPbhG/ktn4cqGU/er3pcvwCAAD//wMAUEsDBBQABgAIAAAA&#10;IQB0YInsmgIAAIwFAAAOAAAAZHJzL2Uyb0RvYy54bWysVEtv2zAMvg/YfxB0X+14SdcGdYosRYcB&#10;RVv0gZ4VWYoNyKJGKa/9+lGy4wZtscOwHBTSJD++eXG5aw3bKPQN2JKPTnLOlJVQNXZV8uen6y9n&#10;nPkgbCUMWFXyvfL8cvb508XWTVUBNZhKISMQ66dbV/I6BDfNMi9r1Qp/Ak5ZEmrAVgRicZVVKLaE&#10;3pqsyPPTbAtYOQSpvKevV52QzxK+1kqGO629CsyUnGIL6cX0LuObzS7EdIXC1Y3swxD/EEUrGktO&#10;B6grEQRbY/MOqm0kggcdTiS0GWjdSJVyoGxG+ZtsHmvhVMqFiuPdUCb//2Dl7eYeWVOVnBplRUst&#10;eoC1rdhVI1ZghWELQEsteqBSCrsyip3Fom2dn5Lto7vHnvNExgrsNLbxn3Jju1To/VBotQtM0sfz&#10;0yIvJpxJEo2/no0mqRHZq7FDH34oaFkkSo4xpCKGFMNIhRabGx/INRkdlKNXD6aprhtjEoOr5cIg&#10;24jY/fx7Pvg5UstiKl3wiQp7o6KxsQ9KU2Uo3CJ5TDOpBjwhpbJh1IlqUanOzSSnX6wQBTZYJC4B&#10;RmRN4Q3YPUCc9/fYHUyvH01VGunBOP9bYJ3xYJE8gw2DcdtYwI8ADGXVe+70Kfyj0kRyCdWe5gah&#10;Wyjv5HVDnboRPtwLpA2iXaOrEO7o0Qa2JYee4qwG/P3R96hPg01Szra0kSX3v9YCFWfmp6WRPx+N&#10;x3GFEzOefCuIwWPJ8lhi1+0CqO0juj9OJjLqB3MgNUL7QsdjHr2SSFhJvksuAx6YReguBZ0fqebz&#10;pEZr60S4sY9ORvBY1Th/T7sXga4f10BzfguH7RXTN7Pa6UZLC/N1AN2kQX6ta19vWvk0OP15ijfl&#10;mE9ar0d09gcAAP//AwBQSwMEFAAGAAgAAAAhADzQcvncAAAACAEAAA8AAABkcnMvZG93bnJldi54&#10;bWxMj8FOwzAQRO9I/IO1SNyojWmBhjgVQsoZWjjAzY23TkS8jmK3Tfv1LCc4rt5q5k25mkIvDjim&#10;LpKB25kCgdRE15E38PFe3zyCSNmSs30kNHDCBKvq8qK0hYtHWuNhk73gEEqFNdDmPBRSpqbFYNMs&#10;DkjMdnEMNvM5eulGe+Tw0Eut1L0MtiNuaO2ALy0235t9MPDl9c7r11jXp25Ib2f/GdZ1NOb6anp+&#10;ApFxyn/P8KvP6lCx0zbuySXRG9ALzVsygyUI5nN1twCxNfCgliCrUv4fUP0AAAD//wMAUEsBAi0A&#10;FAAGAAgAAAAhALaDOJL+AAAA4QEAABMAAAAAAAAAAAAAAAAAAAAAAFtDb250ZW50X1R5cGVzXS54&#10;bWxQSwECLQAUAAYACAAAACEAOP0h/9YAAACUAQAACwAAAAAAAAAAAAAAAAAvAQAAX3JlbHMvLnJl&#10;bHNQSwECLQAUAAYACAAAACEAdGCJ7JoCAACMBQAADgAAAAAAAAAAAAAAAAAuAgAAZHJzL2Uyb0Rv&#10;Yy54bWxQSwECLQAUAAYACAAAACEAPNBy+dwAAAAIAQAADwAAAAAAAAAAAAAAAAD0BAAAZHJzL2Rv&#10;d25yZXYueG1sUEsFBgAAAAAEAAQA8wAAAP0FAAAAAA==&#10;" path="m73026,l962025,r,l962025,365124v,40331,-32695,73026,-73026,73026l,438150r,l,73026c,32695,32695,,73026,xe" fillcolor="#00b050" strokecolor="#243f60 [1604]" strokeweight="2pt">
+              <v:shape w14:anchorId="484C75FE" id="Round Diagonal Corner Rectangle 8" o:spid="_x0000_s1026" style="position:absolute;margin-left:126pt;margin-top:.95pt;width:75.75pt;height:34.5pt;z-index:251639296;visibility:visible;mso-wrap-style:square;mso-wrap-distance-left:9pt;mso-wrap-distance-top:0;mso-wrap-distance-right:9pt;mso-wrap-distance-bottom:0;mso-position-horizontal:absolute;mso-position-horizontal-relative:text;mso-position-vertical:absolute;mso-position-vertical-relative:text;v-text-anchor:middle" coordsize="962025,438150" o:gfxdata="UEsDBBQABgAIAAAAIQC2gziS/gAAAOEBAAATAAAAW0NvbnRlbnRfVHlwZXNdLnhtbJSRQU7DMBBF&#10;90jcwfIWJU67QAgl6YK0S0CoHGBkTxKLZGx5TGhvj5O2G0SRWNoz/78nu9wcxkFMGNg6quQqL6RA&#10;0s5Y6ir5vt9lD1JwBDIwOMJKHpHlpr69KfdHjyxSmriSfYz+USnWPY7AufNIadK6MEJMx9ApD/oD&#10;OlTrorhX2lFEilmcO2RdNtjC5xDF9pCuTyYBB5bi6bQ4syoJ3g9WQ0ymaiLzg5KdCXlKLjvcW893&#10;SUOqXwnz5DrgnHtJTxOsQfEKIT7DmDSUCaxw7Rqn8787ZsmRM9e2VmPeBN4uqYvTtW7jvijg9N/y&#10;JsXecLq0q+WD6m8AAAD//wMAUEsDBBQABgAIAAAAIQA4/SH/1gAAAJQBAAALAAAAX3JlbHMvLnJl&#10;bHOkkMFqwzAMhu+DvYPRfXGawxijTi+j0GvpHsDYimMaW0Yy2fr2M4PBMnrbUb/Q94l/f/hMi1qR&#10;JVI2sOt6UJgd+ZiDgffL8ekFlFSbvV0oo4EbChzGx4f9GRdb25HMsYhqlCwG5lrLq9biZkxWOiqY&#10;22YiTra2kYMu1l1tQD30/bPm3wwYN0x18gb45AdQl1tp5j/sFB2T0FQ7R0nTNEV3j6o9feQzro1i&#10;OWA14Fm+Q8a1a8+Bvu/d/dMb2JY5uiPbhG/ktn4cqGU/er3pcvwCAAD//wMAUEsDBBQABgAIAAAA&#10;IQB0YInsmgIAAIwFAAAOAAAAZHJzL2Uyb0RvYy54bWysVEtv2zAMvg/YfxB0X+14SdcGdYosRYcB&#10;RVv0gZ4VWYoNyKJGKa/9+lGy4wZtscOwHBTSJD++eXG5aw3bKPQN2JKPTnLOlJVQNXZV8uen6y9n&#10;nPkgbCUMWFXyvfL8cvb508XWTVUBNZhKISMQ66dbV/I6BDfNMi9r1Qp/Ak5ZEmrAVgRicZVVKLaE&#10;3pqsyPPTbAtYOQSpvKevV52QzxK+1kqGO629CsyUnGIL6cX0LuObzS7EdIXC1Y3swxD/EEUrGktO&#10;B6grEQRbY/MOqm0kggcdTiS0GWjdSJVyoGxG+ZtsHmvhVMqFiuPdUCb//2Dl7eYeWVOVnBplRUst&#10;eoC1rdhVI1ZghWELQEsteqBSCrsyip3Fom2dn5Lto7vHnvNExgrsNLbxn3Jju1To/VBotQtM0sfz&#10;0yIvJpxJEo2/no0mqRHZq7FDH34oaFkkSo4xpCKGFMNIhRabGx/INRkdlKNXD6aprhtjEoOr5cIg&#10;24jY/fx7Pvg5UstiKl3wiQp7o6KxsQ9KU2Uo3CJ5TDOpBjwhpbJh1IlqUanOzSSnX6wQBTZYJC4B&#10;RmRN4Q3YPUCc9/fYHUyvH01VGunBOP9bYJ3xYJE8gw2DcdtYwI8ADGXVe+70Kfyj0kRyCdWe5gah&#10;Wyjv5HVDnboRPtwLpA2iXaOrEO7o0Qa2JYee4qwG/P3R96hPg01Szra0kSX3v9YCFWfmp6WRPx+N&#10;x3GFEzOefCuIwWPJ8lhi1+0CqO0juj9OJjLqB3MgNUL7QsdjHr2SSFhJvksuAx6YReguBZ0fqebz&#10;pEZr60S4sY9ORvBY1Th/T7sXga4f10BzfguH7RXTN7Pa6UZLC/N1AN2kQX6ta19vWvk0OP15ijfl&#10;mE9ar0d09gcAAP//AwBQSwMEFAAGAAgAAAAhADzQcvncAAAACAEAAA8AAABkcnMvZG93bnJldi54&#10;bWxMj8FOwzAQRO9I/IO1SNyojWmBhjgVQsoZWjjAzY23TkS8jmK3Tfv1LCc4rt5q5k25mkIvDjim&#10;LpKB25kCgdRE15E38PFe3zyCSNmSs30kNHDCBKvq8qK0hYtHWuNhk73gEEqFNdDmPBRSpqbFYNMs&#10;DkjMdnEMNvM5eulGe+Tw0Eut1L0MtiNuaO2ALy0235t9MPDl9c7r11jXp25Ib2f/GdZ1NOb6anp+&#10;ApFxyn/P8KvP6lCx0zbuySXRG9ALzVsygyUI5nN1twCxNfCgliCrUv4fUP0AAAD//wMAUEsBAi0A&#10;FAAGAAgAAAAhALaDOJL+AAAA4QEAABMAAAAAAAAAAAAAAAAAAAAAAFtDb250ZW50X1R5cGVzXS54&#10;bWxQSwECLQAUAAYACAAAACEAOP0h/9YAAACUAQAACwAAAAAAAAAAAAAAAAAvAQAAX3JlbHMvLnJl&#10;bHNQSwECLQAUAAYACAAAACEAdGCJ7JoCAACMBQAADgAAAAAAAAAAAAAAAAAuAgAAZHJzL2Uyb0Rv&#10;Yy54bWxQSwECLQAUAAYACAAAACEAPNBy+dwAAAAIAQAADwAAAAAAAAAAAAAAAAD0BAAAZHJzL2Rv&#10;d25yZXYueG1sUEsFBgAAAAAEAAQA8wAAAP0FAAAAAA==&#10;" path="m73026,l962025,r,l962025,365124v,40331,-32695,73026,-73026,73026l,438150r,l,73026c,32695,32695,,73026,xe" fillcolor="#00b050" strokecolor="#243f60 [1604]" strokeweight="2pt">
                 <v:path arrowok="t" o:connecttype="custom" o:connectlocs="73026,0;962025,0;962025,0;962025,365124;888999,438150;0,438150;0,438150;0,73026;73026,0" o:connectangles="0,0,0,0,0,0,0,0,0"/>
               </v:shape>
             </w:pict>
@@ -3794,25 +3714,7 @@
           <w:color w:val="000000"/>
           <w:sz w:val="22"/>
         </w:rPr>
-        <w:t xml:space="preserve"> simulated these sensors in </w:t>
-      </w:r>
-      <w:proofErr w:type="spellStart"/>
-      <w:r>
-        <w:rPr>
-          <w:rFonts w:ascii="Arial" w:hAnsi="Arial" w:cs="Arial"/>
-          <w:color w:val="000000"/>
-          <w:sz w:val="22"/>
-        </w:rPr>
-        <w:t>Brillo</w:t>
-      </w:r>
-      <w:proofErr w:type="spellEnd"/>
-      <w:r>
-        <w:rPr>
-          <w:rFonts w:ascii="Arial" w:hAnsi="Arial" w:cs="Arial"/>
-          <w:color w:val="000000"/>
-          <w:sz w:val="22"/>
-        </w:rPr>
-        <w:t xml:space="preserve"> itself by mocking a series of random entrances and exits. This simulated data is then sent to the Weave cloud. We periodically export this data from the Weave cloud to the Azure cloud service.</w:t>
+        <w:t xml:space="preserve"> simulated these sensors in Brillo itself by mocking a series of random entrances and exits. This simulated data is then sent to the Weave cloud. We periodically export this data from the Weave cloud to the Azure cloud service.</w:t>
       </w:r>
       <w:r>
         <w:rPr>
@@ -3855,8 +3757,8 @@
           <w:sz w:val="22"/>
         </w:rPr>
         <w:drawing>
-          <wp:inline distT="0" distB="0" distL="0" distR="0" wp14:anchorId="120422C3" wp14:editId="0B0E9164">
-            <wp:extent cx="1276709" cy="2268726"/>
+          <wp:inline distT="0" distB="0" distL="0" distR="0" wp14:anchorId="120422C3" wp14:editId="38FAF5E2">
+            <wp:extent cx="1397479" cy="2483336"/>
             <wp:effectExtent l="0" t="0" r="0" b="0"/>
             <wp:docPr id="219" name="Picture 219" descr="C:\Users\Hamza Karachiwala\Desktop\Screens\signin.png"/>
             <wp:cNvGraphicFramePr>
@@ -3887,7 +3789,7 @@
                   <pic:spPr bwMode="auto">
                     <a:xfrm>
                       <a:off x="0" y="0"/>
-                      <a:ext cx="1293632" cy="2298798"/>
+                      <a:ext cx="1419779" cy="2522963"/>
                     </a:xfrm>
                     <a:prstGeom prst="rect">
                       <a:avLst/>
@@ -3919,8 +3821,8 @@
           <w:sz w:val="22"/>
         </w:rPr>
         <w:drawing>
-          <wp:inline distT="0" distB="0" distL="0" distR="0" wp14:anchorId="30D4C50B" wp14:editId="126C40FF">
-            <wp:extent cx="1302589" cy="2314714"/>
+          <wp:inline distT="0" distB="0" distL="0" distR="0" wp14:anchorId="30D4C50B" wp14:editId="182DECF4">
+            <wp:extent cx="1394620" cy="2478253"/>
             <wp:effectExtent l="0" t="0" r="0" b="0"/>
             <wp:docPr id="220" name="Picture 220" descr="C:\Users\Hamza Karachiwala\Desktop\Screens\register.png"/>
             <wp:cNvGraphicFramePr>
@@ -3951,7 +3853,7 @@
                   <pic:spPr bwMode="auto">
                     <a:xfrm>
                       <a:off x="0" y="0"/>
-                      <a:ext cx="1321670" cy="2348621"/>
+                      <a:ext cx="1417801" cy="2519445"/>
                     </a:xfrm>
                     <a:prstGeom prst="rect">
                       <a:avLst/>
@@ -3983,9 +3885,9 @@
           <w:sz w:val="22"/>
         </w:rPr>
         <w:drawing>
-          <wp:inline distT="0" distB="0" distL="0" distR="0" wp14:anchorId="354721CF" wp14:editId="0CC55014">
-            <wp:extent cx="1291291" cy="2294638"/>
-            <wp:effectExtent l="0" t="0" r="4445" b="0"/>
+          <wp:inline distT="0" distB="0" distL="0" distR="0" wp14:anchorId="354721CF" wp14:editId="79A4FEC5">
+            <wp:extent cx="1388044" cy="2466569"/>
+            <wp:effectExtent l="0" t="0" r="3175" b="0"/>
             <wp:docPr id="221" name="Picture 221" descr="C:\Users\Hamza Karachiwala\Desktop\Screens\welcome.png"/>
             <wp:cNvGraphicFramePr>
               <a:graphicFrameLocks xmlns:a="http://schemas.openxmlformats.org/drawingml/2006/main" noChangeAspect="1"/>
@@ -4015,7 +3917,7 @@
                   <pic:spPr bwMode="auto">
                     <a:xfrm>
                       <a:off x="0" y="0"/>
-                      <a:ext cx="1310973" cy="2329613"/>
+                      <a:ext cx="1412672" cy="2510333"/>
                     </a:xfrm>
                     <a:prstGeom prst="rect">
                       <a:avLst/>
@@ -4042,14 +3944,22 @@
       <w:r>
         <w:rPr>
           <w:rFonts w:ascii="Arial" w:hAnsi="Arial" w:cs="Arial"/>
+          <w:color w:val="000000"/>
+          <w:sz w:val="22"/>
+        </w:rPr>
+        <w:t xml:space="preserve"> </w:t>
+      </w:r>
+      <w:r>
+        <w:rPr>
+          <w:rFonts w:ascii="Arial" w:hAnsi="Arial" w:cs="Arial"/>
           <w:noProof/>
           <w:color w:val="000000"/>
           <w:sz w:val="22"/>
         </w:rPr>
         <w:drawing>
-          <wp:inline distT="0" distB="0" distL="0" distR="0" wp14:anchorId="4D921546" wp14:editId="2BA21DE5">
-            <wp:extent cx="1285336" cy="2284055"/>
-            <wp:effectExtent l="0" t="0" r="0" b="2540"/>
+          <wp:inline distT="0" distB="0" distL="0" distR="0" wp14:anchorId="4D921546" wp14:editId="11E3EDD5">
+            <wp:extent cx="1406106" cy="2498665"/>
+            <wp:effectExtent l="0" t="0" r="3810" b="0"/>
             <wp:docPr id="222" name="Picture 222" descr="C:\Users\Hamza Karachiwala\Desktop\Screens\list.png"/>
             <wp:cNvGraphicFramePr>
               <a:graphicFrameLocks xmlns:a="http://schemas.openxmlformats.org/drawingml/2006/main" noChangeAspect="1"/>
@@ -4079,7 +3989,7 @@
                   <pic:spPr bwMode="auto">
                     <a:xfrm>
                       <a:off x="0" y="0"/>
-                      <a:ext cx="1307519" cy="2323475"/>
+                      <a:ext cx="1433963" cy="2548167"/>
                     </a:xfrm>
                     <a:prstGeom prst="rect">
                       <a:avLst/>
@@ -4428,8 +4338,73 @@
           </wp:inline>
         </w:drawing>
       </w:r>
+      <w:r>
+        <w:rPr>
+          <w:rFonts w:ascii="Arial" w:hAnsi="Arial" w:cs="Arial"/>
+          <w:noProof/>
+          <w:color w:val="000000"/>
+          <w:sz w:val="22"/>
+        </w:rPr>
+        <w:t xml:space="preserve">   </w:t>
+      </w:r>
       <w:bookmarkStart w:id="0" w:name="_GoBack"/>
       <w:bookmarkEnd w:id="0"/>
+      <w:r>
+        <w:rPr>
+          <w:rFonts w:ascii="Arial" w:hAnsi="Arial" w:cs="Arial"/>
+          <w:noProof/>
+          <w:color w:val="000000"/>
+          <w:sz w:val="22"/>
+        </w:rPr>
+        <w:drawing>
+          <wp:inline distT="0" distB="0" distL="0" distR="0" wp14:anchorId="5C5581E0" wp14:editId="237F4C66">
+            <wp:extent cx="1345721" cy="2391362"/>
+            <wp:effectExtent l="0" t="0" r="6985" b="9525"/>
+            <wp:docPr id="228" name="Picture 228" descr="C:\Users\Hamza Karachiwala\Desktop\Screens\create.png"/>
+            <wp:cNvGraphicFramePr>
+              <a:graphicFrameLocks xmlns:a="http://schemas.openxmlformats.org/drawingml/2006/main" noChangeAspect="1"/>
+            </wp:cNvGraphicFramePr>
+            <a:graphic xmlns:a="http://schemas.openxmlformats.org/drawingml/2006/main">
+              <a:graphicData uri="http://schemas.openxmlformats.org/drawingml/2006/picture">
+                <pic:pic xmlns:pic="http://schemas.openxmlformats.org/drawingml/2006/picture">
+                  <pic:nvPicPr>
+                    <pic:cNvPr id="0" name="Picture 10" descr="C:\Users\Hamza Karachiwala\Desktop\Screens\create.png"/>
+                    <pic:cNvPicPr>
+                      <a:picLocks noChangeAspect="1" noChangeArrowheads="1"/>
+                    </pic:cNvPicPr>
+                  </pic:nvPicPr>
+                  <pic:blipFill>
+                    <a:blip r:embed="rId17">
+                      <a:extLst>
+                        <a:ext uri="{28A0092B-C50C-407E-A947-70E740481C1C}">
+                          <a14:useLocalDpi xmlns:a14="http://schemas.microsoft.com/office/drawing/2010/main" val="0"/>
+                        </a:ext>
+                      </a:extLst>
+                    </a:blip>
+                    <a:srcRect/>
+                    <a:stretch>
+                      <a:fillRect/>
+                    </a:stretch>
+                  </pic:blipFill>
+                  <pic:spPr bwMode="auto">
+                    <a:xfrm>
+                      <a:off x="0" y="0"/>
+                      <a:ext cx="1361885" cy="2420085"/>
+                    </a:xfrm>
+                    <a:prstGeom prst="rect">
+                      <a:avLst/>
+                    </a:prstGeom>
+                    <a:noFill/>
+                    <a:ln>
+                      <a:noFill/>
+                    </a:ln>
+                  </pic:spPr>
+                </pic:pic>
+              </a:graphicData>
+            </a:graphic>
+          </wp:inline>
+        </w:drawing>
+      </w:r>
     </w:p>
     <w:p>
       <w:pPr>
@@ -4543,25 +4518,7 @@
           <w:color w:val="000000"/>
           <w:sz w:val="22"/>
         </w:rPr>
-        <w:t xml:space="preserve">Google Beacon – </w:t>
-      </w:r>
-      <w:proofErr w:type="spellStart"/>
-      <w:r>
-        <w:rPr>
-          <w:rFonts w:ascii="Arial" w:hAnsi="Arial" w:cs="Arial"/>
-          <w:color w:val="000000"/>
-          <w:sz w:val="22"/>
-        </w:rPr>
-        <w:t>Beeks</w:t>
-      </w:r>
-      <w:proofErr w:type="spellEnd"/>
-      <w:r>
-        <w:rPr>
-          <w:rFonts w:ascii="Arial" w:hAnsi="Arial" w:cs="Arial"/>
-          <w:color w:val="000000"/>
-          <w:sz w:val="22"/>
-        </w:rPr>
-        <w:t xml:space="preserve"> beacons</w:t>
+        <w:t>Google Beacon – Beeks beacons</w:t>
       </w:r>
     </w:p>
     <w:p>
@@ -4586,25 +4543,7 @@
           <w:color w:val="000000"/>
           <w:sz w:val="22"/>
         </w:rPr>
-        <w:t xml:space="preserve">Google </w:t>
-      </w:r>
-      <w:proofErr w:type="spellStart"/>
-      <w:r>
-        <w:rPr>
-          <w:rFonts w:ascii="Arial" w:hAnsi="Arial" w:cs="Arial"/>
-          <w:color w:val="000000"/>
-          <w:sz w:val="22"/>
-        </w:rPr>
-        <w:t>Brillo</w:t>
-      </w:r>
-      <w:proofErr w:type="spellEnd"/>
-      <w:r>
-        <w:rPr>
-          <w:rFonts w:ascii="Arial" w:hAnsi="Arial" w:cs="Arial"/>
-          <w:color w:val="000000"/>
-          <w:sz w:val="22"/>
-        </w:rPr>
-        <w:t xml:space="preserve"> on Intel Edison</w:t>
+        <w:t>Google Brillo on Intel Edison</w:t>
       </w:r>
     </w:p>
     <w:p>
@@ -4936,36 +4875,16 @@
           <w:sz w:val="22"/>
           <w:lang w:eastAsia="zh-CN"/>
         </w:rPr>
-        <w:t xml:space="preserve">rer. We have set the type to </w:t>
-      </w:r>
-      <w:proofErr w:type="spellStart"/>
-      <w:r>
-        <w:rPr>
-          <w:rFonts w:ascii="Arial" w:eastAsia="SimSun" w:hAnsi="Arial" w:cs="Arial"/>
-          <w:color w:val="000000"/>
-          <w:sz w:val="22"/>
-          <w:lang w:eastAsia="zh-CN"/>
-        </w:rPr>
-        <w:t>Edd</w:t>
-      </w:r>
-      <w:r>
-        <w:rPr>
-          <w:rFonts w:ascii="Arial" w:eastAsia="SimSun" w:hAnsi="Arial" w:cs="Arial"/>
-          <w:color w:val="000000"/>
-          <w:sz w:val="22"/>
-          <w:lang w:eastAsia="zh-CN"/>
-        </w:rPr>
-        <w:t>yStone</w:t>
-      </w:r>
-      <w:proofErr w:type="spellEnd"/>
-      <w:r>
-        <w:rPr>
-          <w:rFonts w:ascii="Arial" w:eastAsia="SimSun" w:hAnsi="Arial" w:cs="Arial"/>
-          <w:color w:val="000000"/>
-          <w:sz w:val="22"/>
-          <w:lang w:eastAsia="zh-CN"/>
-        </w:rPr>
-        <w:t xml:space="preserve"> UID type, and it broadcasts this information every 1 second. </w:t>
+        <w:t>rer. We have set the type to Edd</w:t>
+      </w:r>
+      <w:r>
+        <w:rPr>
+          <w:rFonts w:ascii="Arial" w:eastAsia="SimSun" w:hAnsi="Arial" w:cs="Arial"/>
+          <w:color w:val="000000"/>
+          <w:sz w:val="22"/>
+          <w:lang w:eastAsia="zh-CN"/>
+        </w:rPr>
+        <w:t xml:space="preserve">yStone UID type, and it broadcasts this information every 1 second. </w:t>
       </w:r>
       <w:r>
         <w:rPr>
@@ -5072,87 +4991,7 @@
           <w:sz w:val="22"/>
           <w:lang w:eastAsia="zh-CN"/>
         </w:rPr>
-        <w:t xml:space="preserve">For the </w:t>
-      </w:r>
-      <w:proofErr w:type="spellStart"/>
-      <w:r>
-        <w:rPr>
-          <w:rFonts w:ascii="Arial" w:eastAsia="SimSun" w:hAnsi="Arial" w:cs="Arial"/>
-          <w:color w:val="000000"/>
-          <w:sz w:val="22"/>
-          <w:lang w:eastAsia="zh-CN"/>
-        </w:rPr>
-        <w:t>Brillo</w:t>
-      </w:r>
-      <w:proofErr w:type="spellEnd"/>
-      <w:r>
-        <w:rPr>
-          <w:rFonts w:ascii="Arial" w:eastAsia="SimSun" w:hAnsi="Arial" w:cs="Arial"/>
-          <w:color w:val="000000"/>
-          <w:sz w:val="22"/>
-          <w:lang w:eastAsia="zh-CN"/>
-        </w:rPr>
-        <w:t xml:space="preserve"> board, we began with trying the </w:t>
-      </w:r>
-      <w:proofErr w:type="spellStart"/>
-      <w:r>
-        <w:rPr>
-          <w:rFonts w:ascii="Arial" w:eastAsia="SimSun" w:hAnsi="Arial" w:cs="Arial"/>
-          <w:color w:val="000000"/>
-          <w:sz w:val="22"/>
-          <w:lang w:eastAsia="zh-CN"/>
-        </w:rPr>
-        <w:t>codelabs</w:t>
-      </w:r>
-      <w:proofErr w:type="spellEnd"/>
-      <w:r>
-        <w:rPr>
-          <w:rFonts w:ascii="Arial" w:eastAsia="SimSun" w:hAnsi="Arial" w:cs="Arial"/>
-          <w:color w:val="000000"/>
-          <w:sz w:val="22"/>
-          <w:lang w:eastAsia="zh-CN"/>
-        </w:rPr>
-        <w:t xml:space="preserve"> on the Google website. After understanding the flow of </w:t>
-      </w:r>
-      <w:proofErr w:type="spellStart"/>
-      <w:r>
-        <w:rPr>
-          <w:rFonts w:ascii="Arial" w:eastAsia="SimSun" w:hAnsi="Arial" w:cs="Arial"/>
-          <w:color w:val="000000"/>
-          <w:sz w:val="22"/>
-          <w:lang w:eastAsia="zh-CN"/>
-        </w:rPr>
-        <w:t>Brillo</w:t>
-      </w:r>
-      <w:proofErr w:type="spellEnd"/>
-      <w:r>
-        <w:rPr>
-          <w:rFonts w:ascii="Arial" w:eastAsia="SimSun" w:hAnsi="Arial" w:cs="Arial"/>
-          <w:color w:val="000000"/>
-          <w:sz w:val="22"/>
-          <w:lang w:eastAsia="zh-CN"/>
-        </w:rPr>
-        <w:t xml:space="preserve">, we moved on to the </w:t>
-      </w:r>
-      <w:proofErr w:type="spellStart"/>
-      <w:r>
-        <w:rPr>
-          <w:rFonts w:ascii="Arial" w:eastAsia="SimSun" w:hAnsi="Arial" w:cs="Arial"/>
-          <w:color w:val="000000"/>
-          <w:sz w:val="22"/>
-          <w:lang w:eastAsia="zh-CN"/>
-        </w:rPr>
-        <w:t>codelab</w:t>
-      </w:r>
-      <w:proofErr w:type="spellEnd"/>
-      <w:r>
-        <w:rPr>
-          <w:rFonts w:ascii="Arial" w:eastAsia="SimSun" w:hAnsi="Arial" w:cs="Arial"/>
-          <w:color w:val="000000"/>
-          <w:sz w:val="22"/>
-          <w:lang w:eastAsia="zh-CN"/>
-        </w:rPr>
-        <w:t xml:space="preserve"> using Weave. We thoroughly studied this flow, and identified the process with which we could simulate a sensor in the code. By mocking entry and exit data to a section, we have simulated the footfall in sections of a library. We then modified the code to add a new device</w:t>
+        <w:t>For the Brillo board, we began with trying the codelabs on the Google website. After understanding the flow of Brillo, we moved on to the codelab using Weave. We thoroughly studied this flow, and identified the process with which we could simulate a sensor in the code. By mocking entry and exit data to a section, we have simulated the footfall in sections of a library. We then modified the code to add a new device</w:t>
       </w:r>
       <w:r>
         <w:rPr>
@@ -6268,7 +6107,7 @@
                     <pic:cNvPicPr/>
                   </pic:nvPicPr>
                   <pic:blipFill>
-                    <a:blip r:embed="rId17"/>
+                    <a:blip r:embed="rId18"/>
                     <a:stretch>
                       <a:fillRect/>
                     </a:stretch>
@@ -6987,19 +6826,8 @@
                 <w:sz w:val="20"/>
                 <w:szCs w:val="20"/>
               </w:rPr>
-              <w:t xml:space="preserve">Configuring to </w:t>
+              <w:t>Configuring to EddyStone</w:t>
             </w:r>
-            <w:proofErr w:type="spellStart"/>
-            <w:r>
-              <w:rPr>
-                <w:rFonts w:ascii="Arial" w:eastAsia="Times New Roman" w:hAnsi="Arial" w:cs="Arial"/>
-                <w:kern w:val="0"/>
-                <w:sz w:val="20"/>
-                <w:szCs w:val="20"/>
-              </w:rPr>
-              <w:t>EddyStone</w:t>
-            </w:r>
-            <w:proofErr w:type="spellEnd"/>
           </w:p>
         </w:tc>
         <w:tc>
@@ -9301,7 +9129,6 @@
                 <w:szCs w:val="20"/>
               </w:rPr>
             </w:pPr>
-            <w:proofErr w:type="spellStart"/>
             <w:r>
               <w:rPr>
                 <w:rFonts w:ascii="Arial" w:eastAsia="Times New Roman" w:hAnsi="Arial" w:cs="Arial"/>
@@ -9310,17 +9137,7 @@
                 <w:szCs w:val="20"/>
               </w:rPr>
               <w:lastRenderedPageBreak/>
-              <w:t>Brillo</w:t>
-            </w:r>
-            <w:proofErr w:type="spellEnd"/>
-            <w:r>
-              <w:rPr>
-                <w:rFonts w:ascii="Arial" w:eastAsia="Times New Roman" w:hAnsi="Arial" w:cs="Arial"/>
-                <w:kern w:val="0"/>
-                <w:sz w:val="20"/>
-                <w:szCs w:val="20"/>
-              </w:rPr>
-              <w:t>/Weave</w:t>
+              <w:t>Brillo/Weave</w:t>
             </w:r>
           </w:p>
         </w:tc>
@@ -9841,19 +9658,8 @@
                 <w:sz w:val="20"/>
                 <w:szCs w:val="20"/>
               </w:rPr>
-              <w:t xml:space="preserve">Understand code flow in </w:t>
+              <w:t>Understand code flow in Brillo</w:t>
             </w:r>
-            <w:proofErr w:type="spellStart"/>
-            <w:r>
-              <w:rPr>
-                <w:rFonts w:ascii="Arial" w:eastAsia="Times New Roman" w:hAnsi="Arial" w:cs="Arial"/>
-                <w:kern w:val="0"/>
-                <w:sz w:val="20"/>
-                <w:szCs w:val="20"/>
-              </w:rPr>
-              <w:t>Brillo</w:t>
-            </w:r>
-            <w:proofErr w:type="spellEnd"/>
           </w:p>
         </w:tc>
         <w:tc>
@@ -10407,7 +10213,6 @@
         </w:rPr>
         <w:t xml:space="preserve"> </w:t>
       </w:r>
-      <w:proofErr w:type="spellStart"/>
       <w:r>
         <w:rPr>
           <w:rFonts w:ascii="Arial" w:eastAsia="SimSun" w:hAnsi="Arial" w:cs="Arial"/>
@@ -10418,7 +10223,6 @@
         </w:rPr>
         <w:t>Brillo</w:t>
       </w:r>
-      <w:proofErr w:type="spellEnd"/>
       <w:r>
         <w:rPr>
           <w:rFonts w:ascii="Arial" w:eastAsia="SimSun" w:hAnsi="Arial" w:cs="Arial"/>
@@ -11048,27 +10852,7 @@
           <w:sz w:val="22"/>
           <w:lang w:eastAsia="zh-CN"/>
         </w:rPr>
-        <w:t xml:space="preserve"> Having this futuristic technology as part of the solution makes us one of the first few on the scene, having a huge market to exploit. The </w:t>
-      </w:r>
-      <w:proofErr w:type="spellStart"/>
-      <w:r>
-        <w:rPr>
-          <w:rFonts w:ascii="Arial" w:eastAsia="SimSun" w:hAnsi="Arial" w:cs="Arial"/>
-          <w:color w:val="000000"/>
-          <w:sz w:val="22"/>
-          <w:lang w:eastAsia="zh-CN"/>
-        </w:rPr>
-        <w:t>IoT</w:t>
-      </w:r>
-      <w:proofErr w:type="spellEnd"/>
-      <w:r>
-        <w:rPr>
-          <w:rFonts w:ascii="Arial" w:eastAsia="SimSun" w:hAnsi="Arial" w:cs="Arial"/>
-          <w:color w:val="000000"/>
-          <w:sz w:val="22"/>
-          <w:lang w:eastAsia="zh-CN"/>
-        </w:rPr>
-        <w:t xml:space="preserve"> industry is worth billions of dollars, and this solution is a component of the same booming industry. If made flexible to target all public spaces, the system can be looking at a market north of $500 million.</w:t>
+        <w:t xml:space="preserve"> Having this futuristic technology as part of the solution makes us one of the first few on the scene, having a huge market to exploit. The IoT industry is worth billions of dollars, and this solution is a component of the same booming industry. If made flexible to target all public spaces, the system can be looking at a market north of $500 million.</w:t>
       </w:r>
     </w:p>
     <w:p>
@@ -11400,19 +11184,8 @@
                 <w:sz w:val="22"/>
                 <w:lang w:eastAsia="zh-CN"/>
               </w:rPr>
-              <w:t xml:space="preserve">Rahul </w:t>
+              <w:t>Rahul Bobhate</w:t>
             </w:r>
-            <w:proofErr w:type="spellStart"/>
-            <w:r>
-              <w:rPr>
-                <w:rFonts w:ascii="Arial" w:eastAsia="SimSun" w:hAnsi="Arial" w:cs="Arial"/>
-                <w:color w:val="000000"/>
-                <w:sz w:val="22"/>
-                <w:lang w:eastAsia="zh-CN"/>
-              </w:rPr>
-              <w:t>Bobhate</w:t>
-            </w:r>
-            <w:proofErr w:type="spellEnd"/>
           </w:p>
         </w:tc>
         <w:tc>
@@ -11541,7 +11314,6 @@
                 <w:lang w:eastAsia="zh-CN"/>
               </w:rPr>
             </w:pPr>
-            <w:proofErr w:type="spellStart"/>
             <w:r>
               <w:rPr>
                 <w:rFonts w:ascii="Arial" w:eastAsia="SimSun" w:hAnsi="Arial" w:cs="Arial"/>
@@ -11549,17 +11321,7 @@
                 <w:sz w:val="22"/>
                 <w:lang w:eastAsia="zh-CN"/>
               </w:rPr>
-              <w:t>Hiranava</w:t>
-            </w:r>
-            <w:proofErr w:type="spellEnd"/>
-            <w:r>
-              <w:rPr>
-                <w:rFonts w:ascii="Arial" w:eastAsia="SimSun" w:hAnsi="Arial" w:cs="Arial"/>
-                <w:color w:val="000000"/>
-                <w:sz w:val="22"/>
-                <w:lang w:eastAsia="zh-CN"/>
-              </w:rPr>
-              <w:t xml:space="preserve"> Das</w:t>
+              <w:t>Hiranava Das</w:t>
             </w:r>
           </w:p>
         </w:tc>
@@ -11689,7 +11451,6 @@
                 <w:lang w:eastAsia="zh-CN"/>
               </w:rPr>
             </w:pPr>
-            <w:proofErr w:type="spellStart"/>
             <w:r>
               <w:rPr>
                 <w:rFonts w:ascii="Arial" w:eastAsia="SimSun" w:hAnsi="Arial" w:cs="Arial"/>
@@ -11697,17 +11458,7 @@
                 <w:sz w:val="22"/>
                 <w:lang w:eastAsia="zh-CN"/>
               </w:rPr>
-              <w:t>Sharique</w:t>
-            </w:r>
-            <w:proofErr w:type="spellEnd"/>
-            <w:r>
-              <w:rPr>
-                <w:rFonts w:ascii="Arial" w:eastAsia="SimSun" w:hAnsi="Arial" w:cs="Arial"/>
-                <w:color w:val="000000"/>
-                <w:sz w:val="22"/>
-                <w:lang w:eastAsia="zh-CN"/>
-              </w:rPr>
-              <w:t xml:space="preserve"> Hussain</w:t>
+              <w:t>Sharique Hussain</w:t>
             </w:r>
           </w:p>
         </w:tc>
@@ -11983,7 +11734,6 @@
                 <w:lang w:eastAsia="zh-CN"/>
               </w:rPr>
             </w:pPr>
-            <w:proofErr w:type="spellStart"/>
             <w:r>
               <w:rPr>
                 <w:rFonts w:ascii="Arial" w:eastAsia="SimSun" w:hAnsi="Arial" w:cs="Arial"/>
@@ -11991,17 +11741,7 @@
                 <w:sz w:val="22"/>
                 <w:lang w:eastAsia="zh-CN"/>
               </w:rPr>
-              <w:t>Suryansh</w:t>
-            </w:r>
-            <w:proofErr w:type="spellEnd"/>
-            <w:r>
-              <w:rPr>
-                <w:rFonts w:ascii="Arial" w:eastAsia="SimSun" w:hAnsi="Arial" w:cs="Arial"/>
-                <w:color w:val="000000"/>
-                <w:sz w:val="22"/>
-                <w:lang w:eastAsia="zh-CN"/>
-              </w:rPr>
-              <w:t xml:space="preserve"> Singh</w:t>
+              <w:t>Suryansh Singh</w:t>
             </w:r>
           </w:p>
         </w:tc>
@@ -12211,7 +11951,7 @@
         </w:rPr>
         <w:t xml:space="preserve">  </w:t>
       </w:r>
-      <w:hyperlink r:id="rId18" w:history="1">
+      <w:hyperlink r:id="rId19" w:history="1">
         <w:r>
           <w:rPr>
             <w:rStyle w:val="Hyperlink"/>
@@ -12219,7 +11959,7 @@
             <w:sz w:val="22"/>
             <w:lang w:eastAsia="zh-CN"/>
           </w:rPr>
-          <w:t>https://www.youtube.com/watch?v=8BuyhqfnH_c</w:t>
+          <w:t>https://www.youtube.com/watch?v=5EL35dluXF8&amp;feature=youtu.be</w:t>
         </w:r>
       </w:hyperlink>
     </w:p>
@@ -12281,25 +12021,14 @@
         </w:rPr>
         <w:t xml:space="preserve">[1] </w:t>
       </w:r>
-      <w:proofErr w:type="spellStart"/>
-      <w:r>
-        <w:rPr>
-          <w:rFonts w:ascii="Arial" w:eastAsia="SimSun" w:hAnsi="Arial" w:cs="Arial"/>
-          <w:color w:val="000000"/>
-          <w:sz w:val="22"/>
-          <w:lang w:eastAsia="zh-CN"/>
-        </w:rPr>
-        <w:t>Brillo</w:t>
-      </w:r>
-      <w:proofErr w:type="spellEnd"/>
-      <w:r>
-        <w:rPr>
-          <w:rFonts w:ascii="Arial" w:eastAsia="SimSun" w:hAnsi="Arial" w:cs="Arial"/>
-          <w:color w:val="000000"/>
-          <w:sz w:val="22"/>
-          <w:lang w:eastAsia="zh-CN"/>
-        </w:rPr>
-        <w:t xml:space="preserve"> documentation</w:t>
+      <w:r>
+        <w:rPr>
+          <w:rFonts w:ascii="Arial" w:eastAsia="SimSun" w:hAnsi="Arial" w:cs="Arial"/>
+          <w:color w:val="000000"/>
+          <w:sz w:val="22"/>
+          <w:lang w:eastAsia="zh-CN"/>
+        </w:rPr>
+        <w:t>Brillo documentation</w:t>
       </w:r>
     </w:p>
     <w:p>
@@ -12400,9 +12129,9 @@
       </w:r>
     </w:p>
     <w:sectPr>
-      <w:headerReference w:type="default" r:id="rId19"/>
-      <w:footerReference w:type="even" r:id="rId20"/>
-      <w:footerReference w:type="default" r:id="rId21"/>
+      <w:headerReference w:type="default" r:id="rId20"/>
+      <w:footerReference w:type="even" r:id="rId21"/>
+      <w:footerReference w:type="default" r:id="rId22"/>
       <w:pgSz w:w="11906" w:h="16838"/>
       <w:pgMar w:top="1440" w:right="1469" w:bottom="1440" w:left="1166" w:header="720" w:footer="720" w:gutter="0"/>
       <w:cols w:space="425"/>
@@ -12486,29 +12215,7 @@
         <w:iCs/>
         <w:u w:val="single"/>
       </w:rPr>
-      <w:t>Google's 2016 Internet of Things (</w:t>
-    </w:r>
-    <w:proofErr w:type="spellStart"/>
-    <w:r>
-      <w:rPr>
-        <w:rFonts w:cstheme="minorHAnsi"/>
-        <w:b/>
-        <w:bCs/>
-        <w:iCs/>
-        <w:u w:val="single"/>
-      </w:rPr>
-      <w:t>IoT</w:t>
-    </w:r>
-    <w:proofErr w:type="spellEnd"/>
-    <w:r>
-      <w:rPr>
-        <w:rFonts w:cstheme="minorHAnsi"/>
-        <w:b/>
-        <w:bCs/>
-        <w:iCs/>
-        <w:u w:val="single"/>
-      </w:rPr>
-      <w:t>) Technology Research Award Pilot</w:t>
+      <w:t>Google's 2016 Internet of Things (IoT) Technology Research Award Pilot</w:t>
     </w:r>
   </w:p>
 </w:ftr>
@@ -15676,7 +15383,7 @@
 </file>
 
 <file path=customXml/itemProps1.xml><?xml version="1.0" encoding="utf-8"?>
-<ds:datastoreItem xmlns:ds="http://schemas.openxmlformats.org/officeDocument/2006/customXml" ds:itemID="{A8BAC7E1-B997-4A4D-9B17-AAA87FA83FA9}">
+<ds:datastoreItem xmlns:ds="http://schemas.openxmlformats.org/officeDocument/2006/customXml" ds:itemID="{CC4F2103-7565-47D0-9390-3066ED0F8AA6}">
   <ds:schemaRefs>
     <ds:schemaRef ds:uri="http://schemas.openxmlformats.org/officeDocument/2006/bibliography"/>
   </ds:schemaRefs>

</xml_diff>